<commit_message>
Several wiki model improvements
</commit_message>
<xml_diff>
--- a/GitHubPageGenerator/resources/Introspect Manual.docx
+++ b/GitHubPageGenerator/resources/Introspect Manual.docx
@@ -6171,6 +6171,7 @@
         <w:t xml:space="preserve">), the web (based on </w:t>
       </w:r>
       <w:hyperlink r:id="rId12" w:history="1">
+        <w:proofErr w:type="spellStart"/>
         <w:r>
           <w:rPr>
             <w:rStyle w:val="Hyperlink"/>
@@ -6179,6 +6180,7 @@
           </w:rPr>
           <w:t>Vaadin</w:t>
         </w:r>
+        <w:proofErr w:type="spellEnd"/>
       </w:hyperlink>
       <w:r>
         <w:rPr>
@@ -6265,7 +6267,21 @@
           <w:rFonts w:cs="Arial"/>
           <w:color w:val="auto"/>
         </w:rPr>
-        <w:t>This is called the ‘Yet Another Framework Syndrome’ (YAFS), or in more general terms ‘Not Invented Here’ (NIH). Whilst innovation is something we should all welcome, YAFS can lead to confusion and frustration for users because there’s a big risk of it introducing more noise than value.</w:t>
+        <w:t>This is called the ‘Yet Another Framework Syndrome’ (YAFS), or in more general terms ‘Not Invented Here’ (NIH). Whil</w:t>
+      </w:r>
+      <w:r>
+        <w:rPr>
+          <w:rFonts w:cs="Arial"/>
+          <w:color w:val="auto"/>
+        </w:rPr>
+        <w:t>e</w:t>
+      </w:r>
+      <w:r>
+        <w:rPr>
+          <w:rFonts w:cs="Arial"/>
+          <w:color w:val="auto"/>
+        </w:rPr>
+        <w:t xml:space="preserve"> innovation is something we should all welcome, YAFS can lead to confusion and frustration for users because there’s a big risk of it introducing more noise than value.</w:t>
       </w:r>
     </w:p>
     <w:p>
@@ -6304,14 +6320,23 @@
         <w:rPr>
           <w:rFonts w:cs="Arial"/>
           <w:color w:val="auto"/>
-        </w:rPr>
-      </w:pPr>
-      <w:r>
-        <w:rPr>
-          <w:rFonts w:cs="Arial"/>
-          <w:color w:val="auto"/>
-        </w:rPr>
-        <w:t>Answers:</w:t>
+          <w:szCs w:val="20"/>
+        </w:rPr>
+      </w:pPr>
+      <w:r>
+        <w:rPr>
+          <w:rFonts w:cs="Arial"/>
+          <w:color w:val="auto"/>
+        </w:rPr>
+        <w:t>An</w:t>
+      </w:r>
+      <w:r>
+        <w:rPr>
+          <w:rFonts w:cs="Arial"/>
+          <w:color w:val="auto"/>
+          <w:szCs w:val="20"/>
+        </w:rPr>
+        <w:t>swers:</w:t>
       </w:r>
     </w:p>
     <w:p>
@@ -6324,12 +6349,14 @@
         <w:rPr>
           <w:rFonts w:cs="Arial"/>
           <w:color w:val="auto"/>
-        </w:rPr>
-      </w:pPr>
-      <w:r>
-        <w:rPr>
-          <w:rFonts w:cs="Arial"/>
-          <w:color w:val="auto"/>
+          <w:szCs w:val="20"/>
+        </w:rPr>
+      </w:pPr>
+      <w:r>
+        <w:rPr>
+          <w:rFonts w:cs="Arial"/>
+          <w:color w:val="auto"/>
+          <w:szCs w:val="20"/>
         </w:rPr>
         <w:t xml:space="preserve">Because its fun (see </w:t>
       </w:r>
@@ -6339,8 +6366,7 @@
             <w:rStyle w:val="Hyperlink"/>
             <w:rFonts w:ascii="Arial" w:hAnsi="Arial" w:cs="Arial"/>
             <w:color w:val="auto"/>
-            <w:sz w:val="18"/>
-            <w:szCs w:val="18"/>
+            <w:szCs w:val="20"/>
           </w:rPr>
           <w:t>Dutch article</w:t>
         </w:r>
@@ -6349,6 +6375,7 @@
         <w:rPr>
           <w:rFonts w:cs="Arial"/>
           <w:color w:val="auto"/>
+          <w:szCs w:val="20"/>
         </w:rPr>
         <w:t>)</w:t>
       </w:r>
@@ -6363,12 +6390,14 @@
         <w:rPr>
           <w:rFonts w:cs="Arial"/>
           <w:color w:val="auto"/>
-        </w:rPr>
-      </w:pPr>
-      <w:r>
-        <w:rPr>
-          <w:rFonts w:cs="Arial"/>
-          <w:color w:val="auto"/>
+          <w:szCs w:val="20"/>
+        </w:rPr>
+      </w:pPr>
+      <w:r>
+        <w:rPr>
+          <w:rFonts w:cs="Arial"/>
+          <w:color w:val="auto"/>
+          <w:szCs w:val="20"/>
         </w:rPr>
         <w:t xml:space="preserve">The journey of developing yet another framework has thought me more than I could have learned implementing an existing framework. Specifically on how other frameworks solved </w:t>
       </w:r>
@@ -6376,6 +6405,7 @@
         <w:rPr>
           <w:rFonts w:cs="Arial"/>
           <w:color w:val="auto"/>
+          <w:szCs w:val="20"/>
         </w:rPr>
         <w:lastRenderedPageBreak/>
         <w:t>issues that I run into.</w:t>
@@ -6391,12 +6421,14 @@
         <w:rPr>
           <w:rFonts w:cs="Arial"/>
           <w:color w:val="auto"/>
-        </w:rPr>
-      </w:pPr>
-      <w:r>
-        <w:rPr>
-          <w:rFonts w:cs="Arial"/>
-          <w:color w:val="auto"/>
+          <w:szCs w:val="20"/>
+        </w:rPr>
+      </w:pPr>
+      <w:r>
+        <w:rPr>
+          <w:rFonts w:cs="Arial"/>
+          <w:color w:val="auto"/>
+          <w:szCs w:val="20"/>
         </w:rPr>
         <w:t xml:space="preserve">I love the thoughts behind the </w:t>
       </w:r>
@@ -6406,8 +6438,7 @@
             <w:rStyle w:val="Hyperlink"/>
             <w:rFonts w:ascii="Arial" w:hAnsi="Arial" w:cs="Arial"/>
             <w:color w:val="auto"/>
-            <w:sz w:val="18"/>
-            <w:szCs w:val="18"/>
+            <w:szCs w:val="20"/>
           </w:rPr>
           <w:t>Naked Objects Framework</w:t>
         </w:r>
@@ -6416,6 +6447,7 @@
         <w:rPr>
           <w:rFonts w:cs="Arial"/>
           <w:color w:val="auto"/>
+          <w:szCs w:val="20"/>
         </w:rPr>
         <w:t xml:space="preserve"> (for </w:t>
       </w:r>
@@ -6424,6 +6456,7 @@
           <w:rPr>
             <w:rStyle w:val="Hyperlink"/>
             <w:rFonts w:ascii="Arial" w:hAnsi="Arial" w:cs="Arial"/>
+            <w:szCs w:val="20"/>
           </w:rPr>
           <w:t>.</w:t>
         </w:r>
@@ -6431,6 +6464,7 @@
           <w:rPr>
             <w:rStyle w:val="Hyperlink"/>
             <w:rFonts w:ascii="Arial" w:hAnsi="Arial" w:cs="Arial"/>
+            <w:szCs w:val="20"/>
           </w:rPr>
           <w:t>net</w:t>
         </w:r>
@@ -6439,6 +6473,7 @@
         <w:rPr>
           <w:rFonts w:cs="Arial"/>
           <w:color w:val="auto"/>
+          <w:szCs w:val="20"/>
         </w:rPr>
         <w:t xml:space="preserve">) and the </w:t>
       </w:r>
@@ -6448,8 +6483,7 @@
             <w:rStyle w:val="Hyperlink"/>
             <w:rFonts w:ascii="Arial" w:hAnsi="Arial" w:cs="Arial"/>
             <w:color w:val="auto"/>
-            <w:sz w:val="18"/>
-            <w:szCs w:val="18"/>
+            <w:szCs w:val="20"/>
           </w:rPr>
           <w:t>Apache Isis Framework</w:t>
         </w:r>
@@ -6458,6 +6492,7 @@
         <w:rPr>
           <w:rFonts w:cs="Arial"/>
           <w:color w:val="auto"/>
+          <w:szCs w:val="20"/>
         </w:rPr>
         <w:t xml:space="preserve"> (for </w:t>
       </w:r>
@@ -6466,6 +6501,7 @@
           <w:rPr>
             <w:rStyle w:val="Hyperlink"/>
             <w:rFonts w:ascii="Arial" w:hAnsi="Arial" w:cs="Arial"/>
+            <w:szCs w:val="20"/>
           </w:rPr>
           <w:t>Java</w:t>
         </w:r>
@@ -6474,6 +6510,7 @@
         <w:rPr>
           <w:rFonts w:cs="Arial"/>
           <w:color w:val="auto"/>
+          <w:szCs w:val="20"/>
         </w:rPr>
         <w:t>). But looking at the Apache Isis Framework, there are several things I personally dislike which I tried to do better in the Introspect framework. Note that what I dislike does not mean I thinks is wrong in all cases!</w:t>
       </w:r>
@@ -6488,12 +6525,14 @@
         <w:rPr>
           <w:rFonts w:cs="Arial"/>
           <w:color w:val="auto"/>
-        </w:rPr>
-      </w:pPr>
-      <w:r>
-        <w:rPr>
-          <w:rFonts w:cs="Arial"/>
-          <w:color w:val="auto"/>
+          <w:szCs w:val="20"/>
+        </w:rPr>
+      </w:pPr>
+      <w:r>
+        <w:rPr>
+          <w:rFonts w:cs="Arial"/>
+          <w:color w:val="auto"/>
+          <w:szCs w:val="20"/>
         </w:rPr>
         <w:t xml:space="preserve">The domain objects and service objects </w:t>
       </w:r>
@@ -6501,6 +6540,7 @@
         <w:rPr>
           <w:rFonts w:cs="Arial"/>
           <w:color w:val="auto"/>
+          <w:szCs w:val="20"/>
         </w:rPr>
         <w:t xml:space="preserve">(often </w:t>
       </w:r>
@@ -6508,6 +6548,7 @@
         <w:rPr>
           <w:rFonts w:cs="Arial"/>
           <w:color w:val="auto"/>
+          <w:szCs w:val="20"/>
         </w:rPr>
         <w:t>repository objects</w:t>
       </w:r>
@@ -6515,6 +6556,7 @@
         <w:rPr>
           <w:rFonts w:cs="Arial"/>
           <w:color w:val="auto"/>
+          <w:szCs w:val="20"/>
         </w:rPr>
         <w:t>)</w:t>
       </w:r>
@@ -6522,6 +6564,7 @@
         <w:rPr>
           <w:rFonts w:cs="Arial"/>
           <w:color w:val="auto"/>
+          <w:szCs w:val="20"/>
         </w:rPr>
         <w:t xml:space="preserve"> usually extend a </w:t>
       </w:r>
@@ -6529,6 +6572,7 @@
         <w:rPr>
           <w:rFonts w:cs="Arial"/>
           <w:color w:val="auto"/>
+          <w:szCs w:val="20"/>
         </w:rPr>
         <w:t>convenience</w:t>
       </w:r>
@@ -6536,6 +6580,7 @@
         <w:rPr>
           <w:rFonts w:cs="Arial"/>
           <w:color w:val="auto"/>
+          <w:szCs w:val="20"/>
         </w:rPr>
         <w:t xml:space="preserve"> class that contains methods to interact with the framework</w:t>
       </w:r>
@@ -6543,6 +6588,7 @@
         <w:rPr>
           <w:rFonts w:cs="Arial"/>
           <w:color w:val="auto"/>
+          <w:szCs w:val="20"/>
         </w:rPr>
         <w:t>/ object container</w:t>
       </w:r>
@@ -6550,25 +6596,28 @@
         <w:rPr>
           <w:rFonts w:cs="Arial"/>
           <w:color w:val="auto"/>
+          <w:szCs w:val="20"/>
         </w:rPr>
         <w:t xml:space="preserve">. Extending such a class is not mandatory, because you can implement these methods in your objects, but to me this ignores the principle of "Naked objects" or </w:t>
       </w:r>
       <w:hyperlink r:id="rId19" w:history="1">
+        <w:proofErr w:type="spellStart"/>
         <w:r>
           <w:rPr>
             <w:rStyle w:val="Hyperlink"/>
             <w:rFonts w:ascii="Arial" w:hAnsi="Arial" w:cs="Arial"/>
             <w:color w:val="auto"/>
-            <w:sz w:val="18"/>
-            <w:szCs w:val="18"/>
+            <w:szCs w:val="20"/>
           </w:rPr>
           <w:t>POJO’s</w:t>
         </w:r>
+        <w:proofErr w:type="spellEnd"/>
       </w:hyperlink>
       <w:r>
         <w:rPr>
           <w:rFonts w:cs="Arial"/>
           <w:color w:val="auto"/>
+          <w:szCs w:val="20"/>
         </w:rPr>
         <w:t xml:space="preserve"> .</w:t>
       </w:r>
@@ -6583,12 +6632,14 @@
         <w:rPr>
           <w:rFonts w:cs="Arial"/>
           <w:color w:val="auto"/>
-        </w:rPr>
-      </w:pPr>
-      <w:r>
-        <w:rPr>
-          <w:rFonts w:cs="Arial"/>
-          <w:color w:val="auto"/>
+          <w:szCs w:val="20"/>
+        </w:rPr>
+      </w:pPr>
+      <w:r>
+        <w:rPr>
+          <w:rFonts w:cs="Arial"/>
+          <w:color w:val="auto"/>
+          <w:szCs w:val="20"/>
         </w:rPr>
         <w:t xml:space="preserve">Apache Isis’s uses (depends on) Maven. Maven has its pros (managing </w:t>
       </w:r>
@@ -6596,6 +6647,7 @@
         <w:rPr>
           <w:rFonts w:cs="Arial"/>
           <w:color w:val="auto"/>
+          <w:szCs w:val="20"/>
         </w:rPr>
         <w:t>dependencies</w:t>
       </w:r>
@@ -6603,6 +6655,7 @@
         <w:rPr>
           <w:rFonts w:cs="Arial"/>
           <w:color w:val="auto"/>
+          <w:szCs w:val="20"/>
         </w:rPr>
         <w:t>, and standardizing the build process), but is also famous for its cons (difficult to configure, steep learning curve, etc, etc).</w:t>
       </w:r>
@@ -6617,12 +6670,14 @@
         <w:rPr>
           <w:rFonts w:cs="Arial"/>
           <w:color w:val="auto"/>
-        </w:rPr>
-      </w:pPr>
-      <w:r>
-        <w:rPr>
-          <w:rFonts w:cs="Arial"/>
-          <w:color w:val="auto"/>
+          <w:szCs w:val="20"/>
+        </w:rPr>
+      </w:pPr>
+      <w:r>
+        <w:rPr>
+          <w:rFonts w:cs="Arial"/>
+          <w:color w:val="auto"/>
+          <w:szCs w:val="20"/>
         </w:rPr>
         <w:t xml:space="preserve">I personally dislike the way Apache Isis </w:t>
       </w:r>
@@ -6630,6 +6685,7 @@
         <w:rPr>
           <w:rFonts w:cs="Arial"/>
           <w:color w:val="auto"/>
+          <w:szCs w:val="20"/>
         </w:rPr>
         <w:t>manages the editing of</w:t>
       </w:r>
@@ -6637,6 +6693,7 @@
         <w:rPr>
           <w:rFonts w:cs="Arial"/>
           <w:color w:val="auto"/>
+          <w:szCs w:val="20"/>
         </w:rPr>
         <w:t xml:space="preserve"> objects. </w:t>
       </w:r>
@@ -6644,6 +6701,7 @@
         <w:rPr>
           <w:rFonts w:cs="Arial"/>
           <w:color w:val="auto"/>
+          <w:szCs w:val="20"/>
         </w:rPr>
         <w:t xml:space="preserve">This is very tightly linked to its persistence framework. I however believe that objects do not necessarily need to be persisted </w:t>
       </w:r>
@@ -6651,13 +6709,15 @@
         <w:rPr>
           <w:rFonts w:cs="Arial"/>
           <w:color w:val="auto"/>
-        </w:rPr>
-        <w:t>or need to be persisted after its been</w:t>
-      </w:r>
-      <w:r>
-        <w:rPr>
-          <w:rFonts w:cs="Arial"/>
-          <w:color w:val="auto"/>
+          <w:szCs w:val="20"/>
+        </w:rPr>
+        <w:t>after its been</w:t>
+      </w:r>
+      <w:r>
+        <w:rPr>
+          <w:rFonts w:cs="Arial"/>
+          <w:color w:val="auto"/>
+          <w:szCs w:val="20"/>
         </w:rPr>
         <w:t xml:space="preserve"> edited.</w:t>
       </w:r>
@@ -6665,6 +6725,7 @@
         <w:rPr>
           <w:rFonts w:cs="Arial"/>
           <w:color w:val="auto"/>
+          <w:szCs w:val="20"/>
         </w:rPr>
         <w:t xml:space="preserve"> I prefer to inverse the solution: domain objects can be passed to a method as a method parameter. This method parameter can be edited by a user before a method is executed (depending on how the method is </w:t>
       </w:r>
@@ -6673,6 +6734,7 @@
           <w:rPr>
             <w:rStyle w:val="Hyperlink"/>
             <w:rFonts w:ascii="Arial" w:hAnsi="Arial" w:cs="Arial"/>
+            <w:szCs w:val="20"/>
           </w:rPr>
           <w:t>annotated</w:t>
         </w:r>
@@ -6681,6 +6743,7 @@
         <w:rPr>
           <w:rFonts w:cs="Arial"/>
           <w:color w:val="auto"/>
+          <w:szCs w:val="20"/>
         </w:rPr>
         <w:t xml:space="preserve">) the domain object/ method parameter may then be handled by a </w:t>
       </w:r>
@@ -6689,6 +6752,7 @@
           <w:rPr>
             <w:rStyle w:val="Hyperlink"/>
             <w:rFonts w:ascii="Arial" w:hAnsi="Arial" w:cs="Arial"/>
+            <w:szCs w:val="20"/>
           </w:rPr>
           <w:t>back end service</w:t>
         </w:r>
@@ -6697,6 +6761,7 @@
         <w:rPr>
           <w:rFonts w:cs="Arial"/>
           <w:color w:val="auto"/>
+          <w:szCs w:val="20"/>
         </w:rPr>
         <w:t xml:space="preserve"> like a persistence service (or not at all). </w:t>
       </w:r>
@@ -6704,6 +6769,7 @@
         <w:rPr>
           <w:rFonts w:cs="Arial"/>
           <w:color w:val="auto"/>
+          <w:szCs w:val="20"/>
         </w:rPr>
         <w:t xml:space="preserve"> </w:t>
       </w:r>
@@ -8313,7 +8379,23 @@
           <w:rFonts w:cs="Arial"/>
           <w:color w:val="auto"/>
         </w:rPr>
-        <w:t>TODO read only properties such as composit property</w:t>
+        <w:t xml:space="preserve">TODO read only properties such as </w:t>
+      </w:r>
+      <w:proofErr w:type="spellStart"/>
+      <w:r>
+        <w:rPr>
+          <w:rFonts w:cs="Arial"/>
+          <w:color w:val="auto"/>
+        </w:rPr>
+        <w:t>composit</w:t>
+      </w:r>
+      <w:proofErr w:type="spellEnd"/>
+      <w:r>
+        <w:rPr>
+          <w:rFonts w:cs="Arial"/>
+          <w:color w:val="auto"/>
+        </w:rPr>
+        <w:t xml:space="preserve"> property</w:t>
       </w:r>
     </w:p>
     <w:p>
@@ -8403,7 +8485,15 @@
         <w:pStyle w:val="Code"/>
       </w:pPr>
       <w:r>
-        <w:t>Public string getName() {</w:t>
+        <w:t xml:space="preserve">Public string </w:t>
+      </w:r>
+      <w:proofErr w:type="spellStart"/>
+      <w:r>
+        <w:t>getName</w:t>
+      </w:r>
+      <w:proofErr w:type="spellEnd"/>
+      <w:r>
+        <w:t>() {</w:t>
       </w:r>
     </w:p>
     <w:p>
@@ -8435,7 +8525,23 @@
         <w:pStyle w:val="Code"/>
       </w:pPr>
       <w:r>
-        <w:t>Public void setName(String newName) {</w:t>
+        <w:t xml:space="preserve">Public void </w:t>
+      </w:r>
+      <w:proofErr w:type="spellStart"/>
+      <w:r>
+        <w:t>setName</w:t>
+      </w:r>
+      <w:proofErr w:type="spellEnd"/>
+      <w:r>
+        <w:t xml:space="preserve">(String </w:t>
+      </w:r>
+      <w:proofErr w:type="spellStart"/>
+      <w:r>
+        <w:t>newName</w:t>
+      </w:r>
+      <w:proofErr w:type="spellEnd"/>
+      <w:r>
+        <w:t>) {</w:t>
       </w:r>
     </w:p>
     <w:p>
@@ -8467,7 +8573,15 @@
         <w:pStyle w:val="Code"/>
       </w:pPr>
       <w:r>
-        <w:t>Public string isMale() {</w:t>
+        <w:t xml:space="preserve">Public string </w:t>
+      </w:r>
+      <w:proofErr w:type="spellStart"/>
+      <w:r>
+        <w:t>isMale</w:t>
+      </w:r>
+      <w:proofErr w:type="spellEnd"/>
+      <w:r>
+        <w:t>() {</w:t>
       </w:r>
     </w:p>
     <w:p>
@@ -8499,7 +8613,31 @@
         <w:pStyle w:val="Code"/>
       </w:pPr>
       <w:r>
-        <w:t>Public void setMale(boolean isMale) {</w:t>
+        <w:t xml:space="preserve">Public void </w:t>
+      </w:r>
+      <w:proofErr w:type="spellStart"/>
+      <w:r>
+        <w:t>setMale</w:t>
+      </w:r>
+      <w:proofErr w:type="spellEnd"/>
+      <w:r>
+        <w:t>(</w:t>
+      </w:r>
+      <w:proofErr w:type="spellStart"/>
+      <w:r>
+        <w:t>boolean</w:t>
+      </w:r>
+      <w:proofErr w:type="spellEnd"/>
+      <w:r>
+        <w:t xml:space="preserve"> </w:t>
+      </w:r>
+      <w:proofErr w:type="spellStart"/>
+      <w:r>
+        <w:t>isMale</w:t>
+      </w:r>
+      <w:proofErr w:type="spellEnd"/>
+      <w:r>
+        <w:t>) {</w:t>
       </w:r>
     </w:p>
     <w:p>
@@ -8510,7 +8648,15 @@
         <w:t xml:space="preserve">  m</w:t>
       </w:r>
       <w:r>
-        <w:t>ale=isMale;</w:t>
+        <w:t>ale=</w:t>
+      </w:r>
+      <w:proofErr w:type="spellStart"/>
+      <w:r>
+        <w:t>isMale</w:t>
+      </w:r>
+      <w:proofErr w:type="spellEnd"/>
+      <w:r>
+        <w:t>;</w:t>
       </w:r>
     </w:p>
     <w:p>
@@ -8692,7 +8838,21 @@
         <w:rPr>
           <w:rFonts w:ascii="Arial" w:hAnsi="Arial" w:cs="Arial"/>
         </w:rPr>
-        <w:t>To provide functionality that is to be shared by multiple classes of domain objects which do not necessarily have any common superclass. This is achieved through the concept of contributed actions whereby methods are written on a service but appear to the user as actions on a domain object. For more information see Section 2.2.7, “Contributed action”.</w:t>
+        <w:t xml:space="preserve">To provide functionality that is to be shared by multiple classes of domain objects which do not necessarily have any common </w:t>
+      </w:r>
+      <w:proofErr w:type="spellStart"/>
+      <w:r>
+        <w:rPr>
+          <w:rFonts w:ascii="Arial" w:hAnsi="Arial" w:cs="Arial"/>
+        </w:rPr>
+        <w:t>superclass</w:t>
+      </w:r>
+      <w:proofErr w:type="spellEnd"/>
+      <w:r>
+        <w:rPr>
+          <w:rFonts w:ascii="Arial" w:hAnsi="Arial" w:cs="Arial"/>
+        </w:rPr>
+        <w:t>. This is achieved through the concept of contributed actions whereby methods are written on a service but appear to the user as actions on a domain object. For more information see Section 2.2.7, “Contributed action”.</w:t>
       </w:r>
     </w:p>
     <w:p>
@@ -8800,7 +8960,21 @@
         <w:rPr>
           <w:rFonts w:ascii="Arial" w:hAnsi="Arial" w:cs="Arial"/>
         </w:rPr>
-        <w:t>Warning: adding properties to a service - for example to cache retrieved objects in memory - can result in unreliable behaviour and hard-to-diagnose errors.</w:t>
+        <w:t xml:space="preserve">Warning: adding properties to a service - for example to cache retrieved objects in memory - can result in unreliable </w:t>
+      </w:r>
+      <w:proofErr w:type="spellStart"/>
+      <w:r>
+        <w:rPr>
+          <w:rFonts w:ascii="Arial" w:hAnsi="Arial" w:cs="Arial"/>
+        </w:rPr>
+        <w:t>behaviour</w:t>
+      </w:r>
+      <w:proofErr w:type="spellEnd"/>
+      <w:r>
+        <w:rPr>
+          <w:rFonts w:ascii="Arial" w:hAnsi="Arial" w:cs="Arial"/>
+        </w:rPr>
+        <w:t xml:space="preserve"> and hard-to-diagnose errors.</w:t>
       </w:r>
     </w:p>
     <w:p>
@@ -8863,7 +9037,25 @@
           <w:color w:val="auto"/>
           <w:lang w:val="en-US"/>
         </w:rPr>
-        <w:t>only accepts methods with one parameter. You can use methods with multiple paramaters, but these methods can only be used internally (calling from code) and won’t be visible for the outside world.</w:t>
+        <w:t xml:space="preserve">only accepts methods with one parameter. You can use methods with multiple </w:t>
+      </w:r>
+      <w:proofErr w:type="spellStart"/>
+      <w:r>
+        <w:rPr>
+          <w:rFonts w:cs="Arial"/>
+          <w:color w:val="auto"/>
+          <w:lang w:val="en-US"/>
+        </w:rPr>
+        <w:t>paramaters</w:t>
+      </w:r>
+      <w:proofErr w:type="spellEnd"/>
+      <w:r>
+        <w:rPr>
+          <w:rFonts w:cs="Arial"/>
+          <w:color w:val="auto"/>
+          <w:lang w:val="en-US"/>
+        </w:rPr>
+        <w:t>, but these methods can only be used internally (calling from code) and won’t be visible for the outside world.</w:t>
       </w:r>
     </w:p>
     <w:p>
@@ -8922,7 +9114,23 @@
           <w:rFonts w:cs="Arial"/>
           <w:color w:val="auto"/>
         </w:rPr>
-        <w:t>Front end service objects are normally named to the domain object that they service (i.e. CustomerService)</w:t>
+        <w:t xml:space="preserve">Front end service objects are normally named to the domain object that they service (i.e. </w:t>
+      </w:r>
+      <w:proofErr w:type="spellStart"/>
+      <w:r>
+        <w:rPr>
+          <w:rFonts w:cs="Arial"/>
+          <w:color w:val="auto"/>
+        </w:rPr>
+        <w:t>CustomerService</w:t>
+      </w:r>
+      <w:proofErr w:type="spellEnd"/>
+      <w:r>
+        <w:rPr>
+          <w:rFonts w:cs="Arial"/>
+          <w:color w:val="auto"/>
+        </w:rPr>
+        <w:t>)</w:t>
       </w:r>
       <w:r>
         <w:rPr>
@@ -9231,6 +9439,7 @@
           <w:color w:val="auto"/>
         </w:rPr>
       </w:pPr>
+      <w:proofErr w:type="spellStart"/>
       <w:r>
         <w:rPr>
           <w:rFonts w:cs="Arial"/>
@@ -9238,14 +9447,16 @@
         </w:rPr>
         <w:t>GoogleMapsHttpClient</w:t>
       </w:r>
-    </w:p>
-    <w:p>
-      <w:pPr>
-        <w:rPr>
-          <w:rFonts w:cs="Arial"/>
-          <w:color w:val="auto"/>
-        </w:rPr>
-      </w:pPr>
+      <w:proofErr w:type="spellEnd"/>
+    </w:p>
+    <w:p>
+      <w:pPr>
+        <w:rPr>
+          <w:rFonts w:cs="Arial"/>
+          <w:color w:val="auto"/>
+        </w:rPr>
+      </w:pPr>
+      <w:proofErr w:type="spellStart"/>
       <w:r>
         <w:rPr>
           <w:rFonts w:cs="Arial"/>
@@ -9253,14 +9464,16 @@
         </w:rPr>
         <w:t>MailClient</w:t>
       </w:r>
-    </w:p>
-    <w:p>
-      <w:pPr>
-        <w:rPr>
-          <w:rFonts w:cs="Arial"/>
-          <w:color w:val="auto"/>
-        </w:rPr>
-      </w:pPr>
+      <w:proofErr w:type="spellEnd"/>
+    </w:p>
+    <w:p>
+      <w:pPr>
+        <w:rPr>
+          <w:rFonts w:cs="Arial"/>
+          <w:color w:val="auto"/>
+        </w:rPr>
+      </w:pPr>
+      <w:proofErr w:type="spellStart"/>
       <w:r>
         <w:rPr>
           <w:rFonts w:cs="Arial"/>
@@ -9268,6 +9481,7 @@
         </w:rPr>
         <w:t>CustomerReporitory</w:t>
       </w:r>
+      <w:proofErr w:type="spellEnd"/>
     </w:p>
     <w:p>
       <w:pPr>
@@ -9561,7 +9775,61 @@
           <w:color w:val="auto"/>
           <w:lang w:val="en-US"/>
         </w:rPr>
-        <w:t xml:space="preserve"> by inspecting ClassInfo and MethodInfo and PropertyInfo)</w:t>
+        <w:t xml:space="preserve"> by inspecting </w:t>
+      </w:r>
+      <w:proofErr w:type="spellStart"/>
+      <w:r>
+        <w:rPr>
+          <w:rFonts w:cs="Arial"/>
+          <w:color w:val="auto"/>
+          <w:lang w:val="en-US"/>
+        </w:rPr>
+        <w:t>ClassInfo</w:t>
+      </w:r>
+      <w:proofErr w:type="spellEnd"/>
+      <w:r>
+        <w:rPr>
+          <w:rFonts w:cs="Arial"/>
+          <w:color w:val="auto"/>
+          <w:lang w:val="en-US"/>
+        </w:rPr>
+        <w:t xml:space="preserve"> and </w:t>
+      </w:r>
+      <w:proofErr w:type="spellStart"/>
+      <w:r>
+        <w:rPr>
+          <w:rFonts w:cs="Arial"/>
+          <w:color w:val="auto"/>
+          <w:lang w:val="en-US"/>
+        </w:rPr>
+        <w:t>MethodInfo</w:t>
+      </w:r>
+      <w:proofErr w:type="spellEnd"/>
+      <w:r>
+        <w:rPr>
+          <w:rFonts w:cs="Arial"/>
+          <w:color w:val="auto"/>
+          <w:lang w:val="en-US"/>
+        </w:rPr>
+        <w:t xml:space="preserve"> and </w:t>
+      </w:r>
+      <w:proofErr w:type="spellStart"/>
+      <w:r>
+        <w:rPr>
+          <w:rFonts w:cs="Arial"/>
+          <w:color w:val="auto"/>
+          <w:lang w:val="en-US"/>
+        </w:rPr>
+        <w:t>PropertyInfo</w:t>
+      </w:r>
+      <w:proofErr w:type="spellEnd"/>
+      <w:r>
+        <w:rPr>
+          <w:rFonts w:cs="Arial"/>
+          <w:color w:val="auto"/>
+          <w:lang w:val="en-US"/>
+        </w:rPr>
+        <w:t>)</w:t>
       </w:r>
     </w:p>
     <w:p>
@@ -9666,39 +9934,142 @@
           <w:lang w:val="en-US"/>
         </w:rPr>
       </w:pPr>
-    </w:p>
-    <w:p>
-      <w:pPr>
-        <w:rPr>
-          <w:rFonts w:cs="Arial"/>
-          <w:color w:val="auto"/>
-          <w:lang w:val="en-US"/>
-        </w:rPr>
-      </w:pPr>
-      <w:r>
-        <w:rPr>
-          <w:rFonts w:cs="Arial"/>
-          <w:color w:val="auto"/>
-          <w:lang w:val="en-US"/>
-        </w:rPr>
-        <w:t xml:space="preserve">  (TODO toString method)</w:t>
-      </w:r>
-    </w:p>
-    <w:p>
-      <w:pPr>
-        <w:rPr>
-          <w:rFonts w:cs="Arial"/>
-          <w:color w:val="auto"/>
-          <w:lang w:val="en-US"/>
-        </w:rPr>
-      </w:pPr>
-      <w:r>
-        <w:rPr>
-          <w:rFonts w:cs="Arial"/>
-          <w:color w:val="auto"/>
-          <w:lang w:val="en-US"/>
-        </w:rPr>
-        <w:t xml:space="preserve">For domain objects it makes sence to override the title so that the domain object can be better identified. For example: a customer object will have the customer title by default. </w:t>
+      <w:r>
+        <w:rPr>
+          <w:rFonts w:cs="Arial"/>
+          <w:color w:val="auto"/>
+          <w:lang w:val="en-US"/>
+        </w:rPr>
+        <w:t xml:space="preserve"> (TODO </w:t>
+      </w:r>
+      <w:proofErr w:type="spellStart"/>
+      <w:r>
+        <w:rPr>
+          <w:rFonts w:cs="Arial"/>
+          <w:color w:val="auto"/>
+          <w:lang w:val="en-US"/>
+        </w:rPr>
+        <w:t>toString</w:t>
+      </w:r>
+      <w:proofErr w:type="spellEnd"/>
+      <w:r>
+        <w:rPr>
+          <w:rFonts w:cs="Arial"/>
+          <w:color w:val="auto"/>
+          <w:lang w:val="en-US"/>
+        </w:rPr>
+        <w:t xml:space="preserve"> method)</w:t>
+      </w:r>
+    </w:p>
+    <w:p>
+      <w:pPr>
+        <w:rPr>
+          <w:rFonts w:cs="Arial"/>
+          <w:color w:val="auto"/>
+          <w:lang w:val="en-US"/>
+        </w:rPr>
+      </w:pPr>
+      <w:r>
+        <w:rPr>
+          <w:rFonts w:cs="Arial"/>
+          <w:color w:val="auto"/>
+          <w:lang w:val="en-US"/>
+        </w:rPr>
+        <w:t xml:space="preserve">(TODO </w:t>
+      </w:r>
+      <w:proofErr w:type="spellStart"/>
+      <w:r>
+        <w:rPr>
+          <w:rFonts w:cs="Arial"/>
+          <w:color w:val="auto"/>
+          <w:lang w:val="en-US"/>
+        </w:rPr>
+        <w:t>titlebuilder</w:t>
+      </w:r>
+      <w:proofErr w:type="spellEnd"/>
+      <w:r>
+        <w:rPr>
+          <w:rFonts w:cs="Arial"/>
+          <w:color w:val="auto"/>
+          <w:lang w:val="en-US"/>
+        </w:rPr>
+        <w:t>)</w:t>
+      </w:r>
+    </w:p>
+    <w:p>
+      <w:pPr>
+        <w:rPr>
+          <w:rFonts w:cs="Arial"/>
+          <w:color w:val="auto"/>
+          <w:lang w:val="en-US"/>
+        </w:rPr>
+      </w:pPr>
+    </w:p>
+    <w:p>
+      <w:pPr>
+        <w:rPr>
+          <w:rFonts w:cs="Arial"/>
+          <w:color w:val="auto"/>
+          <w:lang w:val="en-US"/>
+        </w:rPr>
+      </w:pPr>
+      <w:r>
+        <w:rPr>
+          <w:rFonts w:cs="Arial"/>
+          <w:color w:val="auto"/>
+          <w:lang w:val="en-US"/>
+        </w:rPr>
+        <w:t xml:space="preserve">For domain objects it makes </w:t>
+      </w:r>
+      <w:proofErr w:type="spellStart"/>
+      <w:r>
+        <w:rPr>
+          <w:rFonts w:cs="Arial"/>
+          <w:color w:val="auto"/>
+          <w:lang w:val="en-US"/>
+        </w:rPr>
+        <w:t>sence</w:t>
+      </w:r>
+      <w:proofErr w:type="spellEnd"/>
+      <w:r>
+        <w:rPr>
+          <w:rFonts w:cs="Arial"/>
+          <w:color w:val="auto"/>
+          <w:lang w:val="en-US"/>
+        </w:rPr>
+        <w:t xml:space="preserve"> to override the title so that the domain object can be better identified. For example: </w:t>
+      </w:r>
+      <w:r>
+        <w:rPr>
+          <w:rFonts w:cs="Arial"/>
+          <w:color w:val="auto"/>
+          <w:lang w:val="en-US"/>
+        </w:rPr>
+        <w:t xml:space="preserve">the default title for </w:t>
+      </w:r>
+      <w:r>
+        <w:rPr>
+          <w:rFonts w:cs="Arial"/>
+          <w:color w:val="auto"/>
+          <w:lang w:val="en-US"/>
+        </w:rPr>
+        <w:t xml:space="preserve">a customer object will </w:t>
+      </w:r>
+      <w:r>
+        <w:rPr>
+          <w:rFonts w:cs="Arial"/>
+          <w:color w:val="auto"/>
+          <w:lang w:val="en-US"/>
+        </w:rPr>
+        <w:t>be “Customer”</w:t>
+      </w:r>
+      <w:r>
+        <w:rPr>
+          <w:rFonts w:cs="Arial"/>
+          <w:color w:val="auto"/>
+          <w:lang w:val="en-US"/>
+        </w:rPr>
+        <w:t xml:space="preserve">. </w:t>
       </w:r>
       <w:r>
         <w:rPr>
@@ -9707,23 +10078,6 @@
           <w:lang w:val="en-US"/>
         </w:rPr>
         <w:t>It makes since to override the title with the name of the customer, so that the customer object can be better identified in the user interface.</w:t>
-      </w:r>
-    </w:p>
-    <w:p>
-      <w:pPr>
-        <w:rPr>
-          <w:rFonts w:cs="Arial"/>
-          <w:color w:val="auto"/>
-          <w:lang w:val="en-US"/>
-        </w:rPr>
-      </w:pPr>
-      <w:r>
-        <w:rPr>
-          <w:rFonts w:cs="Arial"/>
-          <w:color w:val="auto"/>
-          <w:lang w:val="en-US"/>
-        </w:rPr>
-        <w:t>(TODO titlebuilder)</w:t>
       </w:r>
     </w:p>
     <w:p>
@@ -9970,6 +10324,14 @@
           <w:lang w:val="en-US"/>
         </w:rPr>
       </w:pPr>
+      <w:r>
+        <w:rPr>
+          <w:rFonts w:cs="Arial"/>
+          <w:color w:val="auto"/>
+          <w:lang w:val="en-US"/>
+        </w:rPr>
+        <w:t>(TODO refer to Authorization Provider)</w:t>
+      </w:r>
     </w:p>
     <w:p>
       <w:pPr>
@@ -10128,7 +10490,7 @@
           <w:color w:val="auto"/>
           <w:lang w:val="en-US"/>
         </w:rPr>
-        <w:t xml:space="preserve">  (TODO refer to Authorization Provider)</w:t>
+        <w:t>(TODO refer to Authorization Provider)</w:t>
       </w:r>
     </w:p>
     <w:p>
@@ -10146,6 +10508,12 @@
         <w:t>Order</w:t>
       </w:r>
       <w:bookmarkEnd w:id="24"/>
+      <w:r>
+        <w:rPr>
+          <w:lang w:val="en-US"/>
+        </w:rPr>
+        <w:t xml:space="preserve"> in Form</w:t>
+      </w:r>
     </w:p>
     <w:p>
       <w:pPr>
@@ -10200,12 +10568,74 @@
     </w:p>
     <w:p>
       <w:pPr>
-        <w:rPr>
-          <w:rFonts w:cs="Arial"/>
-          <w:color w:val="auto"/>
-          <w:lang w:val="en-US"/>
-        </w:rPr>
-      </w:pPr>
+        <w:pStyle w:val="Heading2"/>
+        <w:rPr>
+          <w:lang w:val="en-US"/>
+        </w:rPr>
+      </w:pPr>
+      <w:r>
+        <w:rPr>
+          <w:lang w:val="en-US"/>
+        </w:rPr>
+        <w:t>Order</w:t>
+      </w:r>
+      <w:r>
+        <w:rPr>
+          <w:lang w:val="en-US"/>
+        </w:rPr>
+        <w:t xml:space="preserve"> in Table</w:t>
+      </w:r>
+    </w:p>
+    <w:p>
+      <w:pPr>
+        <w:rPr>
+          <w:rFonts w:cs="Arial"/>
+          <w:color w:val="auto"/>
+          <w:lang w:val="en-US"/>
+        </w:rPr>
+      </w:pPr>
+      <w:r>
+        <w:rPr>
+          <w:rFonts w:cs="Arial"/>
+          <w:color w:val="auto"/>
+          <w:lang w:val="en-US"/>
+        </w:rPr>
+        <w:t>(TODO description what this does)</w:t>
+      </w:r>
+    </w:p>
+    <w:p>
+      <w:pPr>
+        <w:rPr>
+          <w:rFonts w:cs="Arial"/>
+          <w:color w:val="auto"/>
+          <w:lang w:val="en-US"/>
+        </w:rPr>
+      </w:pPr>
+      <w:r>
+        <w:rPr>
+          <w:rFonts w:cs="Arial"/>
+          <w:color w:val="auto"/>
+          <w:lang w:val="en-US"/>
+        </w:rPr>
+        <w:t>(TODO annotation)</w:t>
+      </w:r>
+    </w:p>
+    <w:p>
+      <w:pPr>
+        <w:rPr>
+          <w:rFonts w:cs="Arial"/>
+          <w:color w:val="auto"/>
+          <w:lang w:val="en-US"/>
+        </w:rPr>
+      </w:pPr>
+      <w:r>
+        <w:rPr>
+          <w:rFonts w:cs="Arial"/>
+          <w:color w:val="auto"/>
+          <w:lang w:val="en-US"/>
+        </w:rPr>
+        <w:t>(TODO method)</w:t>
+      </w:r>
     </w:p>
     <w:p>
       <w:pPr>
@@ -10262,14 +10692,6 @@
         </w:rPr>
         <w:t>(TODO annotation)</w:t>
       </w:r>
-    </w:p>
-    <w:p>
-      <w:pPr>
-        <w:rPr>
-          <w:rFonts w:cs="Arial"/>
-          <w:lang w:val="en-US"/>
-        </w:rPr>
-      </w:pPr>
     </w:p>
     <w:p>
       <w:pPr>
@@ -10433,6 +10855,7 @@
         </w:rPr>
       </w:pPr>
       <w:bookmarkStart w:id="29" w:name="_Toc385313916"/>
+      <w:proofErr w:type="spellStart"/>
       <w:r>
         <w:rPr>
           <w:lang w:val="en-US"/>
@@ -10440,6 +10863,7 @@
         <w:t>FieldMode</w:t>
       </w:r>
       <w:bookmarkEnd w:id="29"/>
+      <w:proofErr w:type="spellEnd"/>
     </w:p>
     <w:p>
       <w:pPr>
@@ -10558,6 +10982,7 @@
         <w:t xml:space="preserve">ee </w:t>
       </w:r>
       <w:hyperlink w:anchor="_ValidationProvider" w:history="1">
+        <w:proofErr w:type="spellStart"/>
         <w:r>
           <w:rPr>
             <w:rStyle w:val="Hyperlink"/>
@@ -10567,6 +10992,7 @@
           </w:rPr>
           <w:t>ValidationProvider</w:t>
         </w:r>
+        <w:proofErr w:type="spellEnd"/>
       </w:hyperlink>
       <w:r>
         <w:rPr>
@@ -10594,13 +11020,16 @@
         </w:rPr>
       </w:pPr>
       <w:bookmarkStart w:id="31" w:name="_Toc385313918"/>
-      <w:r>
-        <w:rPr>
-          <w:lang w:val="en-US"/>
-        </w:rPr>
+      <w:proofErr w:type="spellStart"/>
+      <w:r>
+        <w:rPr>
+          <w:lang w:val="en-US"/>
+        </w:rPr>
+        <w:lastRenderedPageBreak/>
         <w:t>MultiLanguage</w:t>
       </w:r>
       <w:bookmarkEnd w:id="31"/>
+      <w:proofErr w:type="spellEnd"/>
     </w:p>
     <w:p>
       <w:pPr>
@@ -10624,6 +11053,7 @@
         <w:t xml:space="preserve">TODO see </w:t>
       </w:r>
       <w:hyperlink w:anchor="_LanguageProvider" w:history="1">
+        <w:proofErr w:type="spellStart"/>
         <w:r>
           <w:rPr>
             <w:rStyle w:val="Hyperlink"/>
@@ -10632,6 +11062,7 @@
           </w:rPr>
           <w:t>LanguageProvider</w:t>
         </w:r>
+        <w:proofErr w:type="spellEnd"/>
       </w:hyperlink>
     </w:p>
     <w:p>
@@ -10646,7 +11077,6 @@
         <w:rPr>
           <w:color w:val="auto"/>
         </w:rPr>
-        <w:lastRenderedPageBreak/>
         <w:t>Introspect Framework Concepts</w:t>
       </w:r>
       <w:bookmarkEnd w:id="32"/>
@@ -10687,20 +11117,6 @@
     <w:p>
       <w:pPr>
         <w:pStyle w:val="Heading2"/>
-        <w:rPr>
-          <w:color w:val="auto"/>
-        </w:rPr>
-      </w:pPr>
-      <w:r>
-        <w:rPr>
-          <w:color w:val="auto"/>
-        </w:rPr>
-        <w:t>Dependency injection</w:t>
-      </w:r>
-    </w:p>
-    <w:p>
-      <w:pPr>
-        <w:pStyle w:val="Heading2"/>
       </w:pPr>
       <w:bookmarkStart w:id="35" w:name="_The_Introspect_class"/>
       <w:bookmarkEnd w:id="35"/>
@@ -10720,7 +11136,21 @@
           <w:rFonts w:cs="Arial"/>
           <w:color w:val="auto"/>
         </w:rPr>
-        <w:t xml:space="preserve">The introspect framework evolves around the static Introspect class. This class contains references to different </w:t>
+        <w:t xml:space="preserve">The introspect framework evolves around the static Introspect class. This class contains references to </w:t>
+      </w:r>
+      <w:r>
+        <w:rPr>
+          <w:rFonts w:cs="Arial"/>
+          <w:color w:val="auto"/>
+        </w:rPr>
+        <w:t xml:space="preserve">objects that are responsible for </w:t>
+      </w:r>
+      <w:r>
+        <w:rPr>
+          <w:rFonts w:cs="Arial"/>
+          <w:color w:val="auto"/>
+        </w:rPr>
+        <w:t xml:space="preserve">different </w:t>
       </w:r>
       <w:hyperlink r:id="rId43" w:history="1">
         <w:r>
@@ -10732,11 +11162,21 @@
         </w:r>
       </w:hyperlink>
       <w:r>
-        <w:rPr>
-          <w:rFonts w:cs="Arial"/>
-          <w:color w:val="auto"/>
-        </w:rPr>
-        <w:t xml:space="preserve">. Introspect calls these concerns </w:t>
+        <w:t xml:space="preserve"> (</w:t>
+      </w:r>
+      <w:r>
+        <w:rPr>
+          <w:rFonts w:cs="Arial"/>
+          <w:color w:val="auto"/>
+        </w:rPr>
+        <w:t>called</w:t>
+      </w:r>
+      <w:r>
+        <w:rPr>
+          <w:rFonts w:cs="Arial"/>
+          <w:color w:val="auto"/>
+        </w:rPr>
+        <w:t xml:space="preserve"> </w:t>
       </w:r>
       <w:hyperlink w:anchor="_Providers" w:history="1">
         <w:r>
@@ -10748,6 +11188,16 @@
         </w:r>
       </w:hyperlink>
       <w:r>
+        <w:t xml:space="preserve"> </w:t>
+      </w:r>
+      <w:r>
+        <w:rPr>
+          <w:rFonts w:cs="Arial"/>
+          <w:color w:val="auto"/>
+        </w:rPr>
+        <w:t>in the Introspect-Framework)</w:t>
+      </w:r>
+      <w:r>
         <w:rPr>
           <w:rFonts w:cs="Arial"/>
           <w:color w:val="auto"/>
@@ -10823,6 +11273,7 @@
         </w:rPr>
         <w:t xml:space="preserve">the </w:t>
       </w:r>
+      <w:proofErr w:type="spellStart"/>
       <w:r>
         <w:rPr>
           <w:rFonts w:cs="Arial"/>
@@ -10831,6 +11282,7 @@
         </w:rPr>
         <w:t>IntrospectInitializer</w:t>
       </w:r>
+      <w:proofErr w:type="spellEnd"/>
       <w:r>
         <w:rPr>
           <w:rFonts w:cs="Arial"/>
@@ -10917,8 +11369,23 @@
           <w:rFonts w:cs="Arial"/>
           <w:color w:val="auto"/>
         </w:rPr>
-        <w:t xml:space="preserve">you can choose to use one of the default implementations of the </w:t>
-      </w:r>
+        <w:t xml:space="preserve">you can </w:t>
+      </w:r>
+      <w:r>
+        <w:rPr>
+          <w:rFonts w:cs="Arial"/>
+          <w:color w:val="auto"/>
+        </w:rPr>
+        <w:t xml:space="preserve">also </w:t>
+      </w:r>
+      <w:r>
+        <w:rPr>
+          <w:rFonts w:cs="Arial"/>
+          <w:color w:val="auto"/>
+        </w:rPr>
+        <w:t xml:space="preserve">choose to use one of the default implementations of the </w:t>
+      </w:r>
+      <w:proofErr w:type="spellStart"/>
       <w:r>
         <w:rPr>
           <w:rFonts w:cs="Arial"/>
@@ -10927,6 +11394,7 @@
         </w:rPr>
         <w:t>IntrospectInitializer</w:t>
       </w:r>
+      <w:proofErr w:type="spellEnd"/>
       <w:r>
         <w:rPr>
           <w:rFonts w:cs="Arial"/>
@@ -10961,6 +11429,7 @@
         </w:rPr>
         <w:t>A command line application (</w:t>
       </w:r>
+      <w:proofErr w:type="spellStart"/>
       <w:r>
         <w:rPr>
           <w:rFonts w:cs="Arial"/>
@@ -10969,6 +11438,7 @@
         </w:rPr>
         <w:t>CommandLineIntrospectInitializer</w:t>
       </w:r>
+      <w:proofErr w:type="spellEnd"/>
       <w:r>
         <w:rPr>
           <w:rFonts w:cs="Arial"/>
@@ -10996,6 +11466,7 @@
         </w:rPr>
         <w:t>A desktop application  (</w:t>
       </w:r>
+      <w:proofErr w:type="spellStart"/>
       <w:r>
         <w:rPr>
           <w:rFonts w:cs="Arial"/>
@@ -11004,6 +11475,7 @@
         </w:rPr>
         <w:t>SwingIntrospectInitializer</w:t>
       </w:r>
+      <w:proofErr w:type="spellEnd"/>
       <w:r>
         <w:rPr>
           <w:rFonts w:cs="Arial"/>
@@ -11031,6 +11503,7 @@
         </w:rPr>
         <w:t>A mobile application (</w:t>
       </w:r>
+      <w:proofErr w:type="spellStart"/>
       <w:r>
         <w:rPr>
           <w:rFonts w:cs="Arial"/>
@@ -11039,6 +11512,7 @@
         </w:rPr>
         <w:t>AndroidIntrospectInitializer</w:t>
       </w:r>
+      <w:proofErr w:type="spellEnd"/>
       <w:r>
         <w:rPr>
           <w:rFonts w:cs="Arial"/>
@@ -11066,6 +11540,7 @@
         </w:rPr>
         <w:t>A web application (</w:t>
       </w:r>
+      <w:proofErr w:type="spellStart"/>
       <w:r>
         <w:rPr>
           <w:rFonts w:cs="Arial"/>
@@ -11074,6 +11549,7 @@
         </w:rPr>
         <w:t>VaadinIntrospectInitializer</w:t>
       </w:r>
+      <w:proofErr w:type="spellEnd"/>
       <w:r>
         <w:rPr>
           <w:rFonts w:cs="Arial"/>
@@ -11138,13 +11614,23 @@
         </w:rPr>
         <w:t xml:space="preserve">Choose the </w:t>
       </w:r>
+      <w:proofErr w:type="spellStart"/>
       <w:r>
         <w:rPr>
           <w:rFonts w:cs="Arial"/>
           <w:b/>
           <w:color w:val="auto"/>
         </w:rPr>
-        <w:t xml:space="preserve">IntrospectInitializer </w:t>
+        <w:t>IntrospectInitializer</w:t>
+      </w:r>
+      <w:proofErr w:type="spellEnd"/>
+      <w:r>
+        <w:rPr>
+          <w:rFonts w:cs="Arial"/>
+          <w:b/>
+          <w:color w:val="auto"/>
+        </w:rPr>
+        <w:t xml:space="preserve"> </w:t>
       </w:r>
       <w:r>
         <w:rPr>
@@ -11209,13 +11695,41 @@
         </w:rPr>
         <w:t xml:space="preserve">Initialize the introspect framework with the </w:t>
       </w:r>
+      <w:proofErr w:type="spellStart"/>
       <w:r>
         <w:rPr>
           <w:rFonts w:cs="Arial"/>
           <w:b/>
           <w:color w:val="auto"/>
         </w:rPr>
-        <w:t>Introspect.initialize(yourIntrospectInitializer)</w:t>
+        <w:t>Introspect.initialize</w:t>
+      </w:r>
+      <w:proofErr w:type="spellEnd"/>
+      <w:r>
+        <w:rPr>
+          <w:rFonts w:cs="Arial"/>
+          <w:b/>
+          <w:color w:val="auto"/>
+        </w:rPr>
+        <w:t>(</w:t>
+      </w:r>
+      <w:proofErr w:type="spellStart"/>
+      <w:r>
+        <w:rPr>
+          <w:rFonts w:cs="Arial"/>
+          <w:b/>
+          <w:color w:val="auto"/>
+        </w:rPr>
+        <w:t>yourIntrospectInitializer</w:t>
+      </w:r>
+      <w:proofErr w:type="spellEnd"/>
+      <w:r>
+        <w:rPr>
+          <w:rFonts w:cs="Arial"/>
+          <w:b/>
+          <w:color w:val="auto"/>
+        </w:rPr>
+        <w:t>)</w:t>
       </w:r>
     </w:p>
     <w:p>
@@ -11362,7 +11876,23 @@
           <w:rFonts w:cs="Arial"/>
           <w:color w:val="auto"/>
         </w:rPr>
-        <w:t>Managing the domain (DomainProvider)</w:t>
+        <w:t>Managing the domain (</w:t>
+      </w:r>
+      <w:proofErr w:type="spellStart"/>
+      <w:r>
+        <w:rPr>
+          <w:rFonts w:cs="Arial"/>
+          <w:color w:val="auto"/>
+        </w:rPr>
+        <w:t>DomainProvider</w:t>
+      </w:r>
+      <w:proofErr w:type="spellEnd"/>
+      <w:r>
+        <w:rPr>
+          <w:rFonts w:cs="Arial"/>
+          <w:color w:val="auto"/>
+        </w:rPr>
+        <w:t>)</w:t>
       </w:r>
     </w:p>
     <w:p>
@@ -11380,7 +11910,21 @@
         <w:rPr>
           <w:rFonts w:cs="Arial"/>
         </w:rPr>
-        <w:t>Managing validation (ValidationProvider)</w:t>
+        <w:t>Managing validation (</w:t>
+      </w:r>
+      <w:proofErr w:type="spellStart"/>
+      <w:r>
+        <w:rPr>
+          <w:rFonts w:cs="Arial"/>
+        </w:rPr>
+        <w:t>ValidationProvider</w:t>
+      </w:r>
+      <w:proofErr w:type="spellEnd"/>
+      <w:r>
+        <w:rPr>
+          <w:rFonts w:cs="Arial"/>
+        </w:rPr>
+        <w:t>)</w:t>
       </w:r>
     </w:p>
     <w:p>
@@ -11398,7 +11942,21 @@
         <w:rPr>
           <w:rFonts w:cs="Arial"/>
         </w:rPr>
-        <w:t>Managing the user interface (UserInterfaceProvider)</w:t>
+        <w:t>Managing the user interface (</w:t>
+      </w:r>
+      <w:proofErr w:type="spellStart"/>
+      <w:r>
+        <w:rPr>
+          <w:rFonts w:cs="Arial"/>
+        </w:rPr>
+        <w:t>UserInterfaceProvider</w:t>
+      </w:r>
+      <w:proofErr w:type="spellEnd"/>
+      <w:r>
+        <w:rPr>
+          <w:rFonts w:cs="Arial"/>
+        </w:rPr>
+        <w:t>)</w:t>
       </w:r>
     </w:p>
     <w:p>
@@ -11416,7 +11974,21 @@
         <w:rPr>
           <w:rFonts w:cs="Arial"/>
         </w:rPr>
-        <w:t>Managing authorization (AuthorizationProvider)</w:t>
+        <w:t>Managing authorization (</w:t>
+      </w:r>
+      <w:proofErr w:type="spellStart"/>
+      <w:r>
+        <w:rPr>
+          <w:rFonts w:cs="Arial"/>
+        </w:rPr>
+        <w:t>AuthorizationProvider</w:t>
+      </w:r>
+      <w:proofErr w:type="spellEnd"/>
+      <w:r>
+        <w:rPr>
+          <w:rFonts w:cs="Arial"/>
+        </w:rPr>
+        <w:t>)</w:t>
       </w:r>
     </w:p>
     <w:p>
@@ -11434,7 +12006,21 @@
         <w:rPr>
           <w:rFonts w:cs="Arial"/>
         </w:rPr>
-        <w:t>Managing paths (PathProvider)</w:t>
+        <w:t>Managing paths (</w:t>
+      </w:r>
+      <w:proofErr w:type="spellStart"/>
+      <w:r>
+        <w:rPr>
+          <w:rFonts w:cs="Arial"/>
+        </w:rPr>
+        <w:t>PathProvider</w:t>
+      </w:r>
+      <w:proofErr w:type="spellEnd"/>
+      <w:r>
+        <w:rPr>
+          <w:rFonts w:cs="Arial"/>
+        </w:rPr>
+        <w:t>)</w:t>
       </w:r>
     </w:p>
     <w:p>
@@ -11452,7 +12038,21 @@
         <w:rPr>
           <w:rFonts w:cs="Arial"/>
         </w:rPr>
-        <w:t>Managing multi languages (LanguageProvider)</w:t>
+        <w:t>Managing multi languages (</w:t>
+      </w:r>
+      <w:proofErr w:type="spellStart"/>
+      <w:r>
+        <w:rPr>
+          <w:rFonts w:cs="Arial"/>
+        </w:rPr>
+        <w:t>LanguageProvider</w:t>
+      </w:r>
+      <w:proofErr w:type="spellEnd"/>
+      <w:r>
+        <w:rPr>
+          <w:rFonts w:cs="Arial"/>
+        </w:rPr>
+        <w:t>)</w:t>
       </w:r>
     </w:p>
     <w:p>
@@ -11491,6 +12091,7 @@
         </w:rPr>
         <w:t xml:space="preserve">the </w:t>
       </w:r>
+      <w:proofErr w:type="spellStart"/>
       <w:r>
         <w:rPr>
           <w:rFonts w:cs="Arial"/>
@@ -11499,6 +12100,7 @@
         </w:rPr>
         <w:t>DomainProvider</w:t>
       </w:r>
+      <w:proofErr w:type="spellEnd"/>
       <w:r>
         <w:rPr>
           <w:rFonts w:cs="Arial"/>
@@ -11506,6 +12108,7 @@
         </w:rPr>
         <w:t xml:space="preserve"> interface has a </w:t>
       </w:r>
+      <w:proofErr w:type="spellStart"/>
       <w:r>
         <w:rPr>
           <w:rFonts w:cs="Arial"/>
@@ -11514,6 +12117,7 @@
         </w:rPr>
         <w:t>DefaultDomainProvider</w:t>
       </w:r>
+      <w:proofErr w:type="spellEnd"/>
       <w:r>
         <w:rPr>
           <w:rFonts w:cs="Arial"/>
@@ -11551,6 +12155,7 @@
         </w:rPr>
         <w:t xml:space="preserve">Depending on the type application that you are going to write, you need to use a specific provider implementation. For example there are different implementations of the </w:t>
       </w:r>
+      <w:proofErr w:type="spellStart"/>
       <w:r>
         <w:rPr>
           <w:rFonts w:cs="Arial"/>
@@ -11559,6 +12164,7 @@
         </w:rPr>
         <w:t>UserInterfaceProvider</w:t>
       </w:r>
+      <w:proofErr w:type="spellEnd"/>
       <w:r>
         <w:rPr>
           <w:rFonts w:cs="Arial"/>
@@ -11586,6 +12192,7 @@
         </w:rPr>
         <w:t>A command line application (</w:t>
       </w:r>
+      <w:proofErr w:type="spellStart"/>
       <w:r>
         <w:rPr>
           <w:rFonts w:cs="Arial"/>
@@ -11594,6 +12201,7 @@
         </w:rPr>
         <w:t>CommandLineUserInterfaceProvider</w:t>
       </w:r>
+      <w:proofErr w:type="spellEnd"/>
       <w:r>
         <w:rPr>
           <w:rFonts w:cs="Arial"/>
@@ -11621,6 +12229,7 @@
         </w:rPr>
         <w:t>A desktop application  (</w:t>
       </w:r>
+      <w:proofErr w:type="spellStart"/>
       <w:r>
         <w:rPr>
           <w:rFonts w:cs="Arial"/>
@@ -11629,6 +12238,7 @@
         </w:rPr>
         <w:t>SwingUserInterfaceProvider</w:t>
       </w:r>
+      <w:proofErr w:type="spellEnd"/>
       <w:r>
         <w:rPr>
           <w:rFonts w:cs="Arial"/>
@@ -11656,6 +12266,7 @@
         </w:rPr>
         <w:t>A mobile application (</w:t>
       </w:r>
+      <w:proofErr w:type="spellStart"/>
       <w:r>
         <w:rPr>
           <w:rFonts w:cs="Arial"/>
@@ -11664,6 +12275,7 @@
         </w:rPr>
         <w:t>AndroidUserInterface</w:t>
       </w:r>
+      <w:proofErr w:type="spellEnd"/>
       <w:r>
         <w:rPr>
           <w:rFonts w:cs="Arial"/>
@@ -11689,8 +12301,10 @@
           <w:rFonts w:cs="Arial"/>
           <w:color w:val="auto"/>
         </w:rPr>
+        <w:lastRenderedPageBreak/>
         <w:t>A web application (</w:t>
       </w:r>
+      <w:proofErr w:type="spellStart"/>
       <w:r>
         <w:rPr>
           <w:rFonts w:cs="Arial"/>
@@ -11699,6 +12313,7 @@
         </w:rPr>
         <w:t>VaadinUserInterface</w:t>
       </w:r>
+      <w:proofErr w:type="spellEnd"/>
       <w:r>
         <w:rPr>
           <w:rFonts w:cs="Arial"/>
@@ -11727,7 +12342,6 @@
           <w:rFonts w:cs="Arial"/>
           <w:color w:val="auto"/>
         </w:rPr>
-        <w:lastRenderedPageBreak/>
         <w:t xml:space="preserve">You could decide to write your own implementation of a </w:t>
       </w:r>
       <w:hyperlink w:anchor="_Providers" w:history="1">
@@ -11747,6 +12361,7 @@
         <w:t xml:space="preserve"> interface (or extend an existing implementation) and plug it into the Introspect Framework using the </w:t>
       </w:r>
       <w:hyperlink w:anchor="_Initializing_the_framework" w:history="1">
+        <w:proofErr w:type="spellStart"/>
         <w:r>
           <w:rPr>
             <w:rStyle w:val="Hyperlink"/>
@@ -11754,6 +12369,7 @@
           </w:rPr>
           <w:t>IntrospectInitializer</w:t>
         </w:r>
+        <w:proofErr w:type="spellEnd"/>
       </w:hyperlink>
       <w:r>
         <w:rPr>
@@ -11771,6 +12387,7 @@
         </w:rPr>
       </w:pPr>
       <w:bookmarkStart w:id="40" w:name="_Toc385313923"/>
+      <w:proofErr w:type="spellStart"/>
       <w:r>
         <w:rPr>
           <w:color w:val="auto"/>
@@ -11778,6 +12395,7 @@
         <w:t>DomainProvider</w:t>
       </w:r>
       <w:bookmarkEnd w:id="40"/>
+      <w:proofErr w:type="spellEnd"/>
     </w:p>
     <w:p>
       <w:pPr>
@@ -11789,6 +12407,7 @@
       <w:bookmarkStart w:id="41" w:name="_ValidationProvider"/>
       <w:bookmarkStart w:id="42" w:name="_Toc385313924"/>
       <w:bookmarkEnd w:id="41"/>
+      <w:proofErr w:type="spellStart"/>
       <w:r>
         <w:rPr>
           <w:color w:val="auto"/>
@@ -11796,6 +12415,7 @@
         <w:t>ValidationProvider</w:t>
       </w:r>
       <w:bookmarkEnd w:id="42"/>
+      <w:proofErr w:type="spellEnd"/>
     </w:p>
     <w:p>
       <w:pPr>
@@ -11805,6 +12425,7 @@
         </w:rPr>
       </w:pPr>
       <w:bookmarkStart w:id="43" w:name="_Toc385313925"/>
+      <w:proofErr w:type="spellStart"/>
       <w:r>
         <w:rPr>
           <w:color w:val="auto"/>
@@ -11812,6 +12433,7 @@
         <w:t>UserInterfaceProvider</w:t>
       </w:r>
       <w:bookmarkEnd w:id="43"/>
+      <w:proofErr w:type="spellEnd"/>
     </w:p>
     <w:p>
       <w:pPr>
@@ -11821,6 +12443,7 @@
         </w:rPr>
       </w:pPr>
       <w:bookmarkStart w:id="44" w:name="_Toc385313926"/>
+      <w:proofErr w:type="spellStart"/>
       <w:r>
         <w:rPr>
           <w:color w:val="auto"/>
@@ -11828,6 +12451,7 @@
         <w:t>AuthorizationProvider</w:t>
       </w:r>
       <w:bookmarkEnd w:id="44"/>
+      <w:proofErr w:type="spellEnd"/>
     </w:p>
     <w:p>
       <w:pPr>
@@ -11837,6 +12461,7 @@
         </w:rPr>
       </w:pPr>
       <w:bookmarkStart w:id="45" w:name="_Toc385313927"/>
+      <w:proofErr w:type="spellStart"/>
       <w:r>
         <w:rPr>
           <w:color w:val="auto"/>
@@ -11844,6 +12469,7 @@
         <w:t>PathProvider</w:t>
       </w:r>
       <w:bookmarkEnd w:id="45"/>
+      <w:proofErr w:type="spellEnd"/>
     </w:p>
     <w:p>
       <w:pPr>
@@ -11855,6 +12481,7 @@
       <w:bookmarkStart w:id="46" w:name="_LanguageProvider"/>
       <w:bookmarkStart w:id="47" w:name="_Toc385313928"/>
       <w:bookmarkEnd w:id="46"/>
+      <w:proofErr w:type="spellStart"/>
       <w:r>
         <w:rPr>
           <w:color w:val="auto"/>
@@ -11862,14 +12489,82 @@
         <w:t>LanguageProvider</w:t>
       </w:r>
       <w:bookmarkEnd w:id="47"/>
-    </w:p>
-    <w:p>
-      <w:pPr>
-        <w:rPr>
-          <w:rFonts w:cs="Arial"/>
-          <w:color w:val="auto"/>
-        </w:rPr>
-      </w:pPr>
+      <w:proofErr w:type="spellEnd"/>
+    </w:p>
+    <w:p>
+      <w:pPr>
+        <w:pStyle w:val="Heading2"/>
+        <w:rPr>
+          <w:color w:val="auto"/>
+        </w:rPr>
+      </w:pPr>
+      <w:r>
+        <w:rPr>
+          <w:color w:val="auto"/>
+        </w:rPr>
+        <w:t>Dependency injection</w:t>
+      </w:r>
+    </w:p>
+    <w:p>
+      <w:pPr>
+        <w:rPr>
+          <w:rFonts w:cs="Arial"/>
+          <w:color w:val="auto"/>
+        </w:rPr>
+      </w:pPr>
+      <w:r>
+        <w:rPr>
+          <w:rFonts w:cs="Arial"/>
+          <w:color w:val="auto"/>
+        </w:rPr>
+        <w:t xml:space="preserve">The Introspect Framework provides a very basic implementation of dependency injection. It is build into the domain provider and helps domain objects, front end service objects and back end service objects to use </w:t>
+      </w:r>
+      <w:proofErr w:type="spellStart"/>
+      <w:r>
+        <w:rPr>
+          <w:rFonts w:cs="Arial"/>
+          <w:color w:val="auto"/>
+        </w:rPr>
+        <w:t>eachother</w:t>
+      </w:r>
+      <w:proofErr w:type="spellEnd"/>
+      <w:r>
+        <w:rPr>
+          <w:rFonts w:cs="Arial"/>
+          <w:color w:val="auto"/>
+        </w:rPr>
+        <w:t xml:space="preserve">. </w:t>
+      </w:r>
+    </w:p>
+    <w:p>
+      <w:pPr>
+        <w:rPr>
+          <w:rFonts w:cs="Arial"/>
+          <w:color w:val="auto"/>
+        </w:rPr>
+      </w:pPr>
+      <w:r>
+        <w:rPr>
+          <w:rFonts w:cs="Arial"/>
+          <w:color w:val="auto"/>
+        </w:rPr>
+        <w:t>(TODO internal links + link to Dependency injection wiki)</w:t>
+      </w:r>
+    </w:p>
+    <w:p>
+      <w:pPr>
+        <w:rPr>
+          <w:rFonts w:cs="Arial"/>
+          <w:color w:val="auto"/>
+        </w:rPr>
+      </w:pPr>
+      <w:r>
+        <w:rPr>
+          <w:rFonts w:cs="Arial"/>
+          <w:color w:val="auto"/>
+        </w:rPr>
+        <w:t>(TODO how it works)</w:t>
+      </w:r>
     </w:p>
     <w:p>
       <w:pPr>
@@ -11977,7 +12672,23 @@
           <w:rFonts w:cs="Arial"/>
           <w:color w:val="auto"/>
         </w:rPr>
-        <w:t xml:space="preserve">If you are a newby in developing applications, you could try and install </w:t>
+        <w:t xml:space="preserve">If you are a </w:t>
+      </w:r>
+      <w:proofErr w:type="spellStart"/>
+      <w:r>
+        <w:rPr>
+          <w:rFonts w:cs="Arial"/>
+          <w:color w:val="auto"/>
+        </w:rPr>
+        <w:t>newby</w:t>
+      </w:r>
+      <w:proofErr w:type="spellEnd"/>
+      <w:r>
+        <w:rPr>
+          <w:rFonts w:cs="Arial"/>
+          <w:color w:val="auto"/>
+        </w:rPr>
+        <w:t xml:space="preserve"> in developing applications, you could try and install </w:t>
       </w:r>
       <w:r>
         <w:rPr>
@@ -11998,30 +12709,62 @@
           <w:rFonts w:cs="Arial"/>
           <w:color w:val="auto"/>
         </w:rPr>
-        <w:t xml:space="preserve"> (TODO youtube video)</w:t>
-      </w:r>
-    </w:p>
-    <w:p>
-      <w:pPr>
-        <w:rPr>
-          <w:rFonts w:cs="Arial"/>
-          <w:color w:val="auto"/>
-        </w:rPr>
-      </w:pPr>
-    </w:p>
-    <w:p>
-      <w:pPr>
-        <w:rPr>
-          <w:rFonts w:cs="Arial"/>
-          <w:color w:val="auto"/>
-        </w:rPr>
-      </w:pPr>
-      <w:r>
-        <w:rPr>
-          <w:rFonts w:cs="Arial"/>
-          <w:color w:val="auto"/>
-        </w:rPr>
-        <w:t>Download the Introspect Libraries from GIT into your IDE (TODO youtube video)</w:t>
+        <w:t xml:space="preserve"> (TODO </w:t>
+      </w:r>
+      <w:proofErr w:type="spellStart"/>
+      <w:r>
+        <w:rPr>
+          <w:rFonts w:cs="Arial"/>
+          <w:color w:val="auto"/>
+        </w:rPr>
+        <w:t>youtube</w:t>
+      </w:r>
+      <w:proofErr w:type="spellEnd"/>
+      <w:r>
+        <w:rPr>
+          <w:rFonts w:cs="Arial"/>
+          <w:color w:val="auto"/>
+        </w:rPr>
+        <w:t xml:space="preserve"> video)</w:t>
+      </w:r>
+    </w:p>
+    <w:p>
+      <w:pPr>
+        <w:rPr>
+          <w:rFonts w:cs="Arial"/>
+          <w:color w:val="auto"/>
+        </w:rPr>
+      </w:pPr>
+    </w:p>
+    <w:p>
+      <w:pPr>
+        <w:rPr>
+          <w:rFonts w:cs="Arial"/>
+          <w:color w:val="auto"/>
+        </w:rPr>
+      </w:pPr>
+      <w:r>
+        <w:rPr>
+          <w:rFonts w:cs="Arial"/>
+          <w:color w:val="auto"/>
+        </w:rPr>
+        <w:t xml:space="preserve">Download the Introspect Libraries from GIT into your IDE (TODO </w:t>
+      </w:r>
+      <w:proofErr w:type="spellStart"/>
+      <w:r>
+        <w:rPr>
+          <w:rFonts w:cs="Arial"/>
+          <w:color w:val="auto"/>
+        </w:rPr>
+        <w:t>youtube</w:t>
+      </w:r>
+      <w:proofErr w:type="spellEnd"/>
+      <w:r>
+        <w:rPr>
+          <w:rFonts w:cs="Arial"/>
+          <w:color w:val="auto"/>
+        </w:rPr>
+        <w:t xml:space="preserve"> video)</w:t>
       </w:r>
     </w:p>
     <w:p>
@@ -12220,33 +12963,69 @@
           <w:color w:val="auto"/>
           <w:lang w:val="en-US"/>
         </w:rPr>
-        <w:t>Create a restfull XML application</w:t>
-      </w:r>
-    </w:p>
-    <w:p>
-      <w:pPr>
-        <w:rPr>
-          <w:rFonts w:cs="Arial"/>
-          <w:color w:val="auto"/>
-          <w:lang w:val="en-US"/>
-        </w:rPr>
-      </w:pPr>
-    </w:p>
-    <w:p>
-      <w:pPr>
-        <w:rPr>
-          <w:rFonts w:cs="Arial"/>
-          <w:color w:val="auto"/>
-          <w:lang w:val="en-US"/>
-        </w:rPr>
-      </w:pPr>
-      <w:r>
-        <w:rPr>
-          <w:rFonts w:cs="Arial"/>
-          <w:color w:val="auto"/>
-          <w:lang w:val="en-US"/>
-        </w:rPr>
-        <w:t>TODO Each application type has it’s own “getting started” video.</w:t>
+        <w:t xml:space="preserve">Create a </w:t>
+      </w:r>
+      <w:proofErr w:type="spellStart"/>
+      <w:r>
+        <w:rPr>
+          <w:rFonts w:cs="Arial"/>
+          <w:color w:val="auto"/>
+          <w:lang w:val="en-US"/>
+        </w:rPr>
+        <w:t>restfull</w:t>
+      </w:r>
+      <w:proofErr w:type="spellEnd"/>
+      <w:r>
+        <w:rPr>
+          <w:rFonts w:cs="Arial"/>
+          <w:color w:val="auto"/>
+          <w:lang w:val="en-US"/>
+        </w:rPr>
+        <w:t xml:space="preserve"> XML application</w:t>
+      </w:r>
+    </w:p>
+    <w:p>
+      <w:pPr>
+        <w:rPr>
+          <w:rFonts w:cs="Arial"/>
+          <w:color w:val="auto"/>
+          <w:lang w:val="en-US"/>
+        </w:rPr>
+      </w:pPr>
+    </w:p>
+    <w:p>
+      <w:pPr>
+        <w:rPr>
+          <w:rFonts w:cs="Arial"/>
+          <w:color w:val="auto"/>
+          <w:lang w:val="en-US"/>
+        </w:rPr>
+      </w:pPr>
+      <w:r>
+        <w:rPr>
+          <w:rFonts w:cs="Arial"/>
+          <w:color w:val="auto"/>
+          <w:lang w:val="en-US"/>
+        </w:rPr>
+        <w:t xml:space="preserve">TODO Each application type has </w:t>
+      </w:r>
+      <w:proofErr w:type="spellStart"/>
+      <w:r>
+        <w:rPr>
+          <w:rFonts w:cs="Arial"/>
+          <w:color w:val="auto"/>
+          <w:lang w:val="en-US"/>
+        </w:rPr>
+        <w:t>it’s</w:t>
+      </w:r>
+      <w:proofErr w:type="spellEnd"/>
+      <w:r>
+        <w:rPr>
+          <w:rFonts w:cs="Arial"/>
+          <w:color w:val="auto"/>
+          <w:lang w:val="en-US"/>
+        </w:rPr>
+        <w:t xml:space="preserve"> own “getting started” video.</w:t>
       </w:r>
     </w:p>
     <w:p>
@@ -12283,7 +13062,23 @@
           <w:rFonts w:cs="Arial"/>
           <w:color w:val="auto"/>
         </w:rPr>
-        <w:t xml:space="preserve"> (TODO youtube video)</w:t>
+        <w:t xml:space="preserve"> (TODO </w:t>
+      </w:r>
+      <w:proofErr w:type="spellStart"/>
+      <w:r>
+        <w:rPr>
+          <w:rFonts w:cs="Arial"/>
+          <w:color w:val="auto"/>
+        </w:rPr>
+        <w:t>youtube</w:t>
+      </w:r>
+      <w:proofErr w:type="spellEnd"/>
+      <w:r>
+        <w:rPr>
+          <w:rFonts w:cs="Arial"/>
+          <w:color w:val="auto"/>
+        </w:rPr>
+        <w:t xml:space="preserve"> video)</w:t>
       </w:r>
     </w:p>
     <w:p>
@@ -12298,6 +13093,7 @@
         <w:rPr>
           <w:color w:val="auto"/>
         </w:rPr>
+        <w:lastRenderedPageBreak/>
         <w:t xml:space="preserve">Create a </w:t>
       </w:r>
       <w:r>
@@ -12332,7 +13128,23 @@
           <w:rFonts w:cs="Arial"/>
           <w:color w:val="auto"/>
         </w:rPr>
-        <w:t>(TODO youtube video)</w:t>
+        <w:t xml:space="preserve">(TODO </w:t>
+      </w:r>
+      <w:proofErr w:type="spellStart"/>
+      <w:r>
+        <w:rPr>
+          <w:rFonts w:cs="Arial"/>
+          <w:color w:val="auto"/>
+        </w:rPr>
+        <w:t>youtube</w:t>
+      </w:r>
+      <w:proofErr w:type="spellEnd"/>
+      <w:r>
+        <w:rPr>
+          <w:rFonts w:cs="Arial"/>
+          <w:color w:val="auto"/>
+        </w:rPr>
+        <w:t xml:space="preserve"> video)</w:t>
       </w:r>
     </w:p>
     <w:p>
@@ -12381,7 +13193,23 @@
           <w:rFonts w:cs="Arial"/>
           <w:color w:val="auto"/>
         </w:rPr>
-        <w:t>(TODO youtube video)</w:t>
+        <w:t xml:space="preserve">(TODO </w:t>
+      </w:r>
+      <w:proofErr w:type="spellStart"/>
+      <w:r>
+        <w:rPr>
+          <w:rFonts w:cs="Arial"/>
+          <w:color w:val="auto"/>
+        </w:rPr>
+        <w:t>youtube</w:t>
+      </w:r>
+      <w:proofErr w:type="spellEnd"/>
+      <w:r>
+        <w:rPr>
+          <w:rFonts w:cs="Arial"/>
+          <w:color w:val="auto"/>
+        </w:rPr>
+        <w:t xml:space="preserve"> video)</w:t>
       </w:r>
     </w:p>
     <w:p>
@@ -12418,7 +13246,23 @@
           <w:rFonts w:cs="Arial"/>
           <w:color w:val="auto"/>
         </w:rPr>
-        <w:t>(TODO youtube video)</w:t>
+        <w:t xml:space="preserve">(TODO </w:t>
+      </w:r>
+      <w:proofErr w:type="spellStart"/>
+      <w:r>
+        <w:rPr>
+          <w:rFonts w:cs="Arial"/>
+          <w:color w:val="auto"/>
+        </w:rPr>
+        <w:t>youtube</w:t>
+      </w:r>
+      <w:proofErr w:type="spellEnd"/>
+      <w:r>
+        <w:rPr>
+          <w:rFonts w:cs="Arial"/>
+          <w:color w:val="auto"/>
+        </w:rPr>
+        <w:t xml:space="preserve"> video)</w:t>
       </w:r>
     </w:p>
     <w:p>
@@ -12433,7 +13277,6 @@
         <w:rPr>
           <w:color w:val="auto"/>
         </w:rPr>
-        <w:lastRenderedPageBreak/>
         <w:t>Create a soap application</w:t>
       </w:r>
       <w:bookmarkEnd w:id="55"/>
@@ -12456,7 +13299,23 @@
           <w:rFonts w:cs="Arial"/>
           <w:color w:val="auto"/>
         </w:rPr>
-        <w:t>(TODO youtube video)</w:t>
+        <w:t xml:space="preserve">(TODO </w:t>
+      </w:r>
+      <w:proofErr w:type="spellStart"/>
+      <w:r>
+        <w:rPr>
+          <w:rFonts w:cs="Arial"/>
+          <w:color w:val="auto"/>
+        </w:rPr>
+        <w:t>youtube</w:t>
+      </w:r>
+      <w:proofErr w:type="spellEnd"/>
+      <w:r>
+        <w:rPr>
+          <w:rFonts w:cs="Arial"/>
+          <w:color w:val="auto"/>
+        </w:rPr>
+        <w:t xml:space="preserve"> video)</w:t>
       </w:r>
     </w:p>
     <w:p>
@@ -12471,7 +13330,21 @@
         <w:rPr>
           <w:color w:val="auto"/>
         </w:rPr>
-        <w:t>Create a restfull XML application</w:t>
+        <w:t xml:space="preserve">Create a </w:t>
+      </w:r>
+      <w:proofErr w:type="spellStart"/>
+      <w:r>
+        <w:rPr>
+          <w:color w:val="auto"/>
+        </w:rPr>
+        <w:t>restfull</w:t>
+      </w:r>
+      <w:proofErr w:type="spellEnd"/>
+      <w:r>
+        <w:rPr>
+          <w:color w:val="auto"/>
+        </w:rPr>
+        <w:t xml:space="preserve"> XML application</w:t>
       </w:r>
       <w:bookmarkEnd w:id="56"/>
       <w:r>
@@ -12493,7 +13366,23 @@
           <w:rFonts w:cs="Arial"/>
           <w:color w:val="auto"/>
         </w:rPr>
-        <w:t>(TODO youtube video)</w:t>
+        <w:t xml:space="preserve">(TODO </w:t>
+      </w:r>
+      <w:proofErr w:type="spellStart"/>
+      <w:r>
+        <w:rPr>
+          <w:rFonts w:cs="Arial"/>
+          <w:color w:val="auto"/>
+        </w:rPr>
+        <w:t>youtube</w:t>
+      </w:r>
+      <w:proofErr w:type="spellEnd"/>
+      <w:r>
+        <w:rPr>
+          <w:rFonts w:cs="Arial"/>
+          <w:color w:val="auto"/>
+        </w:rPr>
+        <w:t xml:space="preserve"> video)</w:t>
       </w:r>
     </w:p>
     <w:p>
@@ -12554,7 +13443,23 @@
           <w:rFonts w:cs="Arial"/>
           <w:color w:val="auto"/>
         </w:rPr>
-        <w:t>(TODO youtube video)</w:t>
+        <w:t xml:space="preserve">(TODO </w:t>
+      </w:r>
+      <w:proofErr w:type="spellStart"/>
+      <w:r>
+        <w:rPr>
+          <w:rFonts w:cs="Arial"/>
+          <w:color w:val="auto"/>
+        </w:rPr>
+        <w:t>youtube</w:t>
+      </w:r>
+      <w:proofErr w:type="spellEnd"/>
+      <w:r>
+        <w:rPr>
+          <w:rFonts w:cs="Arial"/>
+          <w:color w:val="auto"/>
+        </w:rPr>
+        <w:t xml:space="preserve"> video)</w:t>
       </w:r>
       <w:bookmarkEnd w:id="57"/>
     </w:p>
@@ -12590,6 +13495,7 @@
         <w:t xml:space="preserve">The Introspect user interface supports multi languages (see section on </w:t>
       </w:r>
       <w:hyperlink w:anchor="_LanguageProvider" w:history="1">
+        <w:proofErr w:type="spellStart"/>
         <w:r>
           <w:rPr>
             <w:rStyle w:val="Hyperlink"/>
@@ -12598,13 +13504,30 @@
           </w:rPr>
           <w:t>LanguageProvider</w:t>
         </w:r>
+        <w:proofErr w:type="spellEnd"/>
       </w:hyperlink>
       <w:r>
         <w:rPr>
           <w:rFonts w:cs="Arial"/>
           <w:color w:val="auto"/>
         </w:rPr>
-        <w:t>) or see the following tutorial video (TODO youtube video)</w:t>
+        <w:t xml:space="preserve">) or see the following tutorial video (TODO </w:t>
+      </w:r>
+      <w:proofErr w:type="spellStart"/>
+      <w:r>
+        <w:rPr>
+          <w:rFonts w:cs="Arial"/>
+          <w:color w:val="auto"/>
+        </w:rPr>
+        <w:t>youtube</w:t>
+      </w:r>
+      <w:proofErr w:type="spellEnd"/>
+      <w:r>
+        <w:rPr>
+          <w:rFonts w:cs="Arial"/>
+          <w:color w:val="auto"/>
+        </w:rPr>
+        <w:t xml:space="preserve"> video)</w:t>
       </w:r>
     </w:p>
     <w:p>
@@ -12639,6 +13562,7 @@
         <w:t xml:space="preserve">The Introspect user interface supports multi languages (see section on </w:t>
       </w:r>
       <w:hyperlink w:anchor="_LanguageProvider" w:history="1">
+        <w:proofErr w:type="spellStart"/>
         <w:r>
           <w:rPr>
             <w:rStyle w:val="Hyperlink"/>
@@ -12647,13 +13571,30 @@
           </w:rPr>
           <w:t>LanguageProvider</w:t>
         </w:r>
+        <w:proofErr w:type="spellEnd"/>
       </w:hyperlink>
       <w:r>
         <w:rPr>
           <w:rFonts w:cs="Arial"/>
           <w:color w:val="auto"/>
         </w:rPr>
-        <w:t>) or see the following tutorial video (TODO youtube video)</w:t>
+        <w:t xml:space="preserve">) or see the following tutorial video (TODO </w:t>
+      </w:r>
+      <w:proofErr w:type="spellStart"/>
+      <w:r>
+        <w:rPr>
+          <w:rFonts w:cs="Arial"/>
+          <w:color w:val="auto"/>
+        </w:rPr>
+        <w:t>youtube</w:t>
+      </w:r>
+      <w:proofErr w:type="spellEnd"/>
+      <w:r>
+        <w:rPr>
+          <w:rFonts w:cs="Arial"/>
+          <w:color w:val="auto"/>
+        </w:rPr>
+        <w:t xml:space="preserve"> video)</w:t>
       </w:r>
     </w:p>
     <w:p>
@@ -12683,7 +13624,23 @@
           <w:rFonts w:cs="Arial"/>
           <w:color w:val="auto"/>
         </w:rPr>
-        <w:t>(TODO youtube video)</w:t>
+        <w:t xml:space="preserve">(TODO </w:t>
+      </w:r>
+      <w:proofErr w:type="spellStart"/>
+      <w:r>
+        <w:rPr>
+          <w:rFonts w:cs="Arial"/>
+          <w:color w:val="auto"/>
+        </w:rPr>
+        <w:t>youtube</w:t>
+      </w:r>
+      <w:proofErr w:type="spellEnd"/>
+      <w:r>
+        <w:rPr>
+          <w:rFonts w:cs="Arial"/>
+          <w:color w:val="auto"/>
+        </w:rPr>
+        <w:t xml:space="preserve"> video)</w:t>
       </w:r>
       <w:bookmarkEnd w:id="60"/>
     </w:p>
@@ -12715,7 +13672,23 @@
           <w:rFonts w:cs="Arial"/>
           <w:color w:val="auto"/>
         </w:rPr>
-        <w:t>(TODO youtube video)</w:t>
+        <w:t xml:space="preserve">(TODO </w:t>
+      </w:r>
+      <w:proofErr w:type="spellStart"/>
+      <w:r>
+        <w:rPr>
+          <w:rFonts w:cs="Arial"/>
+          <w:color w:val="auto"/>
+        </w:rPr>
+        <w:t>youtube</w:t>
+      </w:r>
+      <w:proofErr w:type="spellEnd"/>
+      <w:r>
+        <w:rPr>
+          <w:rFonts w:cs="Arial"/>
+          <w:color w:val="auto"/>
+        </w:rPr>
+        <w:t xml:space="preserve"> video)</w:t>
       </w:r>
     </w:p>
     <w:p>
@@ -12770,24 +13743,56 @@
       </w:r>
     </w:p>
     <w:p>
+      <w:pPr>
+        <w:rPr>
+          <w:szCs w:val="20"/>
+        </w:rPr>
+      </w:pPr>
       <w:hyperlink r:id="rId45" w:history="1">
+        <w:proofErr w:type="spellStart"/>
         <w:r>
           <w:rPr>
             <w:rStyle w:val="Hyperlink"/>
             <w:rFonts w:ascii="Arial" w:hAnsi="Arial" w:cs="Arial"/>
             <w:color w:val="auto"/>
-            <w:sz w:val="18"/>
-            <w:szCs w:val="18"/>
+            <w:szCs w:val="20"/>
           </w:rPr>
-          <w:t>Github pages</w:t>
+          <w:t>Git</w:t>
+        </w:r>
+        <w:r>
+          <w:rPr>
+            <w:rStyle w:val="Hyperlink"/>
+            <w:rFonts w:ascii="Arial" w:hAnsi="Arial" w:cs="Arial"/>
+            <w:color w:val="auto"/>
+            <w:szCs w:val="20"/>
+          </w:rPr>
+          <w:t>H</w:t>
+        </w:r>
+        <w:r>
+          <w:rPr>
+            <w:rStyle w:val="Hyperlink"/>
+            <w:rFonts w:ascii="Arial" w:hAnsi="Arial" w:cs="Arial"/>
+            <w:color w:val="auto"/>
+            <w:szCs w:val="20"/>
+          </w:rPr>
+          <w:t>ub</w:t>
+        </w:r>
+        <w:proofErr w:type="spellEnd"/>
+        <w:r>
+          <w:rPr>
+            <w:rStyle w:val="Hyperlink"/>
+            <w:rFonts w:ascii="Arial" w:hAnsi="Arial" w:cs="Arial"/>
+            <w:color w:val="auto"/>
+            <w:szCs w:val="20"/>
+          </w:rPr>
+          <w:t xml:space="preserve"> pages</w:t>
         </w:r>
       </w:hyperlink>
       <w:r>
         <w:rPr>
           <w:rFonts w:cs="Arial"/>
           <w:color w:val="auto"/>
-          <w:sz w:val="18"/>
-          <w:szCs w:val="18"/>
+          <w:szCs w:val="20"/>
         </w:rPr>
         <w:br/>
       </w:r>
@@ -12797,10 +13802,27 @@
             <w:rStyle w:val="Hyperlink"/>
             <w:rFonts w:ascii="Arial" w:hAnsi="Arial" w:cs="Arial"/>
             <w:color w:val="auto"/>
-            <w:sz w:val="18"/>
-            <w:szCs w:val="18"/>
+            <w:szCs w:val="20"/>
           </w:rPr>
-          <w:t>Download projects as a zip</w:t>
+          <w:t xml:space="preserve">Download </w:t>
+        </w:r>
+        <w:r>
+          <w:rPr>
+            <w:rStyle w:val="Hyperlink"/>
+            <w:rFonts w:ascii="Arial" w:hAnsi="Arial" w:cs="Arial"/>
+            <w:color w:val="auto"/>
+            <w:szCs w:val="20"/>
+          </w:rPr>
+          <w:t xml:space="preserve">introspect </w:t>
+        </w:r>
+        <w:r>
+          <w:rPr>
+            <w:rStyle w:val="Hyperlink"/>
+            <w:rFonts w:ascii="Arial" w:hAnsi="Arial" w:cs="Arial"/>
+            <w:color w:val="auto"/>
+            <w:szCs w:val="20"/>
+          </w:rPr>
+          <w:t>projects as a zip</w:t>
         </w:r>
       </w:hyperlink>
     </w:p>
@@ -12809,10 +13831,28 @@
         <w:rPr>
           <w:rFonts w:cs="Arial"/>
           <w:color w:val="auto"/>
-        </w:rPr>
-      </w:pPr>
-      <w:r>
-        <w:t>Download the Introspect Manual TODO:add link</w:t>
+          <w:szCs w:val="20"/>
+        </w:rPr>
+      </w:pPr>
+      <w:r>
+        <w:rPr>
+          <w:szCs w:val="20"/>
+        </w:rPr>
+        <w:t xml:space="preserve">Download the Introspect Manual </w:t>
+      </w:r>
+      <w:proofErr w:type="spellStart"/>
+      <w:r>
+        <w:rPr>
+          <w:szCs w:val="20"/>
+        </w:rPr>
+        <w:t>TODO:add</w:t>
+      </w:r>
+      <w:proofErr w:type="spellEnd"/>
+      <w:r>
+        <w:rPr>
+          <w:szCs w:val="20"/>
+        </w:rPr>
+        <w:t xml:space="preserve"> link</w:t>
       </w:r>
     </w:p>
     <w:p>
@@ -12834,6 +13874,7 @@
         <w:rPr>
           <w:rFonts w:cs="Arial"/>
           <w:color w:val="auto"/>
+          <w:szCs w:val="20"/>
         </w:rPr>
       </w:pPr>
       <w:hyperlink r:id="rId47" w:history="1">
@@ -12842,8 +13883,7 @@
             <w:rStyle w:val="Hyperlink"/>
             <w:rFonts w:ascii="Arial" w:hAnsi="Arial" w:cs="Arial"/>
             <w:color w:val="auto"/>
-            <w:sz w:val="18"/>
-            <w:szCs w:val="18"/>
+            <w:szCs w:val="20"/>
           </w:rPr>
           <w:t>Issue tracker</w:t>
         </w:r>
@@ -12852,8 +13892,7 @@
         <w:rPr>
           <w:rFonts w:cs="Arial"/>
           <w:color w:val="auto"/>
-          <w:sz w:val="18"/>
-          <w:szCs w:val="18"/>
+          <w:szCs w:val="20"/>
         </w:rPr>
         <w:br/>
       </w:r>
@@ -12863,8 +13902,7 @@
             <w:rStyle w:val="Hyperlink"/>
             <w:rFonts w:ascii="Arial" w:hAnsi="Arial" w:cs="Arial"/>
             <w:color w:val="auto"/>
-            <w:sz w:val="18"/>
-            <w:szCs w:val="18"/>
+            <w:szCs w:val="20"/>
           </w:rPr>
           <w:t>Roadmap</w:t>
         </w:r>
@@ -12873,8 +13911,7 @@
         <w:rPr>
           <w:rFonts w:cs="Arial"/>
           <w:color w:val="auto"/>
-          <w:sz w:val="18"/>
-          <w:szCs w:val="18"/>
+          <w:szCs w:val="20"/>
         </w:rPr>
         <w:br/>
       </w:r>
@@ -12884,8 +13921,7 @@
             <w:rStyle w:val="Hyperlink"/>
             <w:rFonts w:ascii="Arial" w:hAnsi="Arial" w:cs="Arial"/>
             <w:color w:val="auto"/>
-            <w:sz w:val="18"/>
-            <w:szCs w:val="18"/>
+            <w:szCs w:val="20"/>
           </w:rPr>
           <w:t>About the Developer</w:t>
         </w:r>
@@ -12947,7 +13983,7 @@
         <w:rPr>
           <w:noProof/>
         </w:rPr>
-        <w:t>7</w:t>
+        <w:t>10</w:t>
       </w:r>
     </w:fldSimple>
     <w:r>
@@ -15656,7 +16692,7 @@
 </file>
 
 <file path=customXml/itemProps1.xml><?xml version="1.0" encoding="utf-8"?>
-<ds:datastoreItem xmlns:ds="http://schemas.openxmlformats.org/officeDocument/2006/customXml" ds:itemID="{F674A117-05CD-4630-8AB0-3C36F4A7B2C0}">
+<ds:datastoreItem xmlns:ds="http://schemas.openxmlformats.org/officeDocument/2006/customXml" ds:itemID="{4B421099-734E-45D8-A45D-B396D665ABF2}">
   <ds:schemaRefs>
     <ds:schemaRef ds:uri="http://schemas.openxmlformats.org/officeDocument/2006/bibliography"/>
   </ds:schemaRefs>

</xml_diff>

<commit_message>
Removed Inject annotations (now constructor injection only) and renamed application.getFrontEndServiceClasses() to getServiceClasses() and renamed application.getBackEndServiceClasses() to getInfrastructureClasses()
</commit_message>
<xml_diff>
--- a/GitHubPageGenerator/resources/Introspect Manual.docx
+++ b/GitHubPageGenerator/resources/Introspect Manual.docx
@@ -7233,6 +7233,7 @@
         <w:t xml:space="preserve">), the web (based on </w:t>
       </w:r>
       <w:hyperlink r:id="rId12" w:history="1">
+        <w:proofErr w:type="spellStart"/>
         <w:r>
           <w:rPr>
             <w:rStyle w:val="Hyperlink"/>
@@ -7241,6 +7242,7 @@
           </w:rPr>
           <w:t>Vaadin</w:t>
         </w:r>
+        <w:proofErr w:type="spellEnd"/>
       </w:hyperlink>
       <w:r>
         <w:rPr>
@@ -7690,6 +7692,7 @@
         <w:t xml:space="preserve">. Extending such a class is not mandatory, because you can implement these methods in your objects, but to me this ignores the principle of "Naked objects" or </w:t>
       </w:r>
       <w:hyperlink r:id="rId19" w:history="1">
+        <w:proofErr w:type="spellStart"/>
         <w:r>
           <w:rPr>
             <w:rStyle w:val="Hyperlink"/>
@@ -7699,6 +7702,7 @@
           </w:rPr>
           <w:t>POJO’s</w:t>
         </w:r>
+        <w:proofErr w:type="spellEnd"/>
       </w:hyperlink>
       <w:r>
         <w:rPr>
@@ -8271,7 +8275,43 @@
           <w:color w:val="FF0000"/>
           <w:szCs w:val="20"/>
         </w:rPr>
-        <w:t>TODO links+ TODO decide to use FrontEndServiceObjects+BackEndServiceObjects or ServiceObjects+InfrastructureObjects.</w:t>
+        <w:t xml:space="preserve">TODO links+ TODO decide to use </w:t>
+      </w:r>
+      <w:proofErr w:type="spellStart"/>
+      <w:r>
+        <w:rPr>
+          <w:rFonts w:cs="Arial"/>
+          <w:color w:val="FF0000"/>
+          <w:szCs w:val="20"/>
+        </w:rPr>
+        <w:t>FrontEndServiceObjects+BackEndServiceObjects</w:t>
+      </w:r>
+      <w:proofErr w:type="spellEnd"/>
+      <w:r>
+        <w:rPr>
+          <w:rFonts w:cs="Arial"/>
+          <w:color w:val="FF0000"/>
+          <w:szCs w:val="20"/>
+        </w:rPr>
+        <w:t xml:space="preserve"> or </w:t>
+      </w:r>
+      <w:proofErr w:type="spellStart"/>
+      <w:r>
+        <w:rPr>
+          <w:rFonts w:cs="Arial"/>
+          <w:color w:val="FF0000"/>
+          <w:szCs w:val="20"/>
+        </w:rPr>
+        <w:t>ServiceObjects+InfrastructureObjects</w:t>
+      </w:r>
+      <w:proofErr w:type="spellEnd"/>
+      <w:r>
+        <w:rPr>
+          <w:rFonts w:cs="Arial"/>
+          <w:color w:val="FF0000"/>
+          <w:szCs w:val="20"/>
+        </w:rPr>
+        <w:t>.</w:t>
       </w:r>
       <w:r>
         <w:rPr>
@@ -8367,7 +8407,43 @@
           <w:color w:val="auto"/>
           <w:szCs w:val="20"/>
         </w:rPr>
-        <w:t xml:space="preserve">infrastructure classes should have no (are almost no) dependencies with the IntrospectFramework so that the IntrospectFramework could easily be replaced (within few hours) with an other dependency injection framework (like </w:t>
+        <w:t xml:space="preserve">infrastructure classes should have no (are almost no) dependencies with the </w:t>
+      </w:r>
+      <w:proofErr w:type="spellStart"/>
+      <w:r>
+        <w:rPr>
+          <w:rFonts w:cs="Arial"/>
+          <w:color w:val="auto"/>
+          <w:szCs w:val="20"/>
+        </w:rPr>
+        <w:t>IntrospectFramework</w:t>
+      </w:r>
+      <w:proofErr w:type="spellEnd"/>
+      <w:r>
+        <w:rPr>
+          <w:rFonts w:cs="Arial"/>
+          <w:color w:val="auto"/>
+          <w:szCs w:val="20"/>
+        </w:rPr>
+        <w:t xml:space="preserve"> so that the </w:t>
+      </w:r>
+      <w:proofErr w:type="spellStart"/>
+      <w:r>
+        <w:rPr>
+          <w:rFonts w:cs="Arial"/>
+          <w:color w:val="auto"/>
+          <w:szCs w:val="20"/>
+        </w:rPr>
+        <w:t>IntrospectFramework</w:t>
+      </w:r>
+      <w:proofErr w:type="spellEnd"/>
+      <w:r>
+        <w:rPr>
+          <w:rFonts w:cs="Arial"/>
+          <w:color w:val="auto"/>
+          <w:szCs w:val="20"/>
+        </w:rPr>
+        <w:t xml:space="preserve"> could easily be replaced (within few hours) with an other dependency injection framework (like </w:t>
       </w:r>
       <w:hyperlink r:id="rId31" w:history="1">
         <w:r>
@@ -8388,6 +8464,7 @@
         <w:t xml:space="preserve">, </w:t>
       </w:r>
       <w:hyperlink r:id="rId32" w:history="1">
+        <w:proofErr w:type="spellStart"/>
         <w:r>
           <w:rPr>
             <w:rStyle w:val="Hyperlink"/>
@@ -8396,6 +8473,7 @@
           </w:rPr>
           <w:t>Guice</w:t>
         </w:r>
+        <w:proofErr w:type="spellEnd"/>
       </w:hyperlink>
       <w:r>
         <w:rPr>
@@ -9125,7 +9203,42 @@
           <w:rFonts w:cs="Arial"/>
           <w:color w:val="auto"/>
         </w:rPr>
-        <w:t xml:space="preserve">Domain objects are created by the developer. They can be created from scratch or generated from a schema (in example from a </w:t>
+        <w:t xml:space="preserve">Domain objects </w:t>
+      </w:r>
+      <w:r>
+        <w:rPr>
+          <w:rFonts w:cs="Arial"/>
+          <w:color w:val="auto"/>
+        </w:rPr>
+        <w:t>already exist in an applicat</w:t>
+      </w:r>
+      <w:r>
+        <w:rPr>
+          <w:rFonts w:cs="Arial"/>
+          <w:color w:val="auto"/>
+        </w:rPr>
+        <w:t xml:space="preserve">ion that needs to be re-written, or </w:t>
+      </w:r>
+      <w:r>
+        <w:rPr>
+          <w:rFonts w:cs="Arial"/>
+          <w:color w:val="auto"/>
+        </w:rPr>
+        <w:t>are created by the developer</w:t>
+      </w:r>
+      <w:r>
+        <w:rPr>
+          <w:rFonts w:cs="Arial"/>
+          <w:color w:val="auto"/>
+        </w:rPr>
+        <w:t xml:space="preserve"> </w:t>
+      </w:r>
+      <w:r>
+        <w:rPr>
+          <w:rFonts w:cs="Arial"/>
+          <w:color w:val="auto"/>
+        </w:rPr>
+        <w:t xml:space="preserve">. They can be created from scratch or generated from a schema (in example from a </w:t>
       </w:r>
       <w:hyperlink r:id="rId40" w:history="1">
         <w:r>
@@ -9684,7 +9797,21 @@
           <w:rFonts w:cs="Arial"/>
           <w:color w:val="auto"/>
         </w:rPr>
-        <w:t xml:space="preserve">Introspect uses the same naming convention as </w:t>
+        <w:t xml:space="preserve">Introspect </w:t>
+      </w:r>
+      <w:r>
+        <w:rPr>
+          <w:rFonts w:cs="Arial"/>
+          <w:color w:val="auto"/>
+        </w:rPr>
+        <w:t xml:space="preserve">properties </w:t>
+      </w:r>
+      <w:r>
+        <w:rPr>
+          <w:rFonts w:cs="Arial"/>
+          <w:color w:val="auto"/>
+        </w:rPr>
+        <w:t xml:space="preserve">uses the same naming convention as </w:t>
       </w:r>
       <w:hyperlink r:id="rId47" w:history="1">
         <w:r>
@@ -9807,7 +9934,23 @@
           <w:rFonts w:cs="Arial"/>
           <w:color w:val="auto"/>
         </w:rPr>
-        <w:t>TODO read only properties such as composit property</w:t>
+        <w:t xml:space="preserve">TODO read only properties such as </w:t>
+      </w:r>
+      <w:proofErr w:type="spellStart"/>
+      <w:r>
+        <w:rPr>
+          <w:rFonts w:cs="Arial"/>
+          <w:color w:val="auto"/>
+        </w:rPr>
+        <w:t>composit</w:t>
+      </w:r>
+      <w:proofErr w:type="spellEnd"/>
+      <w:r>
+        <w:rPr>
+          <w:rFonts w:cs="Arial"/>
+          <w:color w:val="auto"/>
+        </w:rPr>
+        <w:t xml:space="preserve"> property</w:t>
       </w:r>
     </w:p>
     <w:p>
@@ -9896,7 +10039,16 @@
         <w:pStyle w:val="Code"/>
       </w:pPr>
       <w:r>
-        <w:t>Public string getName() {</w:t>
+        <w:lastRenderedPageBreak/>
+        <w:t xml:space="preserve">Public string </w:t>
+      </w:r>
+      <w:proofErr w:type="spellStart"/>
+      <w:r>
+        <w:t>getName</w:t>
+      </w:r>
+      <w:proofErr w:type="spellEnd"/>
+      <w:r>
+        <w:t>() {</w:t>
       </w:r>
     </w:p>
     <w:p>
@@ -9904,7 +10056,6 @@
         <w:pStyle w:val="Code"/>
       </w:pPr>
       <w:r>
-        <w:lastRenderedPageBreak/>
         <w:t xml:space="preserve">  r</w:t>
       </w:r>
       <w:r>
@@ -9929,7 +10080,23 @@
         <w:pStyle w:val="Code"/>
       </w:pPr>
       <w:r>
-        <w:t>Public void setName(String newName) {</w:t>
+        <w:t xml:space="preserve">Public void </w:t>
+      </w:r>
+      <w:proofErr w:type="spellStart"/>
+      <w:r>
+        <w:t>setName</w:t>
+      </w:r>
+      <w:proofErr w:type="spellEnd"/>
+      <w:r>
+        <w:t xml:space="preserve">(String </w:t>
+      </w:r>
+      <w:proofErr w:type="spellStart"/>
+      <w:r>
+        <w:t>newName</w:t>
+      </w:r>
+      <w:proofErr w:type="spellEnd"/>
+      <w:r>
+        <w:t>) {</w:t>
       </w:r>
     </w:p>
     <w:p>
@@ -9961,7 +10128,15 @@
         <w:pStyle w:val="Code"/>
       </w:pPr>
       <w:r>
-        <w:t>Public string isMale() {</w:t>
+        <w:t xml:space="preserve">Public string </w:t>
+      </w:r>
+      <w:proofErr w:type="spellStart"/>
+      <w:r>
+        <w:t>isMale</w:t>
+      </w:r>
+      <w:proofErr w:type="spellEnd"/>
+      <w:r>
+        <w:t>() {</w:t>
       </w:r>
     </w:p>
     <w:p>
@@ -9993,7 +10168,31 @@
         <w:pStyle w:val="Code"/>
       </w:pPr>
       <w:r>
-        <w:t>Public void setMale(boolean isMale) {</w:t>
+        <w:t xml:space="preserve">Public void </w:t>
+      </w:r>
+      <w:proofErr w:type="spellStart"/>
+      <w:r>
+        <w:t>setMale</w:t>
+      </w:r>
+      <w:proofErr w:type="spellEnd"/>
+      <w:r>
+        <w:t>(</w:t>
+      </w:r>
+      <w:proofErr w:type="spellStart"/>
+      <w:r>
+        <w:t>boolean</w:t>
+      </w:r>
+      <w:proofErr w:type="spellEnd"/>
+      <w:r>
+        <w:t xml:space="preserve"> </w:t>
+      </w:r>
+      <w:proofErr w:type="spellStart"/>
+      <w:r>
+        <w:t>isMale</w:t>
+      </w:r>
+      <w:proofErr w:type="spellEnd"/>
+      <w:r>
+        <w:t>) {</w:t>
       </w:r>
     </w:p>
     <w:p>
@@ -10004,7 +10203,15 @@
         <w:t xml:space="preserve">  m</w:t>
       </w:r>
       <w:r>
-        <w:t>ale=isMale;</w:t>
+        <w:t>ale=</w:t>
+      </w:r>
+      <w:proofErr w:type="spellStart"/>
+      <w:r>
+        <w:t>isMale</w:t>
+      </w:r>
+      <w:proofErr w:type="spellEnd"/>
+      <w:r>
+        <w:t>;</w:t>
       </w:r>
     </w:p>
     <w:p>
@@ -10123,7 +10330,61 @@
           <w:color w:val="auto"/>
           <w:lang w:val="en-US"/>
         </w:rPr>
-        <w:t>An Order class may have an action method addOrderLine(OrderLine orderLine)</w:t>
+        <w:t xml:space="preserve">An Order class may have an action method </w:t>
+      </w:r>
+      <w:proofErr w:type="spellStart"/>
+      <w:r>
+        <w:rPr>
+          <w:rFonts w:cs="Arial"/>
+          <w:color w:val="auto"/>
+          <w:lang w:val="en-US"/>
+        </w:rPr>
+        <w:t>addOrderLine</w:t>
+      </w:r>
+      <w:proofErr w:type="spellEnd"/>
+      <w:r>
+        <w:rPr>
+          <w:rFonts w:cs="Arial"/>
+          <w:color w:val="auto"/>
+          <w:lang w:val="en-US"/>
+        </w:rPr>
+        <w:t>(</w:t>
+      </w:r>
+      <w:proofErr w:type="spellStart"/>
+      <w:r>
+        <w:rPr>
+          <w:rFonts w:cs="Arial"/>
+          <w:color w:val="auto"/>
+          <w:lang w:val="en-US"/>
+        </w:rPr>
+        <w:t>OrderLine</w:t>
+      </w:r>
+      <w:proofErr w:type="spellEnd"/>
+      <w:r>
+        <w:rPr>
+          <w:rFonts w:cs="Arial"/>
+          <w:color w:val="auto"/>
+          <w:lang w:val="en-US"/>
+        </w:rPr>
+        <w:t xml:space="preserve"> </w:t>
+      </w:r>
+      <w:proofErr w:type="spellStart"/>
+      <w:r>
+        <w:rPr>
+          <w:rFonts w:cs="Arial"/>
+          <w:color w:val="auto"/>
+          <w:lang w:val="en-US"/>
+        </w:rPr>
+        <w:t>orderLine</w:t>
+      </w:r>
+      <w:proofErr w:type="spellEnd"/>
+      <w:r>
+        <w:rPr>
+          <w:rFonts w:cs="Arial"/>
+          <w:color w:val="auto"/>
+          <w:lang w:val="en-US"/>
+        </w:rPr>
+        <w:t>)</w:t>
       </w:r>
     </w:p>
     <w:p>
@@ -10145,7 +10406,43 @@
           <w:color w:val="auto"/>
           <w:lang w:val="en-US"/>
         </w:rPr>
-        <w:t>An OrderService May have an action method findOrdersOfCustommer(Customer customer)</w:t>
+        <w:t xml:space="preserve">An </w:t>
+      </w:r>
+      <w:proofErr w:type="spellStart"/>
+      <w:r>
+        <w:rPr>
+          <w:rFonts w:cs="Arial"/>
+          <w:color w:val="auto"/>
+          <w:lang w:val="en-US"/>
+        </w:rPr>
+        <w:t>OrderService</w:t>
+      </w:r>
+      <w:proofErr w:type="spellEnd"/>
+      <w:r>
+        <w:rPr>
+          <w:rFonts w:cs="Arial"/>
+          <w:color w:val="auto"/>
+          <w:lang w:val="en-US"/>
+        </w:rPr>
+        <w:t xml:space="preserve"> May have an action method </w:t>
+      </w:r>
+      <w:proofErr w:type="spellStart"/>
+      <w:r>
+        <w:rPr>
+          <w:rFonts w:cs="Arial"/>
+          <w:color w:val="auto"/>
+          <w:lang w:val="en-US"/>
+        </w:rPr>
+        <w:t>findOrdersOfCustommer</w:t>
+      </w:r>
+      <w:proofErr w:type="spellEnd"/>
+      <w:r>
+        <w:rPr>
+          <w:rFonts w:cs="Arial"/>
+          <w:color w:val="auto"/>
+          <w:lang w:val="en-US"/>
+        </w:rPr>
+        <w:t>(Customer customer)</w:t>
       </w:r>
     </w:p>
     <w:p>
@@ -10377,6 +10674,7 @@
         </w:rPr>
         <w:t xml:space="preserve">Mark it with the </w:t>
       </w:r>
+      <w:proofErr w:type="spellStart"/>
       <w:r>
         <w:rPr>
           <w:rFonts w:cs="Arial"/>
@@ -10423,8 +10721,18 @@
           <w:color w:val="auto"/>
           <w:lang w:val="en-US"/>
         </w:rPr>
-        <w:t xml:space="preserve">orm and/or </w:t>
-      </w:r>
+        <w:t>orm</w:t>
+      </w:r>
+      <w:proofErr w:type="spellEnd"/>
+      <w:r>
+        <w:rPr>
+          <w:rFonts w:cs="Arial"/>
+          <w:color w:val="auto"/>
+          <w:lang w:val="en-US"/>
+        </w:rPr>
+        <w:t xml:space="preserve"> and/or </w:t>
+      </w:r>
+      <w:proofErr w:type="spellStart"/>
       <w:r>
         <w:rPr>
           <w:rFonts w:cs="Arial"/>
@@ -10471,7 +10779,16 @@
           <w:color w:val="auto"/>
           <w:lang w:val="en-US"/>
         </w:rPr>
-        <w:t>able attribute with value false</w:t>
+        <w:t>able</w:t>
+      </w:r>
+      <w:proofErr w:type="spellEnd"/>
+      <w:r>
+        <w:rPr>
+          <w:rFonts w:cs="Arial"/>
+          <w:color w:val="auto"/>
+          <w:lang w:val="en-US"/>
+        </w:rPr>
+        <w:t xml:space="preserve"> attribute with value false</w:t>
       </w:r>
     </w:p>
     <w:p>
@@ -10699,8 +11016,61 @@
           <w:color w:val="auto"/>
           <w:lang w:val="en-US"/>
         </w:rPr>
-        <w:lastRenderedPageBreak/>
-        <w:t>Objects are displayed as rows in a table if an method of a [front end service object] returns any of the recognised collection types (in example: the allCustommers() method of the CustomerService class returns a collection of customers)</w:t>
+        <w:t xml:space="preserve">Objects are displayed as rows in a table if an method of a [front end service object] returns any of the </w:t>
+      </w:r>
+      <w:proofErr w:type="spellStart"/>
+      <w:r>
+        <w:rPr>
+          <w:rFonts w:cs="Arial"/>
+          <w:color w:val="auto"/>
+          <w:lang w:val="en-US"/>
+        </w:rPr>
+        <w:t>recognised</w:t>
+      </w:r>
+      <w:proofErr w:type="spellEnd"/>
+      <w:r>
+        <w:rPr>
+          <w:rFonts w:cs="Arial"/>
+          <w:color w:val="auto"/>
+          <w:lang w:val="en-US"/>
+        </w:rPr>
+        <w:t xml:space="preserve"> collection types (in example: the </w:t>
+      </w:r>
+      <w:proofErr w:type="spellStart"/>
+      <w:r>
+        <w:rPr>
+          <w:rFonts w:cs="Arial"/>
+          <w:color w:val="auto"/>
+          <w:lang w:val="en-US"/>
+        </w:rPr>
+        <w:t>allCustommers</w:t>
+      </w:r>
+      <w:proofErr w:type="spellEnd"/>
+      <w:r>
+        <w:rPr>
+          <w:rFonts w:cs="Arial"/>
+          <w:color w:val="auto"/>
+          <w:lang w:val="en-US"/>
+        </w:rPr>
+        <w:t xml:space="preserve">() method of the </w:t>
+      </w:r>
+      <w:proofErr w:type="spellStart"/>
+      <w:r>
+        <w:rPr>
+          <w:rFonts w:cs="Arial"/>
+          <w:color w:val="auto"/>
+          <w:lang w:val="en-US"/>
+        </w:rPr>
+        <w:t>CustomerService</w:t>
+      </w:r>
+      <w:proofErr w:type="spellEnd"/>
+      <w:r>
+        <w:rPr>
+          <w:rFonts w:cs="Arial"/>
+          <w:color w:val="auto"/>
+          <w:lang w:val="en-US"/>
+        </w:rPr>
+        <w:t xml:space="preserve"> class returns a collection of customers)</w:t>
       </w:r>
     </w:p>
     <w:p>
@@ -10778,7 +11148,61 @@
           <w:color w:val="auto"/>
           <w:lang w:val="en-US"/>
         </w:rPr>
-        <w:t>An object is displayed as an read-only form when a [front end service object] returns any of the recognised reference types. (in example: the viewCustomer(TODO) method of the CustomerService class returns a Customer object)</w:t>
+        <w:t xml:space="preserve">An object is displayed as an read-only form when a [front end service object] returns any of the </w:t>
+      </w:r>
+      <w:proofErr w:type="spellStart"/>
+      <w:r>
+        <w:rPr>
+          <w:rFonts w:cs="Arial"/>
+          <w:color w:val="auto"/>
+          <w:lang w:val="en-US"/>
+        </w:rPr>
+        <w:t>recognised</w:t>
+      </w:r>
+      <w:proofErr w:type="spellEnd"/>
+      <w:r>
+        <w:rPr>
+          <w:rFonts w:cs="Arial"/>
+          <w:color w:val="auto"/>
+          <w:lang w:val="en-US"/>
+        </w:rPr>
+        <w:t xml:space="preserve"> reference types. (in example: the </w:t>
+      </w:r>
+      <w:proofErr w:type="spellStart"/>
+      <w:r>
+        <w:rPr>
+          <w:rFonts w:cs="Arial"/>
+          <w:color w:val="auto"/>
+          <w:lang w:val="en-US"/>
+        </w:rPr>
+        <w:t>viewCustomer</w:t>
+      </w:r>
+      <w:proofErr w:type="spellEnd"/>
+      <w:r>
+        <w:rPr>
+          <w:rFonts w:cs="Arial"/>
+          <w:color w:val="auto"/>
+          <w:lang w:val="en-US"/>
+        </w:rPr>
+        <w:t xml:space="preserve">(TODO) method of the </w:t>
+      </w:r>
+      <w:proofErr w:type="spellStart"/>
+      <w:r>
+        <w:rPr>
+          <w:rFonts w:cs="Arial"/>
+          <w:color w:val="auto"/>
+          <w:lang w:val="en-US"/>
+        </w:rPr>
+        <w:t>CustomerService</w:t>
+      </w:r>
+      <w:proofErr w:type="spellEnd"/>
+      <w:r>
+        <w:rPr>
+          <w:rFonts w:cs="Arial"/>
+          <w:color w:val="auto"/>
+          <w:lang w:val="en-US"/>
+        </w:rPr>
+        <w:t xml:space="preserve"> class returns a Customer object)</w:t>
       </w:r>
     </w:p>
     <w:p>
@@ -10956,7 +11380,23 @@
           <w:rFonts w:cs="Arial"/>
           <w:color w:val="auto"/>
         </w:rPr>
-        <w:t>To provide functionality that is to be shared by multiple classes of domain objects which do not necessarily have any common superclass. This is achieved through the concept of contributed actions whereby methods are written on a service but appear to the user as actions on a domain object. For more information see Section 2.2.7, “Contributed action”.</w:t>
+        <w:t xml:space="preserve">To provide functionality that is to be shared by multiple classes of domain objects which do not necessarily have any common </w:t>
+      </w:r>
+      <w:proofErr w:type="spellStart"/>
+      <w:r>
+        <w:rPr>
+          <w:rFonts w:cs="Arial"/>
+          <w:color w:val="auto"/>
+        </w:rPr>
+        <w:t>superclass</w:t>
+      </w:r>
+      <w:proofErr w:type="spellEnd"/>
+      <w:r>
+        <w:rPr>
+          <w:rFonts w:cs="Arial"/>
+          <w:color w:val="auto"/>
+        </w:rPr>
+        <w:t>. This is achieved through the concept of contributed actions whereby methods are written on a service but appear to the user as actions on a domain object. For more information see Section 2.2.7, “Contributed action”.</w:t>
       </w:r>
     </w:p>
     <w:p>
@@ -11131,7 +11571,7 @@
           <w:rFonts w:cs="Arial"/>
           <w:color w:val="auto"/>
         </w:rPr>
-        <w:t xml:space="preserve">TODO: explain that introspect only accepts methods with one parameter. You can use methods with multiple paramaters, but these methods can only be used internally (calling from code) and </w:t>
+        <w:t xml:space="preserve">TODO: explain that introspect only accepts methods with one parameter. You can use methods </w:t>
       </w:r>
       <w:r>
         <w:rPr>
@@ -11139,7 +11579,23 @@
           <w:color w:val="auto"/>
         </w:rPr>
         <w:lastRenderedPageBreak/>
-        <w:t>won’t be visible for the outside world.</w:t>
+        <w:t xml:space="preserve">with multiple </w:t>
+      </w:r>
+      <w:proofErr w:type="spellStart"/>
+      <w:r>
+        <w:rPr>
+          <w:rFonts w:cs="Arial"/>
+          <w:color w:val="auto"/>
+        </w:rPr>
+        <w:t>paramaters</w:t>
+      </w:r>
+      <w:proofErr w:type="spellEnd"/>
+      <w:r>
+        <w:rPr>
+          <w:rFonts w:cs="Arial"/>
+          <w:color w:val="auto"/>
+        </w:rPr>
+        <w:t>, but these methods can only be used internally (calling from code) and won’t be visible for the outside world.</w:t>
       </w:r>
     </w:p>
     <w:p>
@@ -11207,7 +11663,21 @@
         <w:rPr>
           <w:rFonts w:ascii="Arial" w:hAnsi="Arial" w:cs="Arial"/>
         </w:rPr>
-        <w:t>To provide functionality that is to be shared by multiple classes of domain objects which do not necessarily have any common superclass. This is achieved through the concept of contributed actions whereby methods are written on a service but appear to the user as actions on a domain object. For more information see Section 2.2.7, “Contributed action”.</w:t>
+        <w:t xml:space="preserve">To provide functionality that is to be shared by multiple classes of domain objects which do not necessarily have any common </w:t>
+      </w:r>
+      <w:proofErr w:type="spellStart"/>
+      <w:r>
+        <w:rPr>
+          <w:rFonts w:ascii="Arial" w:hAnsi="Arial" w:cs="Arial"/>
+        </w:rPr>
+        <w:t>superclass</w:t>
+      </w:r>
+      <w:proofErr w:type="spellEnd"/>
+      <w:r>
+        <w:rPr>
+          <w:rFonts w:ascii="Arial" w:hAnsi="Arial" w:cs="Arial"/>
+        </w:rPr>
+        <w:t>. This is achieved through the concept of contributed actions whereby methods are written on a service but appear to the user as actions on a domain object. For more information see Section 2.2.7, “Contributed action”.</w:t>
       </w:r>
     </w:p>
     <w:p>
@@ -11314,7 +11784,21 @@
         <w:rPr>
           <w:rFonts w:ascii="Arial" w:hAnsi="Arial" w:cs="Arial"/>
         </w:rPr>
-        <w:t>Warning: adding properties to a service - for example to cache retrieved objects in memory - can result in unreliable behaviour and hard-to-diagnose errors.</w:t>
+        <w:t xml:space="preserve">Warning: adding properties to a service - for example to cache retrieved objects in memory - can result in unreliable </w:t>
+      </w:r>
+      <w:proofErr w:type="spellStart"/>
+      <w:r>
+        <w:rPr>
+          <w:rFonts w:ascii="Arial" w:hAnsi="Arial" w:cs="Arial"/>
+        </w:rPr>
+        <w:t>behaviour</w:t>
+      </w:r>
+      <w:proofErr w:type="spellEnd"/>
+      <w:r>
+        <w:rPr>
+          <w:rFonts w:ascii="Arial" w:hAnsi="Arial" w:cs="Arial"/>
+        </w:rPr>
+        <w:t xml:space="preserve"> and hard-to-diagnose errors.</w:t>
       </w:r>
     </w:p>
     <w:p>
@@ -11377,42 +11861,59 @@
           <w:color w:val="auto"/>
           <w:lang w:val="en-US"/>
         </w:rPr>
-        <w:t>only accepts methods with one parameter. You can use methods with multiple paramaters, but these methods can only be used internally (calling from code) and won’t be visible for the outside world.</w:t>
-      </w:r>
-    </w:p>
-    <w:p>
-      <w:pPr>
-        <w:rPr>
-          <w:rFonts w:cs="Arial"/>
-          <w:color w:val="auto"/>
-          <w:lang w:val="en-US"/>
-        </w:rPr>
-      </w:pPr>
-    </w:p>
-    <w:p>
-      <w:pPr>
-        <w:rPr>
-          <w:rFonts w:cs="Arial"/>
-          <w:color w:val="auto"/>
-          <w:lang w:val="en-US"/>
-        </w:rPr>
-      </w:pPr>
-    </w:p>
-    <w:p>
-      <w:pPr>
-        <w:rPr>
-          <w:rFonts w:cs="Arial"/>
-          <w:color w:val="auto"/>
-          <w:lang w:val="en-US"/>
-        </w:rPr>
-      </w:pPr>
-      <w:r>
-        <w:rPr>
-          <w:rFonts w:cs="Arial"/>
-          <w:color w:val="auto"/>
-          <w:lang w:val="en-US"/>
-        </w:rPr>
-        <w:lastRenderedPageBreak/>
+        <w:t xml:space="preserve">only accepts methods with one parameter. You can use methods with multiple </w:t>
+      </w:r>
+      <w:proofErr w:type="spellStart"/>
+      <w:r>
+        <w:rPr>
+          <w:rFonts w:cs="Arial"/>
+          <w:color w:val="auto"/>
+          <w:lang w:val="en-US"/>
+        </w:rPr>
+        <w:t>paramaters</w:t>
+      </w:r>
+      <w:proofErr w:type="spellEnd"/>
+      <w:r>
+        <w:rPr>
+          <w:rFonts w:cs="Arial"/>
+          <w:color w:val="auto"/>
+          <w:lang w:val="en-US"/>
+        </w:rPr>
+        <w:t>, but these methods can only be used internally (calling from code) and won’t be visible for the outside world.</w:t>
+      </w:r>
+    </w:p>
+    <w:p>
+      <w:pPr>
+        <w:rPr>
+          <w:rFonts w:cs="Arial"/>
+          <w:color w:val="auto"/>
+          <w:lang w:val="en-US"/>
+        </w:rPr>
+      </w:pPr>
+    </w:p>
+    <w:p>
+      <w:pPr>
+        <w:rPr>
+          <w:rFonts w:cs="Arial"/>
+          <w:color w:val="auto"/>
+          <w:lang w:val="en-US"/>
+        </w:rPr>
+      </w:pPr>
+    </w:p>
+    <w:p>
+      <w:pPr>
+        <w:rPr>
+          <w:rFonts w:cs="Arial"/>
+          <w:color w:val="auto"/>
+          <w:lang w:val="en-US"/>
+        </w:rPr>
+      </w:pPr>
+      <w:r>
+        <w:rPr>
+          <w:rFonts w:cs="Arial"/>
+          <w:color w:val="auto"/>
+          <w:lang w:val="en-US"/>
+        </w:rPr>
         <w:t xml:space="preserve">The Introspect Framework defines 2 types of service objects, namely </w:t>
       </w:r>
       <w:hyperlink r:id="rId48" w:history="1">
@@ -11507,7 +12008,23 @@
           <w:rFonts w:cs="Arial"/>
           <w:color w:val="auto"/>
         </w:rPr>
-        <w:t>Front end service objects are normally named to the domain object that they service (i.e. CustomerService)</w:t>
+        <w:t xml:space="preserve">Front end service objects are normally named to the domain object that they service (i.e. </w:t>
+      </w:r>
+      <w:proofErr w:type="spellStart"/>
+      <w:r>
+        <w:rPr>
+          <w:rFonts w:cs="Arial"/>
+          <w:color w:val="auto"/>
+        </w:rPr>
+        <w:t>CustomerService</w:t>
+      </w:r>
+      <w:proofErr w:type="spellEnd"/>
+      <w:r>
+        <w:rPr>
+          <w:rFonts w:cs="Arial"/>
+          <w:color w:val="auto"/>
+        </w:rPr>
+        <w:t>)</w:t>
       </w:r>
       <w:r>
         <w:rPr>
@@ -11836,6 +12353,7 @@
           <w:color w:val="auto"/>
         </w:rPr>
       </w:pPr>
+      <w:proofErr w:type="spellStart"/>
       <w:r>
         <w:rPr>
           <w:rFonts w:cs="Arial"/>
@@ -11843,14 +12361,16 @@
         </w:rPr>
         <w:t>GoogleMapsHttpClient</w:t>
       </w:r>
-    </w:p>
-    <w:p>
-      <w:pPr>
-        <w:rPr>
-          <w:rFonts w:cs="Arial"/>
-          <w:color w:val="auto"/>
-        </w:rPr>
-      </w:pPr>
+      <w:proofErr w:type="spellEnd"/>
+    </w:p>
+    <w:p>
+      <w:pPr>
+        <w:rPr>
+          <w:rFonts w:cs="Arial"/>
+          <w:color w:val="auto"/>
+        </w:rPr>
+      </w:pPr>
+      <w:proofErr w:type="spellStart"/>
       <w:r>
         <w:rPr>
           <w:rFonts w:cs="Arial"/>
@@ -11858,14 +12378,16 @@
         </w:rPr>
         <w:t>MailClient</w:t>
       </w:r>
-    </w:p>
-    <w:p>
-      <w:pPr>
-        <w:rPr>
-          <w:rFonts w:cs="Arial"/>
-          <w:color w:val="auto"/>
-        </w:rPr>
-      </w:pPr>
+      <w:proofErr w:type="spellEnd"/>
+    </w:p>
+    <w:p>
+      <w:pPr>
+        <w:rPr>
+          <w:rFonts w:cs="Arial"/>
+          <w:color w:val="auto"/>
+        </w:rPr>
+      </w:pPr>
+      <w:proofErr w:type="spellStart"/>
       <w:r>
         <w:rPr>
           <w:rFonts w:cs="Arial"/>
@@ -11873,6 +12395,7 @@
         </w:rPr>
         <w:t>CustomerReporitory</w:t>
       </w:r>
+      <w:proofErr w:type="spellEnd"/>
     </w:p>
     <w:p>
       <w:pPr>
@@ -12301,7 +12824,61 @@
           <w:color w:val="auto"/>
           <w:lang w:val="en-US"/>
         </w:rPr>
-        <w:t xml:space="preserve"> by inspecting ClassInfo and MethodInfo and PropertyInfo)</w:t>
+        <w:t xml:space="preserve"> by inspecting </w:t>
+      </w:r>
+      <w:proofErr w:type="spellStart"/>
+      <w:r>
+        <w:rPr>
+          <w:rFonts w:cs="Arial"/>
+          <w:color w:val="auto"/>
+          <w:lang w:val="en-US"/>
+        </w:rPr>
+        <w:t>ClassInfo</w:t>
+      </w:r>
+      <w:proofErr w:type="spellEnd"/>
+      <w:r>
+        <w:rPr>
+          <w:rFonts w:cs="Arial"/>
+          <w:color w:val="auto"/>
+          <w:lang w:val="en-US"/>
+        </w:rPr>
+        <w:t xml:space="preserve"> and </w:t>
+      </w:r>
+      <w:proofErr w:type="spellStart"/>
+      <w:r>
+        <w:rPr>
+          <w:rFonts w:cs="Arial"/>
+          <w:color w:val="auto"/>
+          <w:lang w:val="en-US"/>
+        </w:rPr>
+        <w:t>MethodInfo</w:t>
+      </w:r>
+      <w:proofErr w:type="spellEnd"/>
+      <w:r>
+        <w:rPr>
+          <w:rFonts w:cs="Arial"/>
+          <w:color w:val="auto"/>
+          <w:lang w:val="en-US"/>
+        </w:rPr>
+        <w:t xml:space="preserve"> and </w:t>
+      </w:r>
+      <w:proofErr w:type="spellStart"/>
+      <w:r>
+        <w:rPr>
+          <w:rFonts w:cs="Arial"/>
+          <w:color w:val="auto"/>
+          <w:lang w:val="en-US"/>
+        </w:rPr>
+        <w:t>PropertyInfo</w:t>
+      </w:r>
+      <w:proofErr w:type="spellEnd"/>
+      <w:r>
+        <w:rPr>
+          <w:rFonts w:cs="Arial"/>
+          <w:color w:val="auto"/>
+          <w:lang w:val="en-US"/>
+        </w:rPr>
+        <w:t>)</w:t>
       </w:r>
     </w:p>
     <w:p>
@@ -12423,59 +13000,113 @@
           <w:color w:val="auto"/>
           <w:lang w:val="en-US"/>
         </w:rPr>
-        <w:t>(TODO toString method + example)</w:t>
-      </w:r>
-    </w:p>
-    <w:p>
-      <w:pPr>
-        <w:rPr>
-          <w:rFonts w:cs="Arial"/>
-          <w:color w:val="auto"/>
-          <w:lang w:val="en-US"/>
-        </w:rPr>
-      </w:pPr>
-    </w:p>
-    <w:p>
-      <w:pPr>
-        <w:rPr>
-          <w:rFonts w:cs="Arial"/>
-          <w:color w:val="auto"/>
-          <w:lang w:val="en-US"/>
-        </w:rPr>
-      </w:pPr>
-      <w:r>
-        <w:rPr>
-          <w:rFonts w:cs="Arial"/>
-          <w:color w:val="auto"/>
-          <w:lang w:val="en-US"/>
-        </w:rPr>
-        <w:t>(TODO titlebuilder + example)</w:t>
-      </w:r>
-    </w:p>
-    <w:p>
-      <w:pPr>
-        <w:rPr>
-          <w:rFonts w:cs="Arial"/>
-          <w:color w:val="auto"/>
-          <w:lang w:val="en-US"/>
-        </w:rPr>
-      </w:pPr>
-    </w:p>
-    <w:p>
-      <w:pPr>
-        <w:rPr>
-          <w:rFonts w:cs="Arial"/>
-          <w:color w:val="auto"/>
-          <w:lang w:val="en-US"/>
-        </w:rPr>
-      </w:pPr>
-      <w:r>
-        <w:rPr>
-          <w:rFonts w:cs="Arial"/>
-          <w:color w:val="auto"/>
-          <w:lang w:val="en-US"/>
-        </w:rPr>
-        <w:t>For domain objects it makes sence to override the title so that the domain object can be better identified. For example: the default title for a customer object will be “Customer”. It makes since to override the title with the name of the customer, so that the customer object can be better identified in the user interface</w:t>
+        <w:t xml:space="preserve">(TODO </w:t>
+      </w:r>
+      <w:proofErr w:type="spellStart"/>
+      <w:r>
+        <w:rPr>
+          <w:rFonts w:cs="Arial"/>
+          <w:color w:val="auto"/>
+          <w:lang w:val="en-US"/>
+        </w:rPr>
+        <w:t>toString</w:t>
+      </w:r>
+      <w:proofErr w:type="spellEnd"/>
+      <w:r>
+        <w:rPr>
+          <w:rFonts w:cs="Arial"/>
+          <w:color w:val="auto"/>
+          <w:lang w:val="en-US"/>
+        </w:rPr>
+        <w:t xml:space="preserve"> method + example)</w:t>
+      </w:r>
+    </w:p>
+    <w:p>
+      <w:pPr>
+        <w:rPr>
+          <w:rFonts w:cs="Arial"/>
+          <w:color w:val="auto"/>
+          <w:lang w:val="en-US"/>
+        </w:rPr>
+      </w:pPr>
+    </w:p>
+    <w:p>
+      <w:pPr>
+        <w:rPr>
+          <w:rFonts w:cs="Arial"/>
+          <w:color w:val="auto"/>
+          <w:lang w:val="en-US"/>
+        </w:rPr>
+      </w:pPr>
+      <w:r>
+        <w:rPr>
+          <w:rFonts w:cs="Arial"/>
+          <w:color w:val="auto"/>
+          <w:lang w:val="en-US"/>
+        </w:rPr>
+        <w:t xml:space="preserve">(TODO </w:t>
+      </w:r>
+      <w:proofErr w:type="spellStart"/>
+      <w:r>
+        <w:rPr>
+          <w:rFonts w:cs="Arial"/>
+          <w:color w:val="auto"/>
+          <w:lang w:val="en-US"/>
+        </w:rPr>
+        <w:t>titlebuilder</w:t>
+      </w:r>
+      <w:proofErr w:type="spellEnd"/>
+      <w:r>
+        <w:rPr>
+          <w:rFonts w:cs="Arial"/>
+          <w:color w:val="auto"/>
+          <w:lang w:val="en-US"/>
+        </w:rPr>
+        <w:t xml:space="preserve"> + example)</w:t>
+      </w:r>
+    </w:p>
+    <w:p>
+      <w:pPr>
+        <w:rPr>
+          <w:rFonts w:cs="Arial"/>
+          <w:color w:val="auto"/>
+          <w:lang w:val="en-US"/>
+        </w:rPr>
+      </w:pPr>
+    </w:p>
+    <w:p>
+      <w:pPr>
+        <w:rPr>
+          <w:rFonts w:cs="Arial"/>
+          <w:color w:val="auto"/>
+          <w:lang w:val="en-US"/>
+        </w:rPr>
+      </w:pPr>
+      <w:r>
+        <w:rPr>
+          <w:rFonts w:cs="Arial"/>
+          <w:color w:val="auto"/>
+          <w:lang w:val="en-US"/>
+        </w:rPr>
+        <w:t xml:space="preserve">For domain objects it makes </w:t>
+      </w:r>
+      <w:proofErr w:type="spellStart"/>
+      <w:r>
+        <w:rPr>
+          <w:rFonts w:cs="Arial"/>
+          <w:color w:val="auto"/>
+          <w:lang w:val="en-US"/>
+        </w:rPr>
+        <w:t>sence</w:t>
+      </w:r>
+      <w:proofErr w:type="spellEnd"/>
+      <w:r>
+        <w:rPr>
+          <w:rFonts w:cs="Arial"/>
+          <w:color w:val="auto"/>
+          <w:lang w:val="en-US"/>
+        </w:rPr>
+        <w:t xml:space="preserve"> to override the title so that the domain object can be better identified. For example: the default title for a customer object will be “Customer”. It makes since to override the title with the name of the customer, so that the customer object can be better identified in the user interface</w:t>
       </w:r>
     </w:p>
     <w:p>
@@ -13248,6 +13879,7 @@
         </w:rPr>
       </w:pPr>
       <w:bookmarkStart w:id="49" w:name="_Toc397675379"/>
+      <w:proofErr w:type="spellStart"/>
       <w:r>
         <w:rPr>
           <w:lang w:val="en-US"/>
@@ -13255,6 +13887,7 @@
         <w:t>FieldMode</w:t>
       </w:r>
       <w:bookmarkEnd w:id="49"/>
+      <w:proofErr w:type="spellEnd"/>
     </w:p>
     <w:p>
       <w:pPr>
@@ -13373,6 +14006,7 @@
         <w:t xml:space="preserve">ee </w:t>
       </w:r>
       <w:hyperlink w:anchor="_ValidationProvider" w:history="1">
+        <w:proofErr w:type="spellStart"/>
         <w:r>
           <w:rPr>
             <w:rStyle w:val="Hyperlink"/>
@@ -13382,6 +14016,7 @@
           </w:rPr>
           <w:t>ValidationProvider</w:t>
         </w:r>
+        <w:proofErr w:type="spellEnd"/>
       </w:hyperlink>
       <w:r>
         <w:rPr>
@@ -13409,6 +14044,7 @@
         </w:rPr>
       </w:pPr>
       <w:bookmarkStart w:id="51" w:name="_Toc397675381"/>
+      <w:proofErr w:type="spellStart"/>
       <w:r>
         <w:rPr>
           <w:lang w:val="en-US"/>
@@ -13416,6 +14052,7 @@
         <w:t>MultiLanguage</w:t>
       </w:r>
       <w:bookmarkEnd w:id="51"/>
+      <w:proofErr w:type="spellEnd"/>
     </w:p>
     <w:p>
       <w:r>
@@ -13426,6 +14063,7 @@
         <w:t xml:space="preserve">Sometimes applications need to support multiple languages. There is as separate section on Multilanguage (see </w:t>
       </w:r>
       <w:hyperlink w:anchor="_LanguageProvider" w:history="1">
+        <w:proofErr w:type="spellStart"/>
         <w:r>
           <w:rPr>
             <w:rStyle w:val="Hyperlink"/>
@@ -13434,6 +14072,7 @@
           </w:rPr>
           <w:t>LanguageProvider</w:t>
         </w:r>
+        <w:proofErr w:type="spellEnd"/>
       </w:hyperlink>
       <w:r>
         <w:t>)</w:t>
@@ -13670,7 +14309,15 @@
         </w:numPr>
       </w:pPr>
       <w:r>
-        <w:t xml:space="preserve">Layers may share infrastructural aspects (eg security) </w:t>
+        <w:t>Layers may share infrastructural aspects (</w:t>
+      </w:r>
+      <w:proofErr w:type="spellStart"/>
+      <w:r>
+        <w:t>eg</w:t>
+      </w:r>
+      <w:proofErr w:type="spellEnd"/>
+      <w:r>
+        <w:t xml:space="preserve"> security) </w:t>
       </w:r>
     </w:p>
     <w:p>
@@ -13682,7 +14329,15 @@
         </w:numPr>
       </w:pPr>
       <w:r>
-        <w:t xml:space="preserve">Inbound external interface modules (eg web service handlers) should not contain business logic. </w:t>
+        <w:t>Inbound external interface modules (</w:t>
+      </w:r>
+      <w:proofErr w:type="spellStart"/>
+      <w:r>
+        <w:t>eg</w:t>
+      </w:r>
+      <w:proofErr w:type="spellEnd"/>
+      <w:r>
+        <w:t xml:space="preserve"> web service handlers) should not contain business logic. </w:t>
       </w:r>
     </w:p>
     <w:p/>
@@ -13739,7 +14394,13 @@
         </w:r>
       </w:hyperlink>
       <w:r>
-        <w:t xml:space="preserve">. To me it really doesn’t matter what it should look like, as long as your multi layered architecture complies with the design principles above. Below you will find one </w:t>
+        <w:t xml:space="preserve">. </w:t>
+      </w:r>
+      <w:r>
+        <w:t>I</w:t>
+      </w:r>
+      <w:r>
+        <w:t xml:space="preserve">t really doesn’t matter what it should look like, as long as your multi layered architecture complies with the design principles above. Below you will find one </w:t>
       </w:r>
       <w:r>
         <w:t xml:space="preserve">representation of a multi tier application, to explain how a application with the introspect application could (/should) look like. </w:t>
@@ -13749,8 +14410,13 @@
     <w:p/>
     <w:p>
       <w:r>
-        <w:t>TODO plaatje</w:t>
-      </w:r>
+        <w:t xml:space="preserve">TODO </w:t>
+      </w:r>
+      <w:proofErr w:type="spellStart"/>
+      <w:r>
+        <w:t>plaatje</w:t>
+      </w:r>
+      <w:proofErr w:type="spellEnd"/>
       <w:r>
         <w:t xml:space="preserve"> + links</w:t>
       </w:r>
@@ -13781,7 +14447,15 @@
         </w:numPr>
       </w:pPr>
       <w:r>
-        <w:t>Containing the UserInterfaceProvider object</w:t>
+        <w:t xml:space="preserve">Containing the </w:t>
+      </w:r>
+      <w:proofErr w:type="spellStart"/>
+      <w:r>
+        <w:t>UserInterfaceProvider</w:t>
+      </w:r>
+      <w:proofErr w:type="spellEnd"/>
+      <w:r>
+        <w:t xml:space="preserve"> object</w:t>
       </w:r>
       <w:r>
         <w:t xml:space="preserve"> *</w:t>
@@ -13899,8 +14573,13 @@
           <w:numId w:val="27"/>
         </w:numPr>
       </w:pPr>
-      <w:r>
-        <w:t>IntrospectFramework object</w:t>
+      <w:proofErr w:type="spellStart"/>
+      <w:r>
+        <w:t>IntrospectFramework</w:t>
+      </w:r>
+      <w:proofErr w:type="spellEnd"/>
+      <w:r>
+        <w:t xml:space="preserve"> object</w:t>
       </w:r>
       <w:r>
         <w:t xml:space="preserve"> *, which is basically a dependency injection container that creates, links and holds references to all the objects above</w:t>
@@ -13914,8 +14593,13 @@
           <w:numId w:val="27"/>
         </w:numPr>
       </w:pPr>
-      <w:r>
-        <w:t>IntrospectApplication object</w:t>
+      <w:proofErr w:type="spellStart"/>
+      <w:r>
+        <w:t>IntrospectApplication</w:t>
+      </w:r>
+      <w:proofErr w:type="spellEnd"/>
+      <w:r>
+        <w:t xml:space="preserve"> object</w:t>
       </w:r>
       <w:r>
         <w:t xml:space="preserve"> *, provides all the information needed to initialize the Introspect Framework object</w:t>
@@ -13954,7 +14638,15 @@
     <w:p/>
     <w:p>
       <w:r>
-        <w:t>Service Layer (a.k.a Application layer)</w:t>
+        <w:t>Service Layer (</w:t>
+      </w:r>
+      <w:proofErr w:type="spellStart"/>
+      <w:r>
+        <w:t>a.k.a</w:t>
+      </w:r>
+      <w:proofErr w:type="spellEnd"/>
+      <w:r>
+        <w:t xml:space="preserve"> Application layer)</w:t>
       </w:r>
     </w:p>
     <w:p>
@@ -13986,12 +14678,21 @@
         <w:t xml:space="preserve">kept thin (see Martin Fowlers article on </w:t>
       </w:r>
       <w:hyperlink r:id="rId59" w:history="1">
+        <w:proofErr w:type="spellStart"/>
         <w:r>
           <w:rPr>
             <w:rStyle w:val="Hyperlink"/>
             <w:rFonts w:ascii="Arial" w:hAnsi="Arial"/>
           </w:rPr>
-          <w:t>Anemic Domain Model</w:t>
+          <w:t>Anemic</w:t>
+        </w:r>
+        <w:proofErr w:type="spellEnd"/>
+        <w:r>
+          <w:rPr>
+            <w:rStyle w:val="Hyperlink"/>
+            <w:rFonts w:ascii="Arial" w:hAnsi="Arial"/>
+          </w:rPr>
+          <w:t xml:space="preserve"> Domain Model</w:t>
         </w:r>
       </w:hyperlink>
       <w:r>
@@ -14024,7 +14725,15 @@
     <w:p/>
     <w:p>
       <w:r>
-        <w:t>Domain Layer (a.k.a Business layer, business logic layer, domain model layer)</w:t>
+        <w:t>Domain Layer (</w:t>
+      </w:r>
+      <w:proofErr w:type="spellStart"/>
+      <w:r>
+        <w:t>a.k.a</w:t>
+      </w:r>
+      <w:proofErr w:type="spellEnd"/>
+      <w:r>
+        <w:t xml:space="preserve"> Business layer, business logic layer, domain model layer)</w:t>
       </w:r>
     </w:p>
     <w:p>
@@ -14248,10 +14957,12 @@
       <w:bookmarkStart w:id="58" w:name="_The_Introspect_Application"/>
       <w:bookmarkStart w:id="59" w:name="_Toc397675385"/>
       <w:bookmarkEnd w:id="58"/>
+      <w:proofErr w:type="spellStart"/>
       <w:r>
         <w:t>IntrospectApplication</w:t>
       </w:r>
       <w:bookmarkEnd w:id="59"/>
+      <w:proofErr w:type="spellEnd"/>
     </w:p>
     <w:p>
       <w:pPr>
@@ -14296,7 +15007,25 @@
           <w:color w:val="auto"/>
           <w:lang w:val="en-US"/>
         </w:rPr>
-        <w:t xml:space="preserve">The Introspect Framework favours configuration by code over configuration by configuration files </w:t>
+        <w:t xml:space="preserve">The Introspect Framework </w:t>
+      </w:r>
+      <w:proofErr w:type="spellStart"/>
+      <w:r>
+        <w:rPr>
+          <w:rFonts w:cs="Arial"/>
+          <w:color w:val="auto"/>
+          <w:lang w:val="en-US"/>
+        </w:rPr>
+        <w:t>favours</w:t>
+      </w:r>
+      <w:proofErr w:type="spellEnd"/>
+      <w:r>
+        <w:rPr>
+          <w:rFonts w:cs="Arial"/>
+          <w:color w:val="auto"/>
+          <w:lang w:val="en-US"/>
+        </w:rPr>
+        <w:t xml:space="preserve"> configuration by code over configuration by configuration files </w:t>
       </w:r>
       <w:r>
         <w:rPr>
@@ -14327,7 +15056,61 @@
           <w:color w:val="auto"/>
           <w:lang w:val="en-US"/>
         </w:rPr>
-        <w:t>Introspect Framework configuration is done by implementing the IntrospectApplication interface. If you favour to use configuration files, it should not be difficult to write an application class that implement the IntrospectApplication interface which gets the information from a configuration file.</w:t>
+        <w:t xml:space="preserve">Introspect Framework configuration is done by implementing the </w:t>
+      </w:r>
+      <w:proofErr w:type="spellStart"/>
+      <w:r>
+        <w:rPr>
+          <w:rFonts w:cs="Arial"/>
+          <w:color w:val="auto"/>
+          <w:lang w:val="en-US"/>
+        </w:rPr>
+        <w:t>IntrospectApplication</w:t>
+      </w:r>
+      <w:proofErr w:type="spellEnd"/>
+      <w:r>
+        <w:rPr>
+          <w:rFonts w:cs="Arial"/>
+          <w:color w:val="auto"/>
+          <w:lang w:val="en-US"/>
+        </w:rPr>
+        <w:t xml:space="preserve"> interface. If you </w:t>
+      </w:r>
+      <w:proofErr w:type="spellStart"/>
+      <w:r>
+        <w:rPr>
+          <w:rFonts w:cs="Arial"/>
+          <w:color w:val="auto"/>
+          <w:lang w:val="en-US"/>
+        </w:rPr>
+        <w:t>favour</w:t>
+      </w:r>
+      <w:proofErr w:type="spellEnd"/>
+      <w:r>
+        <w:rPr>
+          <w:rFonts w:cs="Arial"/>
+          <w:color w:val="auto"/>
+          <w:lang w:val="en-US"/>
+        </w:rPr>
+        <w:t xml:space="preserve"> to use configuration files, it should not be difficult to write an application class that implement the </w:t>
+      </w:r>
+      <w:proofErr w:type="spellStart"/>
+      <w:r>
+        <w:rPr>
+          <w:rFonts w:cs="Arial"/>
+          <w:color w:val="auto"/>
+          <w:lang w:val="en-US"/>
+        </w:rPr>
+        <w:t>IntrospectApplication</w:t>
+      </w:r>
+      <w:proofErr w:type="spellEnd"/>
+      <w:r>
+        <w:rPr>
+          <w:rFonts w:cs="Arial"/>
+          <w:color w:val="auto"/>
+          <w:lang w:val="en-US"/>
+        </w:rPr>
+        <w:t xml:space="preserve"> interface which gets the information from a configuration file.</w:t>
       </w:r>
     </w:p>
     <w:p>
@@ -14407,8 +15190,17 @@
             <w:rStyle w:val="Hyperlink"/>
             <w:rFonts w:ascii="Arial" w:hAnsi="Arial" w:cs="Arial"/>
           </w:rPr>
-          <w:t>Object Behavior</w:t>
+          <w:t xml:space="preserve">Object </w:t>
         </w:r>
+        <w:proofErr w:type="spellStart"/>
+        <w:r>
+          <w:rPr>
+            <w:rStyle w:val="Hyperlink"/>
+            <w:rFonts w:ascii="Arial" w:hAnsi="Arial" w:cs="Arial"/>
+          </w:rPr>
+          <w:t>Behavior</w:t>
+        </w:r>
+        <w:proofErr w:type="spellEnd"/>
       </w:hyperlink>
     </w:p>
     <w:p>
@@ -14571,7 +15363,23 @@
           <w:rFonts w:cs="Arial"/>
           <w:color w:val="auto"/>
         </w:rPr>
-        <w:t>For web applications (Vaadin) the application class needs to extend ....!!!</w:t>
+        <w:t>For web applications (</w:t>
+      </w:r>
+      <w:proofErr w:type="spellStart"/>
+      <w:r>
+        <w:rPr>
+          <w:rFonts w:cs="Arial"/>
+          <w:color w:val="auto"/>
+        </w:rPr>
+        <w:t>Vaadin</w:t>
+      </w:r>
+      <w:proofErr w:type="spellEnd"/>
+      <w:r>
+        <w:rPr>
+          <w:rFonts w:cs="Arial"/>
+          <w:color w:val="auto"/>
+        </w:rPr>
+        <w:t>) the application class needs to extend ....!!!</w:t>
       </w:r>
     </w:p>
     <w:p>
@@ -14653,7 +15461,25 @@
           <w:color w:val="auto"/>
           <w:lang w:val="en-US"/>
         </w:rPr>
-        <w:t>] (todo link)</w:t>
+        <w:t>] (</w:t>
+      </w:r>
+      <w:proofErr w:type="spellStart"/>
+      <w:r>
+        <w:rPr>
+          <w:rFonts w:cs="Arial"/>
+          <w:color w:val="auto"/>
+          <w:lang w:val="en-US"/>
+        </w:rPr>
+        <w:t>todo</w:t>
+      </w:r>
+      <w:proofErr w:type="spellEnd"/>
+      <w:r>
+        <w:rPr>
+          <w:rFonts w:cs="Arial"/>
+          <w:color w:val="auto"/>
+          <w:lang w:val="en-US"/>
+        </w:rPr>
+        <w:t xml:space="preserve"> link)</w:t>
       </w:r>
       <w:r>
         <w:rPr>
@@ -14677,15 +15503,51 @@
           <w:color w:val="auto"/>
           <w:lang w:val="en-US"/>
         </w:rPr>
-        <w:t>needs to be initialized before it can be used. This is done once using an [IntrospectApplication class]</w:t>
-      </w:r>
-      <w:r>
-        <w:rPr>
-          <w:rFonts w:cs="Arial"/>
-          <w:color w:val="auto"/>
-          <w:lang w:val="en-US"/>
-        </w:rPr>
-        <w:t xml:space="preserve"> (todo link)</w:t>
+        <w:t>needs to be initialized before it can be used. This is done once using an [</w:t>
+      </w:r>
+      <w:proofErr w:type="spellStart"/>
+      <w:r>
+        <w:rPr>
+          <w:rFonts w:cs="Arial"/>
+          <w:color w:val="auto"/>
+          <w:lang w:val="en-US"/>
+        </w:rPr>
+        <w:t>IntrospectApplication</w:t>
+      </w:r>
+      <w:proofErr w:type="spellEnd"/>
+      <w:r>
+        <w:rPr>
+          <w:rFonts w:cs="Arial"/>
+          <w:color w:val="auto"/>
+          <w:lang w:val="en-US"/>
+        </w:rPr>
+        <w:t xml:space="preserve"> class]</w:t>
+      </w:r>
+      <w:r>
+        <w:rPr>
+          <w:rFonts w:cs="Arial"/>
+          <w:color w:val="auto"/>
+          <w:lang w:val="en-US"/>
+        </w:rPr>
+        <w:t xml:space="preserve"> (</w:t>
+      </w:r>
+      <w:proofErr w:type="spellStart"/>
+      <w:r>
+        <w:rPr>
+          <w:rFonts w:cs="Arial"/>
+          <w:color w:val="auto"/>
+          <w:lang w:val="en-US"/>
+        </w:rPr>
+        <w:t>todo</w:t>
+      </w:r>
+      <w:proofErr w:type="spellEnd"/>
+      <w:r>
+        <w:rPr>
+          <w:rFonts w:cs="Arial"/>
+          <w:color w:val="auto"/>
+          <w:lang w:val="en-US"/>
+        </w:rPr>
+        <w:t xml:space="preserve"> link)</w:t>
       </w:r>
       <w:r>
         <w:rPr>
@@ -14749,7 +15611,25 @@
           <w:color w:val="auto"/>
           <w:lang w:val="en-US"/>
         </w:rPr>
-        <w:t>A command line application (IntrospectCommandLineApplication)</w:t>
+        <w:t>A command line application (</w:t>
+      </w:r>
+      <w:proofErr w:type="spellStart"/>
+      <w:r>
+        <w:rPr>
+          <w:rFonts w:cs="Arial"/>
+          <w:color w:val="auto"/>
+          <w:lang w:val="en-US"/>
+        </w:rPr>
+        <w:t>IntrospectCommandLineApplication</w:t>
+      </w:r>
+      <w:proofErr w:type="spellEnd"/>
+      <w:r>
+        <w:rPr>
+          <w:rFonts w:cs="Arial"/>
+          <w:color w:val="auto"/>
+          <w:lang w:val="en-US"/>
+        </w:rPr>
+        <w:t>)</w:t>
       </w:r>
     </w:p>
     <w:p>
@@ -14771,7 +15651,25 @@
           <w:color w:val="auto"/>
           <w:lang w:val="en-US"/>
         </w:rPr>
-        <w:t>A desktop application (IntrospectSwingApplication)</w:t>
+        <w:t>A desktop application (</w:t>
+      </w:r>
+      <w:proofErr w:type="spellStart"/>
+      <w:r>
+        <w:rPr>
+          <w:rFonts w:cs="Arial"/>
+          <w:color w:val="auto"/>
+          <w:lang w:val="en-US"/>
+        </w:rPr>
+        <w:t>IntrospectSwingApplication</w:t>
+      </w:r>
+      <w:proofErr w:type="spellEnd"/>
+      <w:r>
+        <w:rPr>
+          <w:rFonts w:cs="Arial"/>
+          <w:color w:val="auto"/>
+          <w:lang w:val="en-US"/>
+        </w:rPr>
+        <w:t>)</w:t>
       </w:r>
     </w:p>
     <w:p>
@@ -14793,7 +15691,25 @@
           <w:color w:val="auto"/>
           <w:lang w:val="en-US"/>
         </w:rPr>
-        <w:t>A mobile application (IntrospectAndroidApplication)</w:t>
+        <w:t>A mobile application (</w:t>
+      </w:r>
+      <w:proofErr w:type="spellStart"/>
+      <w:r>
+        <w:rPr>
+          <w:rFonts w:cs="Arial"/>
+          <w:color w:val="auto"/>
+          <w:lang w:val="en-US"/>
+        </w:rPr>
+        <w:t>IntrospectAndroidApplication</w:t>
+      </w:r>
+      <w:proofErr w:type="spellEnd"/>
+      <w:r>
+        <w:rPr>
+          <w:rFonts w:cs="Arial"/>
+          <w:color w:val="auto"/>
+          <w:lang w:val="en-US"/>
+        </w:rPr>
+        <w:t>)</w:t>
       </w:r>
     </w:p>
     <w:p>
@@ -14815,7 +15731,25 @@
           <w:color w:val="auto"/>
           <w:lang w:val="en-US"/>
         </w:rPr>
-        <w:t>A web application (IntrospectVaadinApplication)</w:t>
+        <w:t>A web application (</w:t>
+      </w:r>
+      <w:proofErr w:type="spellStart"/>
+      <w:r>
+        <w:rPr>
+          <w:rFonts w:cs="Arial"/>
+          <w:color w:val="auto"/>
+          <w:lang w:val="en-US"/>
+        </w:rPr>
+        <w:t>IntrospectVaadinApplication</w:t>
+      </w:r>
+      <w:proofErr w:type="spellEnd"/>
+      <w:r>
+        <w:rPr>
+          <w:rFonts w:cs="Arial"/>
+          <w:color w:val="auto"/>
+          <w:lang w:val="en-US"/>
+        </w:rPr>
+        <w:t>)</w:t>
       </w:r>
     </w:p>
     <w:p>
@@ -14867,13 +15801,23 @@
         </w:rPr>
         <w:t>[</w:t>
       </w:r>
-      <w:r>
-        <w:rPr>
-          <w:rFonts w:cs="Arial"/>
-          <w:color w:val="auto"/>
-          <w:lang w:val="en-US"/>
-        </w:rPr>
-        <w:t xml:space="preserve">IntrospectApplication </w:t>
+      <w:proofErr w:type="spellStart"/>
+      <w:r>
+        <w:rPr>
+          <w:rFonts w:cs="Arial"/>
+          <w:color w:val="auto"/>
+          <w:lang w:val="en-US"/>
+        </w:rPr>
+        <w:t>IntrospectApplication</w:t>
+      </w:r>
+      <w:proofErr w:type="spellEnd"/>
+      <w:r>
+        <w:rPr>
+          <w:rFonts w:cs="Arial"/>
+          <w:color w:val="auto"/>
+          <w:lang w:val="en-US"/>
+        </w:rPr>
+        <w:t xml:space="preserve"> </w:t>
       </w:r>
       <w:r>
         <w:rPr>
@@ -14951,6 +15895,7 @@
         </w:rPr>
         <w:t>[</w:t>
       </w:r>
+      <w:proofErr w:type="spellStart"/>
       <w:r>
         <w:rPr>
           <w:rFonts w:cs="Arial"/>
@@ -14959,6 +15904,7 @@
         </w:rPr>
         <w:t>IntrospectApplication</w:t>
       </w:r>
+      <w:proofErr w:type="spellEnd"/>
       <w:r>
         <w:rPr>
           <w:rFonts w:cs="Arial"/>
@@ -15015,7 +15961,43 @@
           <w:color w:val="auto"/>
           <w:lang w:val="en-US"/>
         </w:rPr>
-        <w:t>Implement the remaining getFrontEndServiceClasses() and getBackEndServiceClasses() methods to provide the [service object types]. Note that service classes can only be registere</w:t>
+        <w:t xml:space="preserve">Implement the remaining </w:t>
+      </w:r>
+      <w:proofErr w:type="spellStart"/>
+      <w:r>
+        <w:rPr>
+          <w:rFonts w:cs="Arial"/>
+          <w:color w:val="auto"/>
+          <w:lang w:val="en-US"/>
+        </w:rPr>
+        <w:t>getFrontEndServiceClasses</w:t>
+      </w:r>
+      <w:proofErr w:type="spellEnd"/>
+      <w:r>
+        <w:rPr>
+          <w:rFonts w:cs="Arial"/>
+          <w:color w:val="auto"/>
+          <w:lang w:val="en-US"/>
+        </w:rPr>
+        <w:t xml:space="preserve">() and </w:t>
+      </w:r>
+      <w:proofErr w:type="spellStart"/>
+      <w:r>
+        <w:rPr>
+          <w:rFonts w:cs="Arial"/>
+          <w:color w:val="auto"/>
+          <w:lang w:val="en-US"/>
+        </w:rPr>
+        <w:t>getBackEndServiceClasses</w:t>
+      </w:r>
+      <w:proofErr w:type="spellEnd"/>
+      <w:r>
+        <w:rPr>
+          <w:rFonts w:cs="Arial"/>
+          <w:color w:val="auto"/>
+          <w:lang w:val="en-US"/>
+        </w:rPr>
+        <w:t>() methods to provide the [service object types]. Note that service classes can only be registere</w:t>
       </w:r>
       <w:r>
         <w:rPr>
@@ -15101,51 +16083,133 @@
           <w:color w:val="auto"/>
           <w:lang w:val="en-US"/>
         </w:rPr>
-        <w:t>Initialize the introspect framework with the Introspect.initialize(yourApplication Instance)</w:t>
-      </w:r>
-    </w:p>
-    <w:p>
-      <w:pPr>
-        <w:rPr>
-          <w:rFonts w:cs="Arial"/>
-          <w:color w:val="auto"/>
-          <w:lang w:val="en-US"/>
-        </w:rPr>
-      </w:pPr>
-      <w:r>
-        <w:rPr>
-          <w:rFonts w:cs="Arial"/>
-          <w:color w:val="auto"/>
-          <w:lang w:val="en-US"/>
-        </w:rPr>
-        <w:t>change to: new IntrospectFramework(yourApplicationInstance)</w:t>
-      </w:r>
-    </w:p>
-    <w:p>
-      <w:pPr>
-        <w:rPr>
-          <w:rFonts w:cs="Arial"/>
-          <w:color w:val="auto"/>
-          <w:lang w:val="en-US"/>
-        </w:rPr>
-      </w:pPr>
-    </w:p>
-    <w:p>
-      <w:pPr>
-        <w:rPr>
-          <w:rFonts w:cs="Arial"/>
-          <w:color w:val="auto"/>
-          <w:lang w:val="en-US"/>
-        </w:rPr>
-      </w:pPr>
-      <w:r>
-        <w:rPr>
-          <w:rFonts w:cs="Arial"/>
-          <w:color w:val="auto"/>
-          <w:lang w:val="en-US"/>
-        </w:rPr>
-        <w:t>TODO code example of a swing AcmeeSalesApplication</w:t>
-      </w:r>
+        <w:t xml:space="preserve">Initialize the introspect framework with the </w:t>
+      </w:r>
+      <w:proofErr w:type="spellStart"/>
+      <w:r>
+        <w:rPr>
+          <w:rFonts w:cs="Arial"/>
+          <w:color w:val="auto"/>
+          <w:lang w:val="en-US"/>
+        </w:rPr>
+        <w:t>Introspect.initialize</w:t>
+      </w:r>
+      <w:proofErr w:type="spellEnd"/>
+      <w:r>
+        <w:rPr>
+          <w:rFonts w:cs="Arial"/>
+          <w:color w:val="auto"/>
+          <w:lang w:val="en-US"/>
+        </w:rPr>
+        <w:t>(</w:t>
+      </w:r>
+      <w:proofErr w:type="spellStart"/>
+      <w:r>
+        <w:rPr>
+          <w:rFonts w:cs="Arial"/>
+          <w:color w:val="auto"/>
+          <w:lang w:val="en-US"/>
+        </w:rPr>
+        <w:t>yourApplication</w:t>
+      </w:r>
+      <w:proofErr w:type="spellEnd"/>
+      <w:r>
+        <w:rPr>
+          <w:rFonts w:cs="Arial"/>
+          <w:color w:val="auto"/>
+          <w:lang w:val="en-US"/>
+        </w:rPr>
+        <w:t xml:space="preserve"> Instance)</w:t>
+      </w:r>
+    </w:p>
+    <w:p>
+      <w:pPr>
+        <w:rPr>
+          <w:rFonts w:cs="Arial"/>
+          <w:color w:val="auto"/>
+          <w:lang w:val="en-US"/>
+        </w:rPr>
+      </w:pPr>
+      <w:r>
+        <w:rPr>
+          <w:rFonts w:cs="Arial"/>
+          <w:color w:val="auto"/>
+          <w:lang w:val="en-US"/>
+        </w:rPr>
+        <w:t xml:space="preserve">change to: new </w:t>
+      </w:r>
+      <w:proofErr w:type="spellStart"/>
+      <w:r>
+        <w:rPr>
+          <w:rFonts w:cs="Arial"/>
+          <w:color w:val="auto"/>
+          <w:lang w:val="en-US"/>
+        </w:rPr>
+        <w:t>IntrospectFramework</w:t>
+      </w:r>
+      <w:proofErr w:type="spellEnd"/>
+      <w:r>
+        <w:rPr>
+          <w:rFonts w:cs="Arial"/>
+          <w:color w:val="auto"/>
+          <w:lang w:val="en-US"/>
+        </w:rPr>
+        <w:t>(</w:t>
+      </w:r>
+      <w:proofErr w:type="spellStart"/>
+      <w:r>
+        <w:rPr>
+          <w:rFonts w:cs="Arial"/>
+          <w:color w:val="auto"/>
+          <w:lang w:val="en-US"/>
+        </w:rPr>
+        <w:t>yourApplicationInstance</w:t>
+      </w:r>
+      <w:proofErr w:type="spellEnd"/>
+      <w:r>
+        <w:rPr>
+          <w:rFonts w:cs="Arial"/>
+          <w:color w:val="auto"/>
+          <w:lang w:val="en-US"/>
+        </w:rPr>
+        <w:t>)</w:t>
+      </w:r>
+    </w:p>
+    <w:p>
+      <w:pPr>
+        <w:rPr>
+          <w:rFonts w:cs="Arial"/>
+          <w:color w:val="auto"/>
+          <w:lang w:val="en-US"/>
+        </w:rPr>
+      </w:pPr>
+    </w:p>
+    <w:p>
+      <w:pPr>
+        <w:rPr>
+          <w:rFonts w:cs="Arial"/>
+          <w:color w:val="auto"/>
+          <w:lang w:val="en-US"/>
+        </w:rPr>
+      </w:pPr>
+      <w:r>
+        <w:rPr>
+          <w:rFonts w:cs="Arial"/>
+          <w:color w:val="auto"/>
+          <w:lang w:val="en-US"/>
+        </w:rPr>
+        <w:t xml:space="preserve">TODO code example of a swing </w:t>
+      </w:r>
+      <w:proofErr w:type="spellStart"/>
+      <w:r>
+        <w:rPr>
+          <w:rFonts w:cs="Arial"/>
+          <w:color w:val="auto"/>
+          <w:lang w:val="en-US"/>
+        </w:rPr>
+        <w:t>AcmeeSalesApplication</w:t>
+      </w:r>
+      <w:proofErr w:type="spellEnd"/>
     </w:p>
     <w:p>
       <w:pPr>
@@ -15293,7 +16357,23 @@
           <w:rFonts w:cs="Arial"/>
           <w:color w:val="auto"/>
         </w:rPr>
-        <w:t>Managing the domain (DomainProvider)</w:t>
+        <w:t>Managing the domain (</w:t>
+      </w:r>
+      <w:proofErr w:type="spellStart"/>
+      <w:r>
+        <w:rPr>
+          <w:rFonts w:cs="Arial"/>
+          <w:color w:val="auto"/>
+        </w:rPr>
+        <w:t>DomainProvider</w:t>
+      </w:r>
+      <w:proofErr w:type="spellEnd"/>
+      <w:r>
+        <w:rPr>
+          <w:rFonts w:cs="Arial"/>
+          <w:color w:val="auto"/>
+        </w:rPr>
+        <w:t>)</w:t>
       </w:r>
     </w:p>
     <w:p>
@@ -15311,7 +16391,21 @@
         <w:rPr>
           <w:rFonts w:cs="Arial"/>
         </w:rPr>
-        <w:t>Managing validation (ValidationProvider)</w:t>
+        <w:t>Managing validation (</w:t>
+      </w:r>
+      <w:proofErr w:type="spellStart"/>
+      <w:r>
+        <w:rPr>
+          <w:rFonts w:cs="Arial"/>
+        </w:rPr>
+        <w:t>ValidationProvider</w:t>
+      </w:r>
+      <w:proofErr w:type="spellEnd"/>
+      <w:r>
+        <w:rPr>
+          <w:rFonts w:cs="Arial"/>
+        </w:rPr>
+        <w:t>)</w:t>
       </w:r>
     </w:p>
     <w:p>
@@ -15329,7 +16423,21 @@
         <w:rPr>
           <w:rFonts w:cs="Arial"/>
         </w:rPr>
-        <w:t>Managing the user interface (UserInterfaceProvider)</w:t>
+        <w:t>Managing the user interface (</w:t>
+      </w:r>
+      <w:proofErr w:type="spellStart"/>
+      <w:r>
+        <w:rPr>
+          <w:rFonts w:cs="Arial"/>
+        </w:rPr>
+        <w:t>UserInterfaceProvider</w:t>
+      </w:r>
+      <w:proofErr w:type="spellEnd"/>
+      <w:r>
+        <w:rPr>
+          <w:rFonts w:cs="Arial"/>
+        </w:rPr>
+        <w:t>)</w:t>
       </w:r>
     </w:p>
     <w:p>
@@ -15347,7 +16455,21 @@
         <w:rPr>
           <w:rFonts w:cs="Arial"/>
         </w:rPr>
-        <w:t>Managing authorization (AuthorizationProvider)</w:t>
+        <w:t>Managing authorization (</w:t>
+      </w:r>
+      <w:proofErr w:type="spellStart"/>
+      <w:r>
+        <w:rPr>
+          <w:rFonts w:cs="Arial"/>
+        </w:rPr>
+        <w:t>AuthorizationProvider</w:t>
+      </w:r>
+      <w:proofErr w:type="spellEnd"/>
+      <w:r>
+        <w:rPr>
+          <w:rFonts w:cs="Arial"/>
+        </w:rPr>
+        <w:t>)</w:t>
       </w:r>
     </w:p>
     <w:p>
@@ -15365,7 +16487,21 @@
         <w:rPr>
           <w:rFonts w:cs="Arial"/>
         </w:rPr>
-        <w:t>Managing paths (PathProvider)</w:t>
+        <w:t>Managing paths (</w:t>
+      </w:r>
+      <w:proofErr w:type="spellStart"/>
+      <w:r>
+        <w:rPr>
+          <w:rFonts w:cs="Arial"/>
+        </w:rPr>
+        <w:t>PathProvider</w:t>
+      </w:r>
+      <w:proofErr w:type="spellEnd"/>
+      <w:r>
+        <w:rPr>
+          <w:rFonts w:cs="Arial"/>
+        </w:rPr>
+        <w:t>)</w:t>
       </w:r>
     </w:p>
     <w:p>
@@ -15383,7 +16519,21 @@
         <w:rPr>
           <w:rFonts w:cs="Arial"/>
         </w:rPr>
-        <w:t>Managing multi languages (LanguageProvider)</w:t>
+        <w:t>Managing multi languages (</w:t>
+      </w:r>
+      <w:proofErr w:type="spellStart"/>
+      <w:r>
+        <w:rPr>
+          <w:rFonts w:cs="Arial"/>
+        </w:rPr>
+        <w:t>LanguageProvider</w:t>
+      </w:r>
+      <w:proofErr w:type="spellEnd"/>
+      <w:r>
+        <w:rPr>
+          <w:rFonts w:cs="Arial"/>
+        </w:rPr>
+        <w:t>)</w:t>
       </w:r>
     </w:p>
     <w:p>
@@ -15422,6 +16572,7 @@
         </w:rPr>
         <w:t xml:space="preserve">the </w:t>
       </w:r>
+      <w:proofErr w:type="spellStart"/>
       <w:r>
         <w:rPr>
           <w:rFonts w:cs="Arial"/>
@@ -15430,6 +16581,7 @@
         </w:rPr>
         <w:t>DomainProvider</w:t>
       </w:r>
+      <w:proofErr w:type="spellEnd"/>
       <w:r>
         <w:rPr>
           <w:rFonts w:cs="Arial"/>
@@ -15437,6 +16589,7 @@
         </w:rPr>
         <w:t xml:space="preserve"> interface has a </w:t>
       </w:r>
+      <w:proofErr w:type="spellStart"/>
       <w:r>
         <w:rPr>
           <w:rFonts w:cs="Arial"/>
@@ -15445,6 +16598,7 @@
         </w:rPr>
         <w:t>DefaultDomainProvider</w:t>
       </w:r>
+      <w:proofErr w:type="spellEnd"/>
       <w:r>
         <w:rPr>
           <w:rFonts w:cs="Arial"/>
@@ -15482,6 +16636,7 @@
         </w:rPr>
         <w:t xml:space="preserve">Depending on the type application that you are going to write, you need to use a specific provider implementation. For example there are different implementations of the </w:t>
       </w:r>
+      <w:proofErr w:type="spellStart"/>
       <w:r>
         <w:rPr>
           <w:rFonts w:cs="Arial"/>
@@ -15490,6 +16645,7 @@
         </w:rPr>
         <w:t>UserInterfaceProvider</w:t>
       </w:r>
+      <w:proofErr w:type="spellEnd"/>
       <w:r>
         <w:rPr>
           <w:rFonts w:cs="Arial"/>
@@ -15525,6 +16681,7 @@
         </w:rPr>
         <w:t>A command line application (</w:t>
       </w:r>
+      <w:proofErr w:type="spellStart"/>
       <w:r>
         <w:rPr>
           <w:rFonts w:cs="Arial"/>
@@ -15533,6 +16690,7 @@
         </w:rPr>
         <w:t>CommandLineUserInterfaceProvider</w:t>
       </w:r>
+      <w:proofErr w:type="spellEnd"/>
       <w:r>
         <w:rPr>
           <w:rFonts w:cs="Arial"/>
@@ -15560,6 +16718,7 @@
         </w:rPr>
         <w:t>A desktop application  (</w:t>
       </w:r>
+      <w:proofErr w:type="spellStart"/>
       <w:r>
         <w:rPr>
           <w:rFonts w:cs="Arial"/>
@@ -15568,6 +16727,7 @@
         </w:rPr>
         <w:t>SwingUserInterfaceProvider</w:t>
       </w:r>
+      <w:proofErr w:type="spellEnd"/>
       <w:r>
         <w:rPr>
           <w:rFonts w:cs="Arial"/>
@@ -15595,6 +16755,7 @@
         </w:rPr>
         <w:t>A mobile application (</w:t>
       </w:r>
+      <w:proofErr w:type="spellStart"/>
       <w:r>
         <w:rPr>
           <w:rFonts w:cs="Arial"/>
@@ -15603,6 +16764,7 @@
         </w:rPr>
         <w:t>AndroidUserInterface</w:t>
       </w:r>
+      <w:proofErr w:type="spellEnd"/>
       <w:r>
         <w:rPr>
           <w:rFonts w:cs="Arial"/>
@@ -15630,6 +16792,7 @@
         </w:rPr>
         <w:t>A web application (</w:t>
       </w:r>
+      <w:proofErr w:type="spellStart"/>
       <w:r>
         <w:rPr>
           <w:rFonts w:cs="Arial"/>
@@ -15638,6 +16801,7 @@
         </w:rPr>
         <w:t>VaadinUserInterface</w:t>
       </w:r>
+      <w:proofErr w:type="spellEnd"/>
       <w:r>
         <w:rPr>
           <w:rFonts w:cs="Arial"/>
@@ -15690,14 +16854,26 @@
       <w:r>
         <w:t>[</w:t>
       </w:r>
-      <w:hyperlink w:anchor="_Initializing_the_framework" w:history="1">
-        <w:r>
-          <w:t>Introspect</w:t>
-        </w:r>
-        <w:r>
-          <w:t>Application</w:t>
-        </w:r>
-      </w:hyperlink>
+      <w:proofErr w:type="spellStart"/>
+      <w:r>
+        <w:fldChar w:fldCharType="begin"/>
+      </w:r>
+      <w:r>
+        <w:instrText>HYPERLINK \l "_Initializing_the_framework"</w:instrText>
+      </w:r>
+      <w:r>
+        <w:fldChar w:fldCharType="separate"/>
+      </w:r>
+      <w:r>
+        <w:t>Introspect</w:t>
+      </w:r>
+      <w:r>
+        <w:t>Application</w:t>
+      </w:r>
+      <w:proofErr w:type="spellEnd"/>
+      <w:r>
+        <w:fldChar w:fldCharType="end"/>
+      </w:r>
       <w:r>
         <w:t>] (TODO link)</w:t>
       </w:r>
@@ -15720,6 +16896,7 @@
         </w:rPr>
       </w:pPr>
       <w:bookmarkStart w:id="64" w:name="_Toc397675388"/>
+      <w:proofErr w:type="spellStart"/>
       <w:r>
         <w:rPr>
           <w:color w:val="auto"/>
@@ -15727,6 +16904,7 @@
         <w:t>DomainProvider</w:t>
       </w:r>
       <w:bookmarkEnd w:id="64"/>
+      <w:proofErr w:type="spellEnd"/>
     </w:p>
     <w:p>
       <w:pPr>
@@ -15738,6 +16916,7 @@
       <w:bookmarkStart w:id="65" w:name="_ValidationProvider"/>
       <w:bookmarkStart w:id="66" w:name="_Toc397675389"/>
       <w:bookmarkEnd w:id="65"/>
+      <w:proofErr w:type="spellStart"/>
       <w:r>
         <w:rPr>
           <w:color w:val="auto"/>
@@ -15745,6 +16924,7 @@
         <w:t>ValidationProvider</w:t>
       </w:r>
       <w:bookmarkEnd w:id="66"/>
+      <w:proofErr w:type="spellEnd"/>
     </w:p>
     <w:p>
       <w:pPr>
@@ -15754,6 +16934,7 @@
         </w:rPr>
       </w:pPr>
       <w:bookmarkStart w:id="67" w:name="_Toc397675390"/>
+      <w:proofErr w:type="spellStart"/>
       <w:r>
         <w:rPr>
           <w:color w:val="auto"/>
@@ -15761,6 +16942,7 @@
         <w:t>UserInterfaceProvider</w:t>
       </w:r>
       <w:bookmarkEnd w:id="67"/>
+      <w:proofErr w:type="spellEnd"/>
     </w:p>
     <w:p>
       <w:pPr>
@@ -15770,6 +16952,7 @@
         </w:rPr>
       </w:pPr>
       <w:bookmarkStart w:id="68" w:name="_Toc397675391"/>
+      <w:proofErr w:type="spellStart"/>
       <w:r>
         <w:rPr>
           <w:color w:val="auto"/>
@@ -15777,6 +16960,7 @@
         <w:t>AuthorizationProvider</w:t>
       </w:r>
       <w:bookmarkEnd w:id="68"/>
+      <w:proofErr w:type="spellEnd"/>
     </w:p>
     <w:p>
       <w:pPr>
@@ -15786,6 +16970,7 @@
         </w:rPr>
       </w:pPr>
       <w:bookmarkStart w:id="69" w:name="_Toc397675392"/>
+      <w:proofErr w:type="spellStart"/>
       <w:r>
         <w:rPr>
           <w:color w:val="auto"/>
@@ -15793,6 +16978,7 @@
         <w:t>PathProvider</w:t>
       </w:r>
       <w:bookmarkEnd w:id="69"/>
+      <w:proofErr w:type="spellEnd"/>
     </w:p>
     <w:p>
       <w:pPr>
@@ -15804,6 +16990,7 @@
       <w:bookmarkStart w:id="70" w:name="_LanguageProvider"/>
       <w:bookmarkStart w:id="71" w:name="_Toc397675393"/>
       <w:bookmarkEnd w:id="70"/>
+      <w:proofErr w:type="spellStart"/>
       <w:r>
         <w:rPr>
           <w:color w:val="auto"/>
@@ -15811,6 +16998,7 @@
         <w:t>LanguageProvider</w:t>
       </w:r>
       <w:bookmarkEnd w:id="71"/>
+      <w:proofErr w:type="spellEnd"/>
     </w:p>
     <w:p/>
     <w:p>
@@ -15960,6 +17148,7 @@
         </w:numPr>
       </w:pPr>
       <w:hyperlink w:anchor="_The_Introspect_class" w:history="1">
+        <w:proofErr w:type="spellStart"/>
         <w:r>
           <w:rPr>
             <w:rStyle w:val="Hyperlink"/>
@@ -15972,7 +17161,15 @@
             <w:rStyle w:val="Hyperlink"/>
             <w:rFonts w:ascii="Arial" w:hAnsi="Arial"/>
           </w:rPr>
-          <w:t>Framework Object</w:t>
+          <w:t>Framework</w:t>
+        </w:r>
+        <w:proofErr w:type="spellEnd"/>
+        <w:r>
+          <w:rPr>
+            <w:rStyle w:val="Hyperlink"/>
+            <w:rFonts w:ascii="Arial" w:hAnsi="Arial"/>
+          </w:rPr>
+          <w:t xml:space="preserve"> Object</w:t>
         </w:r>
       </w:hyperlink>
     </w:p>
@@ -16022,7 +17219,21 @@
             <w:rStyle w:val="Hyperlink"/>
             <w:rFonts w:ascii="Arial" w:hAnsi="Arial"/>
           </w:rPr>
-          <w:t>Front End Service Objects</w:t>
+          <w:t>Front End Service Objec</w:t>
+        </w:r>
+        <w:r>
+          <w:rPr>
+            <w:rStyle w:val="Hyperlink"/>
+            <w:rFonts w:ascii="Arial" w:hAnsi="Arial"/>
+          </w:rPr>
+          <w:t>t</w:t>
+        </w:r>
+        <w:r>
+          <w:rPr>
+            <w:rStyle w:val="Hyperlink"/>
+            <w:rFonts w:ascii="Arial" w:hAnsi="Arial"/>
+          </w:rPr>
+          <w:t>s</w:t>
         </w:r>
       </w:hyperlink>
     </w:p>
@@ -16241,7 +17452,23 @@
           <w:rFonts w:cs="Arial"/>
           <w:color w:val="auto"/>
         </w:rPr>
-        <w:t xml:space="preserve">If you are a newby in developing applications, you could try and install </w:t>
+        <w:t xml:space="preserve">If you are a </w:t>
+      </w:r>
+      <w:proofErr w:type="spellStart"/>
+      <w:r>
+        <w:rPr>
+          <w:rFonts w:cs="Arial"/>
+          <w:color w:val="auto"/>
+        </w:rPr>
+        <w:t>newby</w:t>
+      </w:r>
+      <w:proofErr w:type="spellEnd"/>
+      <w:r>
+        <w:rPr>
+          <w:rFonts w:cs="Arial"/>
+          <w:color w:val="auto"/>
+        </w:rPr>
+        <w:t xml:space="preserve"> in developing applications, you could try and install </w:t>
       </w:r>
       <w:r>
         <w:rPr>
@@ -16262,30 +17489,62 @@
           <w:rFonts w:cs="Arial"/>
           <w:color w:val="auto"/>
         </w:rPr>
-        <w:t xml:space="preserve"> (TODO youtube video)</w:t>
-      </w:r>
-    </w:p>
-    <w:p>
-      <w:pPr>
-        <w:rPr>
-          <w:rFonts w:cs="Arial"/>
-          <w:color w:val="auto"/>
-        </w:rPr>
-      </w:pPr>
-    </w:p>
-    <w:p>
-      <w:pPr>
-        <w:rPr>
-          <w:rFonts w:cs="Arial"/>
-          <w:color w:val="auto"/>
-        </w:rPr>
-      </w:pPr>
-      <w:r>
-        <w:rPr>
-          <w:rFonts w:cs="Arial"/>
-          <w:color w:val="auto"/>
-        </w:rPr>
-        <w:t>Download the Introspect Libraries from GIT into your IDE (TODO youtube video)</w:t>
+        <w:t xml:space="preserve"> (TODO </w:t>
+      </w:r>
+      <w:proofErr w:type="spellStart"/>
+      <w:r>
+        <w:rPr>
+          <w:rFonts w:cs="Arial"/>
+          <w:color w:val="auto"/>
+        </w:rPr>
+        <w:t>youtube</w:t>
+      </w:r>
+      <w:proofErr w:type="spellEnd"/>
+      <w:r>
+        <w:rPr>
+          <w:rFonts w:cs="Arial"/>
+          <w:color w:val="auto"/>
+        </w:rPr>
+        <w:t xml:space="preserve"> video)</w:t>
+      </w:r>
+    </w:p>
+    <w:p>
+      <w:pPr>
+        <w:rPr>
+          <w:rFonts w:cs="Arial"/>
+          <w:color w:val="auto"/>
+        </w:rPr>
+      </w:pPr>
+    </w:p>
+    <w:p>
+      <w:pPr>
+        <w:rPr>
+          <w:rFonts w:cs="Arial"/>
+          <w:color w:val="auto"/>
+        </w:rPr>
+      </w:pPr>
+      <w:r>
+        <w:rPr>
+          <w:rFonts w:cs="Arial"/>
+          <w:color w:val="auto"/>
+        </w:rPr>
+        <w:t xml:space="preserve">Download the Introspect Libraries from GIT into your IDE (TODO </w:t>
+      </w:r>
+      <w:proofErr w:type="spellStart"/>
+      <w:r>
+        <w:rPr>
+          <w:rFonts w:cs="Arial"/>
+          <w:color w:val="auto"/>
+        </w:rPr>
+        <w:t>youtube</w:t>
+      </w:r>
+      <w:proofErr w:type="spellEnd"/>
+      <w:r>
+        <w:rPr>
+          <w:rFonts w:cs="Arial"/>
+          <w:color w:val="auto"/>
+        </w:rPr>
+        <w:t xml:space="preserve"> video)</w:t>
       </w:r>
     </w:p>
     <w:p>
@@ -16492,33 +17751,69 @@
           <w:color w:val="auto"/>
           <w:lang w:val="en-US"/>
         </w:rPr>
-        <w:t>Create a restfull XML application</w:t>
-      </w:r>
-    </w:p>
-    <w:p>
-      <w:pPr>
-        <w:rPr>
-          <w:rFonts w:cs="Arial"/>
-          <w:color w:val="auto"/>
-          <w:lang w:val="en-US"/>
-        </w:rPr>
-      </w:pPr>
-    </w:p>
-    <w:p>
-      <w:pPr>
-        <w:rPr>
-          <w:rFonts w:cs="Arial"/>
-          <w:color w:val="auto"/>
-          <w:lang w:val="en-US"/>
-        </w:rPr>
-      </w:pPr>
-      <w:r>
-        <w:rPr>
-          <w:rFonts w:cs="Arial"/>
-          <w:color w:val="auto"/>
-          <w:lang w:val="en-US"/>
-        </w:rPr>
-        <w:t>TODO Each application type has it’s own “getting started” video.</w:t>
+        <w:t xml:space="preserve">Create a </w:t>
+      </w:r>
+      <w:proofErr w:type="spellStart"/>
+      <w:r>
+        <w:rPr>
+          <w:rFonts w:cs="Arial"/>
+          <w:color w:val="auto"/>
+          <w:lang w:val="en-US"/>
+        </w:rPr>
+        <w:t>restfull</w:t>
+      </w:r>
+      <w:proofErr w:type="spellEnd"/>
+      <w:r>
+        <w:rPr>
+          <w:rFonts w:cs="Arial"/>
+          <w:color w:val="auto"/>
+          <w:lang w:val="en-US"/>
+        </w:rPr>
+        <w:t xml:space="preserve"> XML application</w:t>
+      </w:r>
+    </w:p>
+    <w:p>
+      <w:pPr>
+        <w:rPr>
+          <w:rFonts w:cs="Arial"/>
+          <w:color w:val="auto"/>
+          <w:lang w:val="en-US"/>
+        </w:rPr>
+      </w:pPr>
+    </w:p>
+    <w:p>
+      <w:pPr>
+        <w:rPr>
+          <w:rFonts w:cs="Arial"/>
+          <w:color w:val="auto"/>
+          <w:lang w:val="en-US"/>
+        </w:rPr>
+      </w:pPr>
+      <w:r>
+        <w:rPr>
+          <w:rFonts w:cs="Arial"/>
+          <w:color w:val="auto"/>
+          <w:lang w:val="en-US"/>
+        </w:rPr>
+        <w:t xml:space="preserve">TODO Each application type has </w:t>
+      </w:r>
+      <w:proofErr w:type="spellStart"/>
+      <w:r>
+        <w:rPr>
+          <w:rFonts w:cs="Arial"/>
+          <w:color w:val="auto"/>
+          <w:lang w:val="en-US"/>
+        </w:rPr>
+        <w:t>it’s</w:t>
+      </w:r>
+      <w:proofErr w:type="spellEnd"/>
+      <w:r>
+        <w:rPr>
+          <w:rFonts w:cs="Arial"/>
+          <w:color w:val="auto"/>
+          <w:lang w:val="en-US"/>
+        </w:rPr>
+        <w:t xml:space="preserve"> own “getting started” video.</w:t>
       </w:r>
     </w:p>
     <w:p>
@@ -16555,7 +17850,23 @@
           <w:rFonts w:cs="Arial"/>
           <w:color w:val="auto"/>
         </w:rPr>
-        <w:t xml:space="preserve"> (TODO youtube video)</w:t>
+        <w:t xml:space="preserve"> (TODO </w:t>
+      </w:r>
+      <w:proofErr w:type="spellStart"/>
+      <w:r>
+        <w:rPr>
+          <w:rFonts w:cs="Arial"/>
+          <w:color w:val="auto"/>
+        </w:rPr>
+        <w:t>youtube</w:t>
+      </w:r>
+      <w:proofErr w:type="spellEnd"/>
+      <w:r>
+        <w:rPr>
+          <w:rFonts w:cs="Arial"/>
+          <w:color w:val="auto"/>
+        </w:rPr>
+        <w:t xml:space="preserve"> video)</w:t>
       </w:r>
     </w:p>
     <w:p>
@@ -16604,7 +17915,23 @@
           <w:rFonts w:cs="Arial"/>
           <w:color w:val="auto"/>
         </w:rPr>
-        <w:t>(TODO youtube video)</w:t>
+        <w:t xml:space="preserve">(TODO </w:t>
+      </w:r>
+      <w:proofErr w:type="spellStart"/>
+      <w:r>
+        <w:rPr>
+          <w:rFonts w:cs="Arial"/>
+          <w:color w:val="auto"/>
+        </w:rPr>
+        <w:t>youtube</w:t>
+      </w:r>
+      <w:proofErr w:type="spellEnd"/>
+      <w:r>
+        <w:rPr>
+          <w:rFonts w:cs="Arial"/>
+          <w:color w:val="auto"/>
+        </w:rPr>
+        <w:t xml:space="preserve"> video)</w:t>
       </w:r>
     </w:p>
     <w:p>
@@ -16653,7 +17980,23 @@
           <w:rFonts w:cs="Arial"/>
           <w:color w:val="auto"/>
         </w:rPr>
-        <w:t>(TODO youtube video)</w:t>
+        <w:t xml:space="preserve">(TODO </w:t>
+      </w:r>
+      <w:proofErr w:type="spellStart"/>
+      <w:r>
+        <w:rPr>
+          <w:rFonts w:cs="Arial"/>
+          <w:color w:val="auto"/>
+        </w:rPr>
+        <w:t>youtube</w:t>
+      </w:r>
+      <w:proofErr w:type="spellEnd"/>
+      <w:r>
+        <w:rPr>
+          <w:rFonts w:cs="Arial"/>
+          <w:color w:val="auto"/>
+        </w:rPr>
+        <w:t xml:space="preserve"> video)</w:t>
       </w:r>
     </w:p>
     <w:p>
@@ -16690,7 +18033,23 @@
           <w:rFonts w:cs="Arial"/>
           <w:color w:val="auto"/>
         </w:rPr>
-        <w:t>(TODO youtube video)</w:t>
+        <w:t xml:space="preserve">(TODO </w:t>
+      </w:r>
+      <w:proofErr w:type="spellStart"/>
+      <w:r>
+        <w:rPr>
+          <w:rFonts w:cs="Arial"/>
+          <w:color w:val="auto"/>
+        </w:rPr>
+        <w:t>youtube</w:t>
+      </w:r>
+      <w:proofErr w:type="spellEnd"/>
+      <w:r>
+        <w:rPr>
+          <w:rFonts w:cs="Arial"/>
+          <w:color w:val="auto"/>
+        </w:rPr>
+        <w:t xml:space="preserve"> video)</w:t>
       </w:r>
     </w:p>
     <w:p>
@@ -16727,7 +18086,23 @@
           <w:rFonts w:cs="Arial"/>
           <w:color w:val="auto"/>
         </w:rPr>
-        <w:t>(TODO youtube video)</w:t>
+        <w:t xml:space="preserve">(TODO </w:t>
+      </w:r>
+      <w:proofErr w:type="spellStart"/>
+      <w:r>
+        <w:rPr>
+          <w:rFonts w:cs="Arial"/>
+          <w:color w:val="auto"/>
+        </w:rPr>
+        <w:t>youtube</w:t>
+      </w:r>
+      <w:proofErr w:type="spellEnd"/>
+      <w:r>
+        <w:rPr>
+          <w:rFonts w:cs="Arial"/>
+          <w:color w:val="auto"/>
+        </w:rPr>
+        <w:t xml:space="preserve"> video)</w:t>
       </w:r>
     </w:p>
     <w:p>
@@ -16742,7 +18117,21 @@
         <w:rPr>
           <w:color w:val="auto"/>
         </w:rPr>
-        <w:t>Create a restfull XML application</w:t>
+        <w:t xml:space="preserve">Create a </w:t>
+      </w:r>
+      <w:proofErr w:type="spellStart"/>
+      <w:r>
+        <w:rPr>
+          <w:color w:val="auto"/>
+        </w:rPr>
+        <w:t>restfull</w:t>
+      </w:r>
+      <w:proofErr w:type="spellEnd"/>
+      <w:r>
+        <w:rPr>
+          <w:color w:val="auto"/>
+        </w:rPr>
+        <w:t xml:space="preserve"> XML application</w:t>
       </w:r>
       <w:bookmarkEnd w:id="83"/>
       <w:r>
@@ -16764,7 +18153,23 @@
           <w:rFonts w:cs="Arial"/>
           <w:color w:val="auto"/>
         </w:rPr>
-        <w:t>(TODO youtube video)</w:t>
+        <w:t xml:space="preserve">(TODO </w:t>
+      </w:r>
+      <w:proofErr w:type="spellStart"/>
+      <w:r>
+        <w:rPr>
+          <w:rFonts w:cs="Arial"/>
+          <w:color w:val="auto"/>
+        </w:rPr>
+        <w:t>youtube</w:t>
+      </w:r>
+      <w:proofErr w:type="spellEnd"/>
+      <w:r>
+        <w:rPr>
+          <w:rFonts w:cs="Arial"/>
+          <w:color w:val="auto"/>
+        </w:rPr>
+        <w:t xml:space="preserve"> video)</w:t>
       </w:r>
     </w:p>
     <w:p>
@@ -16832,7 +18237,23 @@
           <w:rFonts w:cs="Arial"/>
           <w:color w:val="auto"/>
         </w:rPr>
-        <w:t>(TODO youtube video)</w:t>
+        <w:t xml:space="preserve">(TODO </w:t>
+      </w:r>
+      <w:proofErr w:type="spellStart"/>
+      <w:r>
+        <w:rPr>
+          <w:rFonts w:cs="Arial"/>
+          <w:color w:val="auto"/>
+        </w:rPr>
+        <w:t>youtube</w:t>
+      </w:r>
+      <w:proofErr w:type="spellEnd"/>
+      <w:r>
+        <w:rPr>
+          <w:rFonts w:cs="Arial"/>
+          <w:color w:val="auto"/>
+        </w:rPr>
+        <w:t xml:space="preserve"> video)</w:t>
       </w:r>
     </w:p>
     <w:p>
@@ -16875,6 +18296,7 @@
         <w:t xml:space="preserve">The Introspect user interface supports multi languages (see section on </w:t>
       </w:r>
       <w:hyperlink w:anchor="_LanguageProvider" w:history="1">
+        <w:proofErr w:type="spellStart"/>
         <w:r>
           <w:rPr>
             <w:rStyle w:val="Hyperlink"/>
@@ -16883,13 +18305,30 @@
           </w:rPr>
           <w:t>LanguageProvider</w:t>
         </w:r>
+        <w:proofErr w:type="spellEnd"/>
       </w:hyperlink>
       <w:r>
         <w:rPr>
           <w:rFonts w:cs="Arial"/>
           <w:color w:val="auto"/>
         </w:rPr>
-        <w:t>) or see the following tutorial video (TODO youtube video)</w:t>
+        <w:t xml:space="preserve">) or see the following tutorial video (TODO </w:t>
+      </w:r>
+      <w:proofErr w:type="spellStart"/>
+      <w:r>
+        <w:rPr>
+          <w:rFonts w:cs="Arial"/>
+          <w:color w:val="auto"/>
+        </w:rPr>
+        <w:t>youtube</w:t>
+      </w:r>
+      <w:proofErr w:type="spellEnd"/>
+      <w:r>
+        <w:rPr>
+          <w:rFonts w:cs="Arial"/>
+          <w:color w:val="auto"/>
+        </w:rPr>
+        <w:t xml:space="preserve"> video)</w:t>
       </w:r>
     </w:p>
     <w:p>
@@ -16929,6 +18368,7 @@
         <w:t xml:space="preserve">The Introspect user interface supports multi languages (see section on </w:t>
       </w:r>
       <w:hyperlink w:anchor="_LanguageProvider" w:history="1">
+        <w:proofErr w:type="spellStart"/>
         <w:r>
           <w:rPr>
             <w:rStyle w:val="Hyperlink"/>
@@ -16937,13 +18377,30 @@
           </w:rPr>
           <w:t>LanguageProvider</w:t>
         </w:r>
+        <w:proofErr w:type="spellEnd"/>
       </w:hyperlink>
       <w:r>
         <w:rPr>
           <w:rFonts w:cs="Arial"/>
           <w:color w:val="auto"/>
         </w:rPr>
-        <w:t>) or see the following tutorial video (TODO youtube video)</w:t>
+        <w:t xml:space="preserve">) or see the following tutorial video (TODO </w:t>
+      </w:r>
+      <w:proofErr w:type="spellStart"/>
+      <w:r>
+        <w:rPr>
+          <w:rFonts w:cs="Arial"/>
+          <w:color w:val="auto"/>
+        </w:rPr>
+        <w:t>youtube</w:t>
+      </w:r>
+      <w:proofErr w:type="spellEnd"/>
+      <w:r>
+        <w:rPr>
+          <w:rFonts w:cs="Arial"/>
+          <w:color w:val="auto"/>
+        </w:rPr>
+        <w:t xml:space="preserve"> video)</w:t>
       </w:r>
     </w:p>
     <w:p>
@@ -16981,7 +18438,23 @@
           <w:rFonts w:cs="Arial"/>
           <w:color w:val="auto"/>
         </w:rPr>
-        <w:t>(TODO youtube video)</w:t>
+        <w:t xml:space="preserve">(TODO </w:t>
+      </w:r>
+      <w:proofErr w:type="spellStart"/>
+      <w:r>
+        <w:rPr>
+          <w:rFonts w:cs="Arial"/>
+          <w:color w:val="auto"/>
+        </w:rPr>
+        <w:t>youtube</w:t>
+      </w:r>
+      <w:proofErr w:type="spellEnd"/>
+      <w:r>
+        <w:rPr>
+          <w:rFonts w:cs="Arial"/>
+          <w:color w:val="auto"/>
+        </w:rPr>
+        <w:t xml:space="preserve"> video)</w:t>
       </w:r>
     </w:p>
     <w:p>
@@ -17012,7 +18485,23 @@
           <w:rFonts w:cs="Arial"/>
           <w:color w:val="auto"/>
         </w:rPr>
-        <w:t>(TODO youtube video)</w:t>
+        <w:t xml:space="preserve">(TODO </w:t>
+      </w:r>
+      <w:proofErr w:type="spellStart"/>
+      <w:r>
+        <w:rPr>
+          <w:rFonts w:cs="Arial"/>
+          <w:color w:val="auto"/>
+        </w:rPr>
+        <w:t>youtube</w:t>
+      </w:r>
+      <w:proofErr w:type="spellEnd"/>
+      <w:r>
+        <w:rPr>
+          <w:rFonts w:cs="Arial"/>
+          <w:color w:val="auto"/>
+        </w:rPr>
+        <w:t xml:space="preserve"> video)</w:t>
       </w:r>
     </w:p>
     <w:p>
@@ -17077,6 +18566,7 @@
         </w:rPr>
       </w:pPr>
       <w:hyperlink r:id="rId68" w:history="1">
+        <w:proofErr w:type="spellStart"/>
         <w:r>
           <w:rPr>
             <w:rStyle w:val="Hyperlink"/>
@@ -17102,7 +18592,17 @@
             <w:color w:val="auto"/>
             <w:szCs w:val="20"/>
           </w:rPr>
-          <w:t>ub pages</w:t>
+          <w:t>ub</w:t>
+        </w:r>
+        <w:proofErr w:type="spellEnd"/>
+        <w:r>
+          <w:rPr>
+            <w:rStyle w:val="Hyperlink"/>
+            <w:rFonts w:ascii="Arial" w:hAnsi="Arial" w:cs="Arial"/>
+            <w:color w:val="auto"/>
+            <w:szCs w:val="20"/>
+          </w:rPr>
+          <w:t xml:space="preserve"> pages</w:t>
         </w:r>
       </w:hyperlink>
       <w:r>
@@ -17155,7 +18655,21 @@
         <w:rPr>
           <w:szCs w:val="20"/>
         </w:rPr>
-        <w:t>Download the Introspect Manual TODO:add link</w:t>
+        <w:t xml:space="preserve">Download the Introspect Manual </w:t>
+      </w:r>
+      <w:proofErr w:type="spellStart"/>
+      <w:r>
+        <w:rPr>
+          <w:szCs w:val="20"/>
+        </w:rPr>
+        <w:t>TODO:add</w:t>
+      </w:r>
+      <w:proofErr w:type="spellEnd"/>
+      <w:r>
+        <w:rPr>
+          <w:szCs w:val="20"/>
+        </w:rPr>
+        <w:t xml:space="preserve"> link</w:t>
       </w:r>
     </w:p>
     <w:p>
@@ -17289,7 +18803,7 @@
         <w:rPr>
           <w:noProof/>
         </w:rPr>
-        <w:t>1</w:t>
+        <w:t>5</w:t>
       </w:r>
     </w:fldSimple>
     <w:r>
@@ -22412,7 +23926,7 @@
 </file>
 
 <file path=customXml/itemProps1.xml><?xml version="1.0" encoding="utf-8"?>
-<ds:datastoreItem xmlns:ds="http://schemas.openxmlformats.org/officeDocument/2006/customXml" ds:itemID="{BDC292A4-FE42-4629-B169-D51AD28C2C39}">
+<ds:datastoreItem xmlns:ds="http://schemas.openxmlformats.org/officeDocument/2006/customXml" ds:itemID="{B4131E05-83DE-424B-ABBE-99F70CD8DB16}">
   <ds:schemaRefs>
     <ds:schemaRef ds:uri="http://schemas.openxmlformats.org/officeDocument/2006/bibliography"/>
   </ds:schemaRefs>

</xml_diff>